<commit_message>
36th push changing and fixing
</commit_message>
<xml_diff>
--- a/Rachel Brinkley Resume.docx
+++ b/Rachel Brinkley Resume.docx
@@ -984,7 +984,47 @@
                 <w:sz w:val="22"/>
                 <w:szCs w:val="22"/>
               </w:rPr>
-              <w:t>Alchemy, ERD, Data Mining, Matplotlib, VBA, Bootstrap, Flask, Java script, Tableau, Mongodb, R, Github, Raspberry Pi Experiencec</w:t>
+              <w:t>Alchemy, ERD, Data Mining, Matplotlib, VB, Bootstrap, Flask, Java script, Tableau, Mongo</w:t>
+            </w:r>
+            <w:r>
+              <w:rPr>
+                <w:rFonts w:asciiTheme="minorHAnsi" w:hAnsiTheme="minorHAnsi"/>
+                <w:sz w:val="22"/>
+                <w:szCs w:val="22"/>
+              </w:rPr>
+              <w:t>DB</w:t>
+            </w:r>
+            <w:r>
+              <w:rPr>
+                <w:rFonts w:asciiTheme="minorHAnsi" w:hAnsiTheme="minorHAnsi"/>
+                <w:sz w:val="22"/>
+                <w:szCs w:val="22"/>
+              </w:rPr>
+              <w:t xml:space="preserve">, R, </w:t>
+            </w:r>
+            <w:r>
+              <w:rPr>
+                <w:rFonts w:asciiTheme="minorHAnsi" w:hAnsiTheme="minorHAnsi"/>
+                <w:sz w:val="22"/>
+                <w:szCs w:val="22"/>
+              </w:rPr>
+              <w:t>GitHub</w:t>
+            </w:r>
+            <w:r>
+              <w:rPr>
+                <w:rFonts w:asciiTheme="minorHAnsi" w:hAnsiTheme="minorHAnsi"/>
+                <w:sz w:val="22"/>
+                <w:szCs w:val="22"/>
+              </w:rPr>
+              <w:t xml:space="preserve">, Raspberry Pi </w:t>
+            </w:r>
+            <w:r>
+              <w:rPr>
+                <w:rFonts w:asciiTheme="minorHAnsi" w:hAnsiTheme="minorHAnsi"/>
+                <w:sz w:val="22"/>
+                <w:szCs w:val="22"/>
+              </w:rPr>
+              <w:t>Experience</w:t>
             </w:r>
           </w:p>
         </w:tc>
@@ -1044,23 +1084,15 @@
           <w:szCs w:val="22"/>
           <w:u w:val="single"/>
         </w:rPr>
-        <w:t>VCU Health Systems</w:t>
-      </w:r>
-      <w:r>
-        <w:rPr>
-          <w:rFonts w:ascii="Calibri" w:hAnsi="Calibri" w:cs="Calibri"/>
-          <w:sz w:val="22"/>
-          <w:szCs w:val="22"/>
-        </w:rPr>
-        <w:t xml:space="preserve">, </w:t>
-      </w:r>
-      <w:r>
-        <w:rPr>
-          <w:rFonts w:ascii="Calibri" w:hAnsi="Calibri" w:cs="Calibri"/>
-          <w:sz w:val="22"/>
-          <w:szCs w:val="22"/>
-        </w:rPr>
-        <w:t>Richmond, Virginia</w:t>
+        <w:t>University of Richmond Data Analytics Bootcamp</w:t>
+      </w:r>
+      <w:r>
+        <w:rPr>
+          <w:rFonts w:ascii="Calibri" w:hAnsi="Calibri" w:cs="Calibri"/>
+          <w:sz w:val="22"/>
+          <w:szCs w:val="22"/>
+        </w:rPr>
+        <w:t>, Richmond, Virginia</w:t>
       </w:r>
     </w:p>
     <w:p>
@@ -1083,7 +1115,7 @@
           <w:sz w:val="22"/>
           <w:szCs w:val="22"/>
         </w:rPr>
-        <w:t>Supervisor</w:t>
+        <w:t>S</w:t>
       </w:r>
       <w:r>
         <w:rPr>
@@ -1092,6 +1124,15 @@
           <w:sz w:val="22"/>
           <w:szCs w:val="22"/>
         </w:rPr>
+        <w:t>tudent</w:t>
+      </w:r>
+      <w:r>
+        <w:rPr>
+          <w:rFonts w:ascii="Calibri" w:hAnsi="Calibri" w:cs="Calibri"/>
+          <w:b/>
+          <w:sz w:val="22"/>
+          <w:szCs w:val="22"/>
+        </w:rPr>
         <w:t xml:space="preserve">, </w:t>
       </w:r>
       <w:r>
@@ -1100,15 +1141,15 @@
           <w:sz w:val="22"/>
           <w:szCs w:val="22"/>
         </w:rPr>
-        <w:t>2</w:t>
-      </w:r>
-      <w:r>
-        <w:rPr>
-          <w:rFonts w:ascii="Calibri" w:hAnsi="Calibri" w:cs="Calibri"/>
-          <w:sz w:val="22"/>
-          <w:szCs w:val="22"/>
-        </w:rPr>
-        <w:t>018</w:t>
+        <w:t>201</w:t>
+      </w:r>
+      <w:r>
+        <w:rPr>
+          <w:rFonts w:ascii="Calibri" w:hAnsi="Calibri" w:cs="Calibri"/>
+          <w:sz w:val="22"/>
+          <w:szCs w:val="22"/>
+        </w:rPr>
+        <w:t>9-2020</w:t>
       </w:r>
     </w:p>
     <w:p>
@@ -1130,159 +1171,15 @@
           <w:sz w:val="22"/>
           <w:szCs w:val="22"/>
         </w:rPr>
-        <w:t>Observed</w:t>
-      </w:r>
-      <w:r>
-        <w:rPr>
-          <w:rFonts w:ascii="Calibri" w:hAnsi="Calibri" w:cs="Calibri"/>
-          <w:sz w:val="22"/>
-          <w:szCs w:val="22"/>
-        </w:rPr>
-        <w:t xml:space="preserve"> all pre-surgical and post-surgical procedure</w:t>
-      </w:r>
-      <w:r>
-        <w:rPr>
-          <w:rFonts w:ascii="Calibri" w:hAnsi="Calibri" w:cs="Calibri"/>
-          <w:sz w:val="22"/>
-          <w:szCs w:val="22"/>
-        </w:rPr>
-        <w:t xml:space="preserve"> </w:t>
-      </w:r>
-      <w:r>
-        <w:rPr>
-          <w:rFonts w:ascii="Calibri" w:hAnsi="Calibri" w:cs="Calibri"/>
-          <w:sz w:val="22"/>
-          <w:szCs w:val="22"/>
-        </w:rPr>
-        <w:t>briefings and time-outs</w:t>
-      </w:r>
-      <w:r>
-        <w:rPr>
-          <w:rFonts w:ascii="Calibri" w:hAnsi="Calibri" w:cs="Calibri"/>
-          <w:sz w:val="22"/>
-          <w:szCs w:val="22"/>
-        </w:rPr>
-        <w:t xml:space="preserve"> and recorded results into E</w:t>
-      </w:r>
-      <w:r>
-        <w:rPr>
-          <w:rFonts w:ascii="Calibri" w:hAnsi="Calibri" w:cs="Calibri"/>
-          <w:sz w:val="22"/>
-          <w:szCs w:val="22"/>
-        </w:rPr>
-        <w:t>xcel spreadsheets</w:t>
-      </w:r>
-      <w:r>
-        <w:rPr>
-          <w:rFonts w:ascii="Calibri" w:hAnsi="Calibri" w:cs="Calibri"/>
-          <w:sz w:val="22"/>
-          <w:szCs w:val="22"/>
-        </w:rPr>
-        <w:t xml:space="preserve"> to ensure the adeptness of procedures. </w:t>
-      </w:r>
-      <w:r>
-        <w:rPr>
-          <w:rFonts w:ascii="Calibri" w:hAnsi="Calibri" w:cs="Calibri"/>
-          <w:sz w:val="22"/>
-          <w:szCs w:val="22"/>
-        </w:rPr>
-        <w:t>Verified, recorded</w:t>
-      </w:r>
-      <w:r>
-        <w:rPr>
-          <w:rFonts w:ascii="Calibri" w:hAnsi="Calibri" w:cs="Calibri"/>
-          <w:sz w:val="22"/>
-          <w:szCs w:val="22"/>
-        </w:rPr>
-        <w:t>,</w:t>
-      </w:r>
-      <w:r>
-        <w:rPr>
-          <w:rFonts w:ascii="Calibri" w:hAnsi="Calibri" w:cs="Calibri"/>
-          <w:sz w:val="22"/>
-          <w:szCs w:val="22"/>
-        </w:rPr>
-        <w:t xml:space="preserve"> and summarized data of patients by proficiently auditing files after surgery. Examined the </w:t>
-      </w:r>
-      <w:r>
-        <w:rPr>
-          <w:rFonts w:ascii="Calibri" w:hAnsi="Calibri" w:cs="Calibri"/>
-          <w:sz w:val="22"/>
-          <w:szCs w:val="22"/>
-        </w:rPr>
-        <w:t>follow-</w:t>
-      </w:r>
-      <w:r>
-        <w:rPr>
-          <w:rFonts w:ascii="Calibri" w:hAnsi="Calibri" w:cs="Calibri"/>
-          <w:sz w:val="22"/>
-          <w:szCs w:val="22"/>
-        </w:rPr>
-        <w:t xml:space="preserve">up </w:t>
-      </w:r>
-      <w:r>
-        <w:rPr>
-          <w:rFonts w:ascii="Calibri" w:hAnsi="Calibri" w:cs="Calibri"/>
-          <w:sz w:val="22"/>
-          <w:szCs w:val="22"/>
-        </w:rPr>
-        <w:t>call</w:t>
-      </w:r>
-      <w:r>
-        <w:rPr>
-          <w:rFonts w:ascii="Calibri" w:hAnsi="Calibri" w:cs="Calibri"/>
-          <w:sz w:val="22"/>
-          <w:szCs w:val="22"/>
-        </w:rPr>
-        <w:t>s</w:t>
-      </w:r>
-      <w:r>
-        <w:rPr>
-          <w:rFonts w:ascii="Calibri" w:hAnsi="Calibri" w:cs="Calibri"/>
-          <w:sz w:val="22"/>
-          <w:szCs w:val="22"/>
-        </w:rPr>
-        <w:t xml:space="preserve"> </w:t>
-      </w:r>
-      <w:r>
-        <w:rPr>
-          <w:rFonts w:ascii="Calibri" w:hAnsi="Calibri" w:cs="Calibri"/>
-          <w:sz w:val="22"/>
-          <w:szCs w:val="22"/>
-        </w:rPr>
-        <w:t xml:space="preserve">documentation of discharged </w:t>
-      </w:r>
-      <w:r>
-        <w:rPr>
-          <w:rFonts w:ascii="Calibri" w:hAnsi="Calibri" w:cs="Calibri"/>
-          <w:sz w:val="22"/>
-          <w:szCs w:val="22"/>
-        </w:rPr>
-        <w:t>patients and</w:t>
-      </w:r>
-      <w:r>
-        <w:rPr>
-          <w:rFonts w:ascii="Calibri" w:hAnsi="Calibri" w:cs="Calibri"/>
-          <w:sz w:val="22"/>
-          <w:szCs w:val="22"/>
-        </w:rPr>
-        <w:t xml:space="preserve"> </w:t>
-      </w:r>
-      <w:r>
-        <w:rPr>
-          <w:rFonts w:ascii="Calibri" w:hAnsi="Calibri" w:cs="Calibri"/>
-          <w:sz w:val="22"/>
-          <w:szCs w:val="22"/>
-        </w:rPr>
-        <w:t xml:space="preserve">compiled </w:t>
-      </w:r>
-      <w:r>
-        <w:rPr>
-          <w:rFonts w:ascii="Calibri" w:hAnsi="Calibri" w:cs="Calibri"/>
-          <w:sz w:val="22"/>
-          <w:szCs w:val="22"/>
-        </w:rPr>
-        <w:t>data into Excel.</w:t>
+        <w:t>This curriculum was an intensive and challenging 24-week course utilizing group and individual projects to gain professional skills in the fundamentals for data analytics and visualization</w:t>
+      </w:r>
+      <w:r>
+        <w:rPr>
+          <w:rFonts w:ascii="Calibri" w:hAnsi="Calibri" w:cs="Calibri"/>
+          <w:sz w:val="22"/>
+          <w:szCs w:val="22"/>
+        </w:rPr>
+        <w:t>.</w:t>
       </w:r>
     </w:p>
     <w:p>
@@ -1311,7 +1208,7 @@
           <w:sz w:val="22"/>
           <w:szCs w:val="22"/>
         </w:rPr>
-        <w:t>Ensured the compliance of standards through monitoring the functioning of surgical floor and staff performance</w:t>
+        <w:t>This program expanded my knowledge in Visual Basic (VB), Python, Matplotlib, Pandas, Jupyter Notebook, and Plotly</w:t>
       </w:r>
       <w:r>
         <w:rPr>
@@ -1320,442 +1217,6 @@
           <w:szCs w:val="22"/>
         </w:rPr>
         <w:t>.</w:t>
-      </w:r>
-    </w:p>
-    <w:p>
-      <w:pPr>
-        <w:tabs>
-          <w:tab w:val="right" w:pos="9360"/>
-        </w:tabs>
-        <w:spacing w:before="240"/>
-        <w:jc w:val="both"/>
-        <w:rPr>
-          <w:rFonts w:ascii="Calibri" w:hAnsi="Calibri" w:cs="Calibri"/>
-          <w:sz w:val="22"/>
-          <w:szCs w:val="22"/>
-          <w:u w:val="single"/>
-        </w:rPr>
-      </w:pPr>
-      <w:r>
-        <w:rPr>
-          <w:rFonts w:ascii="Calibri" w:hAnsi="Calibri" w:cs="Calibri"/>
-          <w:sz w:val="22"/>
-          <w:szCs w:val="22"/>
-          <w:u w:val="single"/>
-        </w:rPr>
-        <w:t xml:space="preserve">VCU Health Systems, </w:t>
-      </w:r>
-      <w:r>
-        <w:rPr>
-          <w:rFonts w:ascii="Calibri" w:hAnsi="Calibri" w:cs="Calibri"/>
-          <w:sz w:val="22"/>
-          <w:szCs w:val="22"/>
-        </w:rPr>
-        <w:t>Richmond, Virginia</w:t>
-      </w:r>
-    </w:p>
-    <w:p>
-      <w:pPr>
-        <w:tabs>
-          <w:tab w:val="right" w:pos="9360"/>
-        </w:tabs>
-        <w:spacing w:before="80"/>
-        <w:jc w:val="both"/>
-        <w:rPr>
-          <w:rFonts w:ascii="Calibri" w:hAnsi="Calibri" w:cs="Calibri"/>
-          <w:b/>
-          <w:sz w:val="22"/>
-          <w:szCs w:val="22"/>
-        </w:rPr>
-      </w:pPr>
-      <w:r>
-        <w:rPr>
-          <w:rFonts w:ascii="Calibri" w:hAnsi="Calibri" w:cs="Calibri"/>
-          <w:b/>
-          <w:sz w:val="22"/>
-          <w:szCs w:val="22"/>
-        </w:rPr>
-        <w:t>Patient Accountant</w:t>
-      </w:r>
-      <w:r>
-        <w:rPr>
-          <w:rFonts w:ascii="Calibri" w:hAnsi="Calibri" w:cs="Calibri"/>
-          <w:b/>
-          <w:sz w:val="22"/>
-          <w:szCs w:val="22"/>
-        </w:rPr>
-        <w:t xml:space="preserve">, </w:t>
-      </w:r>
-      <w:r>
-        <w:rPr>
-          <w:rFonts w:ascii="Calibri" w:hAnsi="Calibri" w:cs="Calibri"/>
-          <w:sz w:val="22"/>
-          <w:szCs w:val="22"/>
-        </w:rPr>
-        <w:t>2017</w:t>
-      </w:r>
-    </w:p>
-    <w:p>
-      <w:pPr>
-        <w:tabs>
-          <w:tab w:val="right" w:pos="9360"/>
-        </w:tabs>
-        <w:spacing w:before="80"/>
-        <w:jc w:val="both"/>
-        <w:rPr>
-          <w:rFonts w:ascii="Calibri" w:hAnsi="Calibri" w:cs="Calibri"/>
-          <w:sz w:val="22"/>
-          <w:szCs w:val="22"/>
-        </w:rPr>
-      </w:pPr>
-      <w:r>
-        <w:rPr>
-          <w:rFonts w:ascii="Calibri" w:hAnsi="Calibri" w:cs="Calibri"/>
-          <w:sz w:val="22"/>
-          <w:szCs w:val="22"/>
-        </w:rPr>
-        <w:t>Deployed payment system for Tricare patients to guarantee the provision of all benefits. Organized files and managed the document to maintain the proper regulation of working area</w:t>
-      </w:r>
-      <w:r>
-        <w:rPr>
-          <w:rFonts w:ascii="Calibri" w:hAnsi="Calibri" w:cs="Calibri"/>
-          <w:sz w:val="22"/>
-          <w:szCs w:val="22"/>
-        </w:rPr>
-        <w:t>.</w:t>
-      </w:r>
-      <w:r>
-        <w:rPr>
-          <w:sz w:val="22"/>
-          <w:szCs w:val="22"/>
-        </w:rPr>
-        <w:t xml:space="preserve"> </w:t>
-      </w:r>
-      <w:r>
-        <w:rPr>
-          <w:rFonts w:ascii="Calibri" w:hAnsi="Calibri" w:cs="Calibri"/>
-          <w:sz w:val="22"/>
-          <w:szCs w:val="22"/>
-        </w:rPr>
-        <w:t>Systematized workflow for timely and reliable team performance.</w:t>
-      </w:r>
-      <w:r>
-        <w:rPr>
-          <w:rFonts w:ascii="Calibri" w:hAnsi="Calibri" w:cs="Calibri"/>
-          <w:sz w:val="22"/>
-          <w:szCs w:val="22"/>
-        </w:rPr>
-        <w:t xml:space="preserve"> Directed, coordinated and administered medical and non-medical resources, facilities and services to assure the availability of resources.</w:t>
-      </w:r>
-    </w:p>
-    <w:p>
-      <w:pPr>
-        <w:tabs>
-          <w:tab w:val="left" w:pos="3885"/>
-        </w:tabs>
-        <w:spacing w:before="360"/>
-        <w:jc w:val="both"/>
-        <w:rPr>
-          <w:rFonts w:ascii="Calibri" w:hAnsi="Calibri" w:cs="Calibri"/>
-          <w:b/>
-          <w:sz w:val="22"/>
-          <w:szCs w:val="22"/>
-        </w:rPr>
-      </w:pPr>
-      <w:r>
-        <w:rPr>
-          <w:rFonts w:ascii="Calibri" w:hAnsi="Calibri" w:cs="Calibri"/>
-          <w:sz w:val="22"/>
-          <w:szCs w:val="22"/>
-          <w:u w:val="single"/>
-        </w:rPr>
-        <w:lastRenderedPageBreak/>
-        <w:t>WestRock Co</w:t>
-      </w:r>
-      <w:r>
-        <w:rPr>
-          <w:rFonts w:ascii="Calibri" w:hAnsi="Calibri" w:cs="Calibri"/>
-          <w:sz w:val="22"/>
-          <w:szCs w:val="22"/>
-          <w:u w:val="single"/>
-        </w:rPr>
-        <w:t>.</w:t>
-      </w:r>
-      <w:r>
-        <w:rPr>
-          <w:rFonts w:ascii="Calibri" w:hAnsi="Calibri" w:cs="Calibri"/>
-          <w:sz w:val="22"/>
-          <w:szCs w:val="22"/>
-        </w:rPr>
-        <w:t xml:space="preserve">, </w:t>
-      </w:r>
-      <w:r>
-        <w:rPr>
-          <w:rFonts w:ascii="Calibri" w:hAnsi="Calibri" w:cs="Calibri"/>
-          <w:sz w:val="22"/>
-          <w:szCs w:val="22"/>
-        </w:rPr>
-        <w:t>Hopewell, Virginia</w:t>
-      </w:r>
-      <w:r>
-        <w:rPr>
-          <w:rFonts w:ascii="Calibri" w:hAnsi="Calibri" w:cs="Calibri"/>
-          <w:sz w:val="22"/>
-          <w:szCs w:val="22"/>
-        </w:rPr>
-        <w:tab/>
-      </w:r>
-    </w:p>
-    <w:p>
-      <w:pPr>
-        <w:tabs>
-          <w:tab w:val="right" w:pos="9360"/>
-        </w:tabs>
-        <w:spacing w:before="80"/>
-        <w:jc w:val="both"/>
-        <w:rPr>
-          <w:rFonts w:ascii="Calibri" w:hAnsi="Calibri" w:cs="Calibri"/>
-          <w:b/>
-          <w:sz w:val="22"/>
-          <w:szCs w:val="22"/>
-        </w:rPr>
-      </w:pPr>
-      <w:r>
-        <w:rPr>
-          <w:rFonts w:ascii="Calibri" w:hAnsi="Calibri" w:cs="Calibri"/>
-          <w:b/>
-          <w:sz w:val="22"/>
-          <w:szCs w:val="22"/>
-        </w:rPr>
-        <w:t xml:space="preserve">Quality </w:t>
-      </w:r>
-      <w:r>
-        <w:rPr>
-          <w:rFonts w:ascii="Calibri" w:hAnsi="Calibri" w:cs="Calibri"/>
-          <w:b/>
-          <w:sz w:val="22"/>
-          <w:szCs w:val="22"/>
-        </w:rPr>
-        <w:t>Systems Auditor</w:t>
-      </w:r>
-      <w:r>
-        <w:rPr>
-          <w:rFonts w:ascii="Calibri" w:hAnsi="Calibri" w:cs="Calibri"/>
-          <w:b/>
-          <w:sz w:val="22"/>
-          <w:szCs w:val="22"/>
-        </w:rPr>
-        <w:t xml:space="preserve"> (Engineering Department)</w:t>
-      </w:r>
-      <w:r>
-        <w:rPr>
-          <w:rFonts w:ascii="Calibri" w:hAnsi="Calibri" w:cs="Calibri"/>
-          <w:b/>
-          <w:sz w:val="22"/>
-          <w:szCs w:val="22"/>
-        </w:rPr>
-        <w:t>,</w:t>
-      </w:r>
-      <w:r>
-        <w:rPr>
-          <w:rFonts w:ascii="Calibri" w:hAnsi="Calibri" w:cs="Calibri"/>
-          <w:sz w:val="22"/>
-          <w:szCs w:val="22"/>
-        </w:rPr>
-        <w:t xml:space="preserve"> </w:t>
-      </w:r>
-      <w:r>
-        <w:rPr>
-          <w:rFonts w:ascii="Calibri" w:hAnsi="Calibri" w:cs="Calibri"/>
-          <w:sz w:val="22"/>
-          <w:szCs w:val="22"/>
-        </w:rPr>
-        <w:t>(2015</w:t>
-      </w:r>
-      <w:r>
-        <w:rPr>
-          <w:rFonts w:ascii="Calibri" w:hAnsi="Calibri" w:cs="Calibri"/>
-          <w:sz w:val="22"/>
-          <w:szCs w:val="22"/>
-        </w:rPr>
-        <w:t xml:space="preserve"> – </w:t>
-      </w:r>
-      <w:r>
-        <w:rPr>
-          <w:rFonts w:ascii="Calibri" w:hAnsi="Calibri" w:cs="Calibri"/>
-          <w:sz w:val="22"/>
-          <w:szCs w:val="22"/>
-        </w:rPr>
-        <w:t>2016)</w:t>
-      </w:r>
-    </w:p>
-    <w:p>
-      <w:pPr>
-        <w:tabs>
-          <w:tab w:val="right" w:pos="9360"/>
-        </w:tabs>
-        <w:spacing w:before="80"/>
-        <w:jc w:val="both"/>
-        <w:rPr>
-          <w:rFonts w:ascii="Calibri" w:hAnsi="Calibri" w:cs="Calibri"/>
-          <w:i/>
-          <w:color w:val="0070C0"/>
-          <w:sz w:val="22"/>
-          <w:szCs w:val="22"/>
-        </w:rPr>
-      </w:pPr>
-      <w:r>
-        <w:rPr>
-          <w:rFonts w:ascii="Calibri" w:hAnsi="Calibri" w:cs="Calibri"/>
-          <w:iCs/>
-          <w:sz w:val="22"/>
-          <w:szCs w:val="22"/>
-        </w:rPr>
-        <w:t>Maintained the regular filings</w:t>
-      </w:r>
-      <w:r>
-        <w:rPr>
-          <w:rFonts w:ascii="Calibri" w:hAnsi="Calibri" w:cs="Calibri"/>
-          <w:iCs/>
-          <w:sz w:val="22"/>
-          <w:szCs w:val="22"/>
-        </w:rPr>
-        <w:t>, while</w:t>
-      </w:r>
-      <w:r>
-        <w:rPr>
-          <w:rFonts w:ascii="Calibri" w:hAnsi="Calibri" w:cs="Calibri"/>
-          <w:iCs/>
-          <w:sz w:val="22"/>
-          <w:szCs w:val="22"/>
-        </w:rPr>
-        <w:t xml:space="preserve"> </w:t>
-      </w:r>
-      <w:r>
-        <w:rPr>
-          <w:rFonts w:ascii="Calibri" w:hAnsi="Calibri" w:cs="Calibri"/>
-          <w:iCs/>
-          <w:sz w:val="22"/>
-          <w:szCs w:val="22"/>
-        </w:rPr>
-        <w:t>o</w:t>
-      </w:r>
-      <w:r>
-        <w:rPr>
-          <w:rFonts w:ascii="Calibri" w:hAnsi="Calibri" w:cs="Calibri"/>
-          <w:iCs/>
-          <w:sz w:val="22"/>
-          <w:szCs w:val="22"/>
-        </w:rPr>
-        <w:t>rganiz</w:t>
-      </w:r>
-      <w:r>
-        <w:rPr>
-          <w:rFonts w:ascii="Calibri" w:hAnsi="Calibri" w:cs="Calibri"/>
-          <w:iCs/>
-          <w:sz w:val="22"/>
-          <w:szCs w:val="22"/>
-        </w:rPr>
-        <w:t xml:space="preserve">ing </w:t>
-      </w:r>
-      <w:r>
-        <w:rPr>
-          <w:rFonts w:ascii="Calibri" w:hAnsi="Calibri" w:cs="Calibri"/>
-          <w:iCs/>
-          <w:sz w:val="22"/>
-          <w:szCs w:val="22"/>
-        </w:rPr>
-        <w:t>and scann</w:t>
-      </w:r>
-      <w:r>
-        <w:rPr>
-          <w:rFonts w:ascii="Calibri" w:hAnsi="Calibri" w:cs="Calibri"/>
-          <w:iCs/>
-          <w:sz w:val="22"/>
-          <w:szCs w:val="22"/>
-        </w:rPr>
-        <w:t xml:space="preserve">ing </w:t>
-      </w:r>
-      <w:r>
-        <w:rPr>
-          <w:rFonts w:ascii="Calibri" w:hAnsi="Calibri" w:cs="Calibri"/>
-          <w:iCs/>
-          <w:sz w:val="22"/>
-          <w:szCs w:val="22"/>
-        </w:rPr>
-        <w:t>technical drawings and blue prints to support digital storage. Modified the current drawings</w:t>
-      </w:r>
-      <w:r>
-        <w:rPr>
-          <w:rFonts w:ascii="Calibri" w:hAnsi="Calibri" w:cs="Calibri"/>
-          <w:iCs/>
-          <w:sz w:val="22"/>
-          <w:szCs w:val="22"/>
-        </w:rPr>
-        <w:t xml:space="preserve">, </w:t>
-      </w:r>
-      <w:r>
-        <w:rPr>
-          <w:rFonts w:ascii="Calibri" w:hAnsi="Calibri" w:cs="Calibri"/>
-          <w:iCs/>
-          <w:sz w:val="22"/>
-          <w:szCs w:val="22"/>
-        </w:rPr>
-        <w:t>using AutoCAD</w:t>
-      </w:r>
-      <w:r>
-        <w:rPr>
-          <w:rFonts w:ascii="Calibri" w:hAnsi="Calibri" w:cs="Calibri"/>
-          <w:iCs/>
-          <w:sz w:val="22"/>
-          <w:szCs w:val="22"/>
-        </w:rPr>
-        <w:t xml:space="preserve"> and a</w:t>
-      </w:r>
-      <w:r>
-        <w:rPr>
-          <w:rFonts w:ascii="Calibri" w:hAnsi="Calibri" w:cs="Calibri"/>
-          <w:iCs/>
-          <w:sz w:val="22"/>
-          <w:szCs w:val="22"/>
-        </w:rPr>
-        <w:t xml:space="preserve">pplied efficient Quality System principles </w:t>
-      </w:r>
-      <w:r>
-        <w:rPr>
-          <w:rFonts w:ascii="Calibri" w:hAnsi="Calibri" w:cs="Calibri"/>
-          <w:iCs/>
-          <w:sz w:val="22"/>
-          <w:szCs w:val="22"/>
-        </w:rPr>
-        <w:t xml:space="preserve">for </w:t>
-      </w:r>
-      <w:r>
-        <w:rPr>
-          <w:rFonts w:ascii="Calibri" w:hAnsi="Calibri" w:cs="Calibri"/>
-          <w:iCs/>
-          <w:sz w:val="22"/>
-          <w:szCs w:val="22"/>
-        </w:rPr>
-        <w:t>the solution of complex technical problems.</w:t>
-      </w:r>
-      <w:r>
-        <w:rPr>
-          <w:rFonts w:ascii="Calibri" w:hAnsi="Calibri" w:cs="Calibri"/>
-          <w:iCs/>
-          <w:sz w:val="22"/>
-          <w:szCs w:val="22"/>
-        </w:rPr>
-        <w:t xml:space="preserve"> Designed a floor map for system control rooms</w:t>
-      </w:r>
-      <w:r>
-        <w:rPr>
-          <w:rFonts w:ascii="Calibri" w:hAnsi="Calibri" w:cs="Calibri"/>
-          <w:iCs/>
-          <w:sz w:val="22"/>
-          <w:szCs w:val="22"/>
-        </w:rPr>
-        <w:t xml:space="preserve"> which to support to ensure the efficiency of operations.</w:t>
       </w:r>
     </w:p>
     <w:p>
@@ -1781,65 +1242,34 @@
       <w:r>
         <w:rPr>
           <w:rFonts w:ascii="Calibri" w:hAnsi="Calibri" w:cs="Calibri"/>
-          <w:color w:val="000000"/>
-          <w:sz w:val="22"/>
-          <w:szCs w:val="22"/>
-        </w:rPr>
-        <w:t xml:space="preserve">Recognized by senior management for efficiently </w:t>
-      </w:r>
-      <w:r>
-        <w:rPr>
-          <w:rFonts w:ascii="Calibri" w:hAnsi="Calibri" w:cs="Calibri"/>
-          <w:color w:val="000000"/>
-          <w:sz w:val="22"/>
-          <w:szCs w:val="22"/>
-        </w:rPr>
-        <w:t>scann</w:t>
-      </w:r>
-      <w:r>
-        <w:rPr>
-          <w:rFonts w:ascii="Calibri" w:hAnsi="Calibri" w:cs="Calibri"/>
-          <w:color w:val="000000"/>
-          <w:sz w:val="22"/>
-          <w:szCs w:val="22"/>
-        </w:rPr>
-        <w:t xml:space="preserve">ing </w:t>
-      </w:r>
-      <w:r>
-        <w:rPr>
-          <w:rFonts w:ascii="Calibri" w:hAnsi="Calibri" w:cs="Calibri"/>
-          <w:color w:val="000000"/>
-          <w:sz w:val="22"/>
-          <w:szCs w:val="22"/>
-        </w:rPr>
-        <w:t xml:space="preserve">all the blueprints and </w:t>
-      </w:r>
-      <w:r>
-        <w:rPr>
-          <w:rFonts w:ascii="Calibri" w:hAnsi="Calibri" w:cs="Calibri"/>
-          <w:color w:val="000000"/>
-          <w:sz w:val="22"/>
-          <w:szCs w:val="22"/>
-        </w:rPr>
-        <w:t xml:space="preserve">recording </w:t>
-      </w:r>
-      <w:r>
-        <w:rPr>
-          <w:rFonts w:ascii="Calibri" w:hAnsi="Calibri" w:cs="Calibri"/>
-          <w:color w:val="000000"/>
-          <w:sz w:val="22"/>
-          <w:szCs w:val="22"/>
-        </w:rPr>
-        <w:t>the AutoCAD Vault</w:t>
-      </w:r>
-      <w:r>
-        <w:rPr>
-          <w:rFonts w:ascii="Calibri" w:hAnsi="Calibri" w:cs="Calibri"/>
-          <w:color w:val="000000"/>
+          <w:sz w:val="22"/>
+          <w:szCs w:val="22"/>
+        </w:rPr>
+        <w:t>Web Design was another focus of the analytics boot camp</w:t>
+      </w:r>
+      <w:r>
+        <w:rPr>
+          <w:rFonts w:ascii="Calibri" w:hAnsi="Calibri" w:cs="Calibri"/>
           <w:sz w:val="22"/>
           <w:szCs w:val="22"/>
         </w:rPr>
         <w:t xml:space="preserve">. </w:t>
+      </w:r>
+      <w:r>
+        <w:rPr>
+          <w:rFonts w:ascii="Calibri" w:hAnsi="Calibri" w:cs="Calibri"/>
+          <w:sz w:val="22"/>
+          <w:szCs w:val="22"/>
+        </w:rPr>
+        <w:t>JavaScript was also a new program that I learned in the Data Analytics Bootcamp and I have used these skills to enhance my web designs</w:t>
+      </w:r>
+      <w:r>
+        <w:rPr>
+          <w:rFonts w:ascii="Calibri" w:hAnsi="Calibri" w:cs="Calibri"/>
+          <w:sz w:val="22"/>
+          <w:szCs w:val="22"/>
+        </w:rPr>
+        <w:t>.</w:t>
       </w:r>
     </w:p>
     <w:p>
@@ -1853,6 +1283,923 @@
           <w:tab w:val="num" w:pos="540"/>
           <w:tab w:val="right" w:pos="9360"/>
         </w:tabs>
+        <w:spacing w:before="80"/>
+        <w:ind w:left="540" w:hanging="270"/>
+        <w:jc w:val="both"/>
+        <w:rPr>
+          <w:rFonts w:ascii="Calibri" w:hAnsi="Calibri" w:cs="Calibri"/>
+          <w:sz w:val="22"/>
+          <w:szCs w:val="22"/>
+        </w:rPr>
+      </w:pPr>
+      <w:r>
+        <w:rPr>
+          <w:rFonts w:ascii="Calibri" w:hAnsi="Calibri" w:cs="Calibri"/>
+          <w:sz w:val="22"/>
+          <w:szCs w:val="22"/>
+        </w:rPr>
+        <w:t>The UR Data Analytics Boot Camp also covered databases</w:t>
+      </w:r>
+      <w:r>
+        <w:rPr>
+          <w:rFonts w:ascii="Calibri" w:hAnsi="Calibri" w:cs="Calibri"/>
+          <w:sz w:val="22"/>
+          <w:szCs w:val="22"/>
+        </w:rPr>
+        <w:t>.</w:t>
+      </w:r>
+      <w:r>
+        <w:t xml:space="preserve"> </w:t>
+      </w:r>
+      <w:r>
+        <w:rPr>
+          <w:rFonts w:ascii="Calibri" w:hAnsi="Calibri" w:cs="Calibri"/>
+          <w:sz w:val="22"/>
+          <w:szCs w:val="22"/>
+        </w:rPr>
+        <w:t>I was able to build on my SQL knowledge and expand to SQL Alchemy</w:t>
+      </w:r>
+      <w:r>
+        <w:rPr>
+          <w:rFonts w:ascii="Calibri" w:hAnsi="Calibri" w:cs="Calibri"/>
+          <w:sz w:val="22"/>
+          <w:szCs w:val="22"/>
+        </w:rPr>
+        <w:t xml:space="preserve"> </w:t>
+      </w:r>
+      <w:r>
+        <w:rPr>
+          <w:rFonts w:ascii="Calibri" w:hAnsi="Calibri" w:cs="Calibri"/>
+          <w:sz w:val="22"/>
+          <w:szCs w:val="22"/>
+        </w:rPr>
+        <w:t>and MongoDB</w:t>
+      </w:r>
+      <w:r>
+        <w:rPr>
+          <w:rFonts w:ascii="Calibri" w:hAnsi="Calibri" w:cs="Calibri"/>
+          <w:sz w:val="22"/>
+          <w:szCs w:val="22"/>
+        </w:rPr>
+        <w:t>.</w:t>
+      </w:r>
+    </w:p>
+    <w:p>
+      <w:pPr>
+        <w:tabs>
+          <w:tab w:val="right" w:pos="9360"/>
+        </w:tabs>
+        <w:spacing w:before="240"/>
+        <w:jc w:val="both"/>
+        <w:rPr>
+          <w:rFonts w:ascii="Calibri" w:hAnsi="Calibri" w:cs="Calibri"/>
+          <w:b/>
+          <w:sz w:val="22"/>
+          <w:szCs w:val="22"/>
+        </w:rPr>
+      </w:pPr>
+      <w:r>
+        <w:rPr>
+          <w:rFonts w:ascii="Calibri" w:hAnsi="Calibri" w:cs="Calibri"/>
+          <w:sz w:val="22"/>
+          <w:szCs w:val="22"/>
+          <w:u w:val="single"/>
+        </w:rPr>
+        <w:t>VCU Health Systems</w:t>
+      </w:r>
+      <w:r>
+        <w:rPr>
+          <w:rFonts w:ascii="Calibri" w:hAnsi="Calibri" w:cs="Calibri"/>
+          <w:sz w:val="22"/>
+          <w:szCs w:val="22"/>
+        </w:rPr>
+        <w:t xml:space="preserve">, </w:t>
+      </w:r>
+      <w:r>
+        <w:rPr>
+          <w:rFonts w:ascii="Calibri" w:hAnsi="Calibri" w:cs="Calibri"/>
+          <w:sz w:val="22"/>
+          <w:szCs w:val="22"/>
+        </w:rPr>
+        <w:t>Richmond, Virginia</w:t>
+      </w:r>
+    </w:p>
+    <w:p>
+      <w:pPr>
+        <w:tabs>
+          <w:tab w:val="right" w:pos="9360"/>
+        </w:tabs>
+        <w:spacing w:before="80"/>
+        <w:jc w:val="both"/>
+        <w:rPr>
+          <w:rFonts w:ascii="Calibri" w:hAnsi="Calibri" w:cs="Calibri"/>
+          <w:sz w:val="22"/>
+          <w:szCs w:val="22"/>
+        </w:rPr>
+      </w:pPr>
+      <w:r>
+        <w:rPr>
+          <w:rFonts w:ascii="Calibri" w:hAnsi="Calibri" w:cs="Calibri"/>
+          <w:b/>
+          <w:sz w:val="22"/>
+          <w:szCs w:val="22"/>
+        </w:rPr>
+        <w:t>Supervisor</w:t>
+      </w:r>
+      <w:r>
+        <w:rPr>
+          <w:rFonts w:ascii="Calibri" w:hAnsi="Calibri" w:cs="Calibri"/>
+          <w:b/>
+          <w:sz w:val="22"/>
+          <w:szCs w:val="22"/>
+        </w:rPr>
+        <w:t xml:space="preserve">, </w:t>
+      </w:r>
+      <w:r>
+        <w:rPr>
+          <w:rFonts w:ascii="Calibri" w:hAnsi="Calibri" w:cs="Calibri"/>
+          <w:sz w:val="22"/>
+          <w:szCs w:val="22"/>
+        </w:rPr>
+        <w:t>2</w:t>
+      </w:r>
+      <w:r>
+        <w:rPr>
+          <w:rFonts w:ascii="Calibri" w:hAnsi="Calibri" w:cs="Calibri"/>
+          <w:sz w:val="22"/>
+          <w:szCs w:val="22"/>
+        </w:rPr>
+        <w:t>018</w:t>
+      </w:r>
+    </w:p>
+    <w:p>
+      <w:pPr>
+        <w:tabs>
+          <w:tab w:val="right" w:pos="9360"/>
+        </w:tabs>
+        <w:spacing w:before="80"/>
+        <w:jc w:val="both"/>
+        <w:rPr>
+          <w:rFonts w:ascii="Calibri" w:hAnsi="Calibri" w:cs="Calibri"/>
+          <w:sz w:val="22"/>
+          <w:szCs w:val="22"/>
+        </w:rPr>
+      </w:pPr>
+      <w:r>
+        <w:rPr>
+          <w:rFonts w:ascii="Calibri" w:hAnsi="Calibri" w:cs="Calibri"/>
+          <w:sz w:val="22"/>
+          <w:szCs w:val="22"/>
+        </w:rPr>
+        <w:t>Observed</w:t>
+      </w:r>
+      <w:r>
+        <w:rPr>
+          <w:rFonts w:ascii="Calibri" w:hAnsi="Calibri" w:cs="Calibri"/>
+          <w:sz w:val="22"/>
+          <w:szCs w:val="22"/>
+        </w:rPr>
+        <w:t xml:space="preserve"> all pre-surgical and post-surgical procedure</w:t>
+      </w:r>
+      <w:r>
+        <w:rPr>
+          <w:rFonts w:ascii="Calibri" w:hAnsi="Calibri" w:cs="Calibri"/>
+          <w:sz w:val="22"/>
+          <w:szCs w:val="22"/>
+        </w:rPr>
+        <w:t xml:space="preserve"> </w:t>
+      </w:r>
+      <w:r>
+        <w:rPr>
+          <w:rFonts w:ascii="Calibri" w:hAnsi="Calibri" w:cs="Calibri"/>
+          <w:sz w:val="22"/>
+          <w:szCs w:val="22"/>
+        </w:rPr>
+        <w:t>briefings and time-outs</w:t>
+      </w:r>
+      <w:r>
+        <w:rPr>
+          <w:rFonts w:ascii="Calibri" w:hAnsi="Calibri" w:cs="Calibri"/>
+          <w:sz w:val="22"/>
+          <w:szCs w:val="22"/>
+        </w:rPr>
+        <w:t xml:space="preserve"> and recorded results into E</w:t>
+      </w:r>
+      <w:r>
+        <w:rPr>
+          <w:rFonts w:ascii="Calibri" w:hAnsi="Calibri" w:cs="Calibri"/>
+          <w:sz w:val="22"/>
+          <w:szCs w:val="22"/>
+        </w:rPr>
+        <w:t>xcel spreadsheets</w:t>
+      </w:r>
+      <w:r>
+        <w:rPr>
+          <w:rFonts w:ascii="Calibri" w:hAnsi="Calibri" w:cs="Calibri"/>
+          <w:sz w:val="22"/>
+          <w:szCs w:val="22"/>
+        </w:rPr>
+        <w:t xml:space="preserve"> to ensure the adeptness of procedures. </w:t>
+      </w:r>
+      <w:r>
+        <w:rPr>
+          <w:rFonts w:ascii="Calibri" w:hAnsi="Calibri" w:cs="Calibri"/>
+          <w:sz w:val="22"/>
+          <w:szCs w:val="22"/>
+        </w:rPr>
+        <w:t>Verified, recorded</w:t>
+      </w:r>
+      <w:r>
+        <w:rPr>
+          <w:rFonts w:ascii="Calibri" w:hAnsi="Calibri" w:cs="Calibri"/>
+          <w:sz w:val="22"/>
+          <w:szCs w:val="22"/>
+        </w:rPr>
+        <w:t>,</w:t>
+      </w:r>
+      <w:r>
+        <w:rPr>
+          <w:rFonts w:ascii="Calibri" w:hAnsi="Calibri" w:cs="Calibri"/>
+          <w:sz w:val="22"/>
+          <w:szCs w:val="22"/>
+        </w:rPr>
+        <w:t xml:space="preserve"> and summarized data of patients by </w:t>
+      </w:r>
+      <w:r>
+        <w:rPr>
+          <w:rFonts w:ascii="Calibri" w:hAnsi="Calibri" w:cs="Calibri"/>
+          <w:sz w:val="22"/>
+          <w:szCs w:val="22"/>
+        </w:rPr>
+        <w:lastRenderedPageBreak/>
+        <w:t xml:space="preserve">proficiently auditing files after surgery. Examined the </w:t>
+      </w:r>
+      <w:r>
+        <w:rPr>
+          <w:rFonts w:ascii="Calibri" w:hAnsi="Calibri" w:cs="Calibri"/>
+          <w:sz w:val="22"/>
+          <w:szCs w:val="22"/>
+        </w:rPr>
+        <w:t>follow-</w:t>
+      </w:r>
+      <w:r>
+        <w:rPr>
+          <w:rFonts w:ascii="Calibri" w:hAnsi="Calibri" w:cs="Calibri"/>
+          <w:sz w:val="22"/>
+          <w:szCs w:val="22"/>
+        </w:rPr>
+        <w:t xml:space="preserve">up </w:t>
+      </w:r>
+      <w:r>
+        <w:rPr>
+          <w:rFonts w:ascii="Calibri" w:hAnsi="Calibri" w:cs="Calibri"/>
+          <w:sz w:val="22"/>
+          <w:szCs w:val="22"/>
+        </w:rPr>
+        <w:t>call</w:t>
+      </w:r>
+      <w:r>
+        <w:rPr>
+          <w:rFonts w:ascii="Calibri" w:hAnsi="Calibri" w:cs="Calibri"/>
+          <w:sz w:val="22"/>
+          <w:szCs w:val="22"/>
+        </w:rPr>
+        <w:t>s</w:t>
+      </w:r>
+      <w:r>
+        <w:rPr>
+          <w:rFonts w:ascii="Calibri" w:hAnsi="Calibri" w:cs="Calibri"/>
+          <w:sz w:val="22"/>
+          <w:szCs w:val="22"/>
+        </w:rPr>
+        <w:t xml:space="preserve"> </w:t>
+      </w:r>
+      <w:r>
+        <w:rPr>
+          <w:rFonts w:ascii="Calibri" w:hAnsi="Calibri" w:cs="Calibri"/>
+          <w:sz w:val="22"/>
+          <w:szCs w:val="22"/>
+        </w:rPr>
+        <w:t xml:space="preserve">documentation of discharged </w:t>
+      </w:r>
+      <w:r>
+        <w:rPr>
+          <w:rFonts w:ascii="Calibri" w:hAnsi="Calibri" w:cs="Calibri"/>
+          <w:sz w:val="22"/>
+          <w:szCs w:val="22"/>
+        </w:rPr>
+        <w:t>patients and</w:t>
+      </w:r>
+      <w:r>
+        <w:rPr>
+          <w:rFonts w:ascii="Calibri" w:hAnsi="Calibri" w:cs="Calibri"/>
+          <w:sz w:val="22"/>
+          <w:szCs w:val="22"/>
+        </w:rPr>
+        <w:t xml:space="preserve"> </w:t>
+      </w:r>
+      <w:r>
+        <w:rPr>
+          <w:rFonts w:ascii="Calibri" w:hAnsi="Calibri" w:cs="Calibri"/>
+          <w:sz w:val="22"/>
+          <w:szCs w:val="22"/>
+        </w:rPr>
+        <w:t xml:space="preserve">compiled </w:t>
+      </w:r>
+      <w:r>
+        <w:rPr>
+          <w:rFonts w:ascii="Calibri" w:hAnsi="Calibri" w:cs="Calibri"/>
+          <w:sz w:val="22"/>
+          <w:szCs w:val="22"/>
+        </w:rPr>
+        <w:t>data into Excel.</w:t>
+      </w:r>
+    </w:p>
+    <w:p>
+      <w:pPr>
+        <w:numPr>
+          <w:ilvl w:val="0"/>
+          <w:numId w:val="7"/>
+        </w:numPr>
+        <w:tabs>
+          <w:tab w:val="clear" w:pos="1008"/>
+          <w:tab w:val="num" w:pos="540"/>
+          <w:tab w:val="right" w:pos="9360"/>
+        </w:tabs>
+        <w:spacing w:before="80"/>
+        <w:ind w:left="540" w:hanging="270"/>
+        <w:jc w:val="both"/>
+        <w:rPr>
+          <w:rFonts w:ascii="Calibri" w:hAnsi="Calibri" w:cs="Calibri"/>
+          <w:sz w:val="22"/>
+          <w:szCs w:val="22"/>
+        </w:rPr>
+      </w:pPr>
+      <w:r>
+        <w:rPr>
+          <w:rFonts w:ascii="Calibri" w:hAnsi="Calibri" w:cs="Calibri"/>
+          <w:sz w:val="22"/>
+          <w:szCs w:val="22"/>
+        </w:rPr>
+        <w:t>Ensured the compliance of standards through monitoring the functioning of surgical floor and staff performance</w:t>
+      </w:r>
+      <w:r>
+        <w:rPr>
+          <w:rFonts w:ascii="Calibri" w:hAnsi="Calibri" w:cs="Calibri"/>
+          <w:sz w:val="22"/>
+          <w:szCs w:val="22"/>
+        </w:rPr>
+        <w:t>.</w:t>
+      </w:r>
+    </w:p>
+    <w:p>
+      <w:pPr>
+        <w:tabs>
+          <w:tab w:val="right" w:pos="9360"/>
+        </w:tabs>
+        <w:spacing w:before="240"/>
+        <w:jc w:val="both"/>
+        <w:rPr>
+          <w:rFonts w:ascii="Calibri" w:hAnsi="Calibri" w:cs="Calibri"/>
+          <w:sz w:val="22"/>
+          <w:szCs w:val="22"/>
+          <w:u w:val="single"/>
+        </w:rPr>
+      </w:pPr>
+      <w:r>
+        <w:rPr>
+          <w:rFonts w:ascii="Calibri" w:hAnsi="Calibri" w:cs="Calibri"/>
+          <w:sz w:val="22"/>
+          <w:szCs w:val="22"/>
+          <w:u w:val="single"/>
+        </w:rPr>
+        <w:t xml:space="preserve">VCU Health Systems, </w:t>
+      </w:r>
+      <w:r>
+        <w:rPr>
+          <w:rFonts w:ascii="Calibri" w:hAnsi="Calibri" w:cs="Calibri"/>
+          <w:sz w:val="22"/>
+          <w:szCs w:val="22"/>
+        </w:rPr>
+        <w:t>Richmond, Virginia</w:t>
+      </w:r>
+    </w:p>
+    <w:p>
+      <w:pPr>
+        <w:tabs>
+          <w:tab w:val="right" w:pos="9360"/>
+        </w:tabs>
+        <w:spacing w:before="80"/>
+        <w:jc w:val="both"/>
+        <w:rPr>
+          <w:rFonts w:ascii="Calibri" w:hAnsi="Calibri" w:cs="Calibri"/>
+          <w:b/>
+          <w:sz w:val="22"/>
+          <w:szCs w:val="22"/>
+        </w:rPr>
+      </w:pPr>
+      <w:r>
+        <w:rPr>
+          <w:rFonts w:ascii="Calibri" w:hAnsi="Calibri" w:cs="Calibri"/>
+          <w:b/>
+          <w:sz w:val="22"/>
+          <w:szCs w:val="22"/>
+        </w:rPr>
+        <w:t>Patient Accountant</w:t>
+      </w:r>
+      <w:r>
+        <w:rPr>
+          <w:rFonts w:ascii="Calibri" w:hAnsi="Calibri" w:cs="Calibri"/>
+          <w:b/>
+          <w:sz w:val="22"/>
+          <w:szCs w:val="22"/>
+        </w:rPr>
+        <w:t xml:space="preserve">, </w:t>
+      </w:r>
+      <w:r>
+        <w:rPr>
+          <w:rFonts w:ascii="Calibri" w:hAnsi="Calibri" w:cs="Calibri"/>
+          <w:sz w:val="22"/>
+          <w:szCs w:val="22"/>
+        </w:rPr>
+        <w:t>2017</w:t>
+      </w:r>
+    </w:p>
+    <w:p>
+      <w:pPr>
+        <w:tabs>
+          <w:tab w:val="right" w:pos="9360"/>
+        </w:tabs>
+        <w:spacing w:before="80"/>
+        <w:jc w:val="both"/>
+        <w:rPr>
+          <w:rFonts w:ascii="Calibri" w:hAnsi="Calibri" w:cs="Calibri"/>
+          <w:sz w:val="22"/>
+          <w:szCs w:val="22"/>
+        </w:rPr>
+      </w:pPr>
+      <w:r>
+        <w:rPr>
+          <w:rFonts w:ascii="Calibri" w:hAnsi="Calibri" w:cs="Calibri"/>
+          <w:sz w:val="22"/>
+          <w:szCs w:val="22"/>
+        </w:rPr>
+        <w:t>Deployed payment system for Tricare patients to guarantee the provision of all benefits. Organized files and managed the document to maintain the proper regulation of working area</w:t>
+      </w:r>
+      <w:r>
+        <w:rPr>
+          <w:rFonts w:ascii="Calibri" w:hAnsi="Calibri" w:cs="Calibri"/>
+          <w:sz w:val="22"/>
+          <w:szCs w:val="22"/>
+        </w:rPr>
+        <w:t>.</w:t>
+      </w:r>
+      <w:r>
+        <w:rPr>
+          <w:sz w:val="22"/>
+          <w:szCs w:val="22"/>
+        </w:rPr>
+        <w:t xml:space="preserve"> </w:t>
+      </w:r>
+      <w:r>
+        <w:rPr>
+          <w:rFonts w:ascii="Calibri" w:hAnsi="Calibri" w:cs="Calibri"/>
+          <w:sz w:val="22"/>
+          <w:szCs w:val="22"/>
+        </w:rPr>
+        <w:t>Systematized workflow for timely and reliable team performance.</w:t>
+      </w:r>
+      <w:r>
+        <w:rPr>
+          <w:rFonts w:ascii="Calibri" w:hAnsi="Calibri" w:cs="Calibri"/>
+          <w:sz w:val="22"/>
+          <w:szCs w:val="22"/>
+        </w:rPr>
+        <w:t xml:space="preserve"> Directed, coordinated and administered medical and non-medical resources, facilities and services to assure the availability of resources.</w:t>
+      </w:r>
+    </w:p>
+    <w:p>
+      <w:pPr>
+        <w:tabs>
+          <w:tab w:val="left" w:pos="3885"/>
+        </w:tabs>
+        <w:spacing w:before="360"/>
+        <w:jc w:val="both"/>
+        <w:rPr>
+          <w:rFonts w:ascii="Calibri" w:hAnsi="Calibri" w:cs="Calibri"/>
+          <w:b/>
+          <w:sz w:val="22"/>
+          <w:szCs w:val="22"/>
+        </w:rPr>
+      </w:pPr>
+      <w:r>
+        <w:rPr>
+          <w:rFonts w:ascii="Calibri" w:hAnsi="Calibri" w:cs="Calibri"/>
+          <w:sz w:val="22"/>
+          <w:szCs w:val="22"/>
+          <w:u w:val="single"/>
+        </w:rPr>
+        <w:t>WestRock Co</w:t>
+      </w:r>
+      <w:r>
+        <w:rPr>
+          <w:rFonts w:ascii="Calibri" w:hAnsi="Calibri" w:cs="Calibri"/>
+          <w:sz w:val="22"/>
+          <w:szCs w:val="22"/>
+          <w:u w:val="single"/>
+        </w:rPr>
+        <w:t>.</w:t>
+      </w:r>
+      <w:r>
+        <w:rPr>
+          <w:rFonts w:ascii="Calibri" w:hAnsi="Calibri" w:cs="Calibri"/>
+          <w:sz w:val="22"/>
+          <w:szCs w:val="22"/>
+        </w:rPr>
+        <w:t xml:space="preserve">, </w:t>
+      </w:r>
+      <w:r>
+        <w:rPr>
+          <w:rFonts w:ascii="Calibri" w:hAnsi="Calibri" w:cs="Calibri"/>
+          <w:sz w:val="22"/>
+          <w:szCs w:val="22"/>
+        </w:rPr>
+        <w:t>Hopewell, Virginia</w:t>
+      </w:r>
+      <w:r>
+        <w:rPr>
+          <w:rFonts w:ascii="Calibri" w:hAnsi="Calibri" w:cs="Calibri"/>
+          <w:sz w:val="22"/>
+          <w:szCs w:val="22"/>
+        </w:rPr>
+        <w:tab/>
+      </w:r>
+    </w:p>
+    <w:p>
+      <w:pPr>
+        <w:tabs>
+          <w:tab w:val="right" w:pos="9360"/>
+        </w:tabs>
+        <w:spacing w:before="80"/>
+        <w:jc w:val="both"/>
+        <w:rPr>
+          <w:rFonts w:ascii="Calibri" w:hAnsi="Calibri" w:cs="Calibri"/>
+          <w:b/>
+          <w:sz w:val="22"/>
+          <w:szCs w:val="22"/>
+        </w:rPr>
+      </w:pPr>
+      <w:r>
+        <w:rPr>
+          <w:rFonts w:ascii="Calibri" w:hAnsi="Calibri" w:cs="Calibri"/>
+          <w:b/>
+          <w:sz w:val="22"/>
+          <w:szCs w:val="22"/>
+        </w:rPr>
+        <w:t xml:space="preserve">Quality </w:t>
+      </w:r>
+      <w:r>
+        <w:rPr>
+          <w:rFonts w:ascii="Calibri" w:hAnsi="Calibri" w:cs="Calibri"/>
+          <w:b/>
+          <w:sz w:val="22"/>
+          <w:szCs w:val="22"/>
+        </w:rPr>
+        <w:t>Systems Auditor</w:t>
+      </w:r>
+      <w:r>
+        <w:rPr>
+          <w:rFonts w:ascii="Calibri" w:hAnsi="Calibri" w:cs="Calibri"/>
+          <w:b/>
+          <w:sz w:val="22"/>
+          <w:szCs w:val="22"/>
+        </w:rPr>
+        <w:t xml:space="preserve"> (Engineering Department)</w:t>
+      </w:r>
+      <w:r>
+        <w:rPr>
+          <w:rFonts w:ascii="Calibri" w:hAnsi="Calibri" w:cs="Calibri"/>
+          <w:b/>
+          <w:sz w:val="22"/>
+          <w:szCs w:val="22"/>
+        </w:rPr>
+        <w:t>,</w:t>
+      </w:r>
+      <w:r>
+        <w:rPr>
+          <w:rFonts w:ascii="Calibri" w:hAnsi="Calibri" w:cs="Calibri"/>
+          <w:sz w:val="22"/>
+          <w:szCs w:val="22"/>
+        </w:rPr>
+        <w:t xml:space="preserve"> </w:t>
+      </w:r>
+      <w:r>
+        <w:rPr>
+          <w:rFonts w:ascii="Calibri" w:hAnsi="Calibri" w:cs="Calibri"/>
+          <w:sz w:val="22"/>
+          <w:szCs w:val="22"/>
+        </w:rPr>
+        <w:t>(2015</w:t>
+      </w:r>
+      <w:r>
+        <w:rPr>
+          <w:rFonts w:ascii="Calibri" w:hAnsi="Calibri" w:cs="Calibri"/>
+          <w:sz w:val="22"/>
+          <w:szCs w:val="22"/>
+        </w:rPr>
+        <w:t xml:space="preserve"> – </w:t>
+      </w:r>
+      <w:r>
+        <w:rPr>
+          <w:rFonts w:ascii="Calibri" w:hAnsi="Calibri" w:cs="Calibri"/>
+          <w:sz w:val="22"/>
+          <w:szCs w:val="22"/>
+        </w:rPr>
+        <w:t>2016)</w:t>
+      </w:r>
+    </w:p>
+    <w:p>
+      <w:pPr>
+        <w:tabs>
+          <w:tab w:val="right" w:pos="9360"/>
+        </w:tabs>
+        <w:spacing w:before="80"/>
+        <w:jc w:val="both"/>
+        <w:rPr>
+          <w:rFonts w:ascii="Calibri" w:hAnsi="Calibri" w:cs="Calibri"/>
+          <w:i/>
+          <w:color w:val="0070C0"/>
+          <w:sz w:val="22"/>
+          <w:szCs w:val="22"/>
+        </w:rPr>
+      </w:pPr>
+      <w:r>
+        <w:rPr>
+          <w:rFonts w:ascii="Calibri" w:hAnsi="Calibri" w:cs="Calibri"/>
+          <w:iCs/>
+          <w:sz w:val="22"/>
+          <w:szCs w:val="22"/>
+        </w:rPr>
+        <w:t>Maintained the regular filings</w:t>
+      </w:r>
+      <w:r>
+        <w:rPr>
+          <w:rFonts w:ascii="Calibri" w:hAnsi="Calibri" w:cs="Calibri"/>
+          <w:iCs/>
+          <w:sz w:val="22"/>
+          <w:szCs w:val="22"/>
+        </w:rPr>
+        <w:t>, while</w:t>
+      </w:r>
+      <w:r>
+        <w:rPr>
+          <w:rFonts w:ascii="Calibri" w:hAnsi="Calibri" w:cs="Calibri"/>
+          <w:iCs/>
+          <w:sz w:val="22"/>
+          <w:szCs w:val="22"/>
+        </w:rPr>
+        <w:t xml:space="preserve"> </w:t>
+      </w:r>
+      <w:r>
+        <w:rPr>
+          <w:rFonts w:ascii="Calibri" w:hAnsi="Calibri" w:cs="Calibri"/>
+          <w:iCs/>
+          <w:sz w:val="22"/>
+          <w:szCs w:val="22"/>
+        </w:rPr>
+        <w:t>o</w:t>
+      </w:r>
+      <w:r>
+        <w:rPr>
+          <w:rFonts w:ascii="Calibri" w:hAnsi="Calibri" w:cs="Calibri"/>
+          <w:iCs/>
+          <w:sz w:val="22"/>
+          <w:szCs w:val="22"/>
+        </w:rPr>
+        <w:t>rganiz</w:t>
+      </w:r>
+      <w:r>
+        <w:rPr>
+          <w:rFonts w:ascii="Calibri" w:hAnsi="Calibri" w:cs="Calibri"/>
+          <w:iCs/>
+          <w:sz w:val="22"/>
+          <w:szCs w:val="22"/>
+        </w:rPr>
+        <w:t xml:space="preserve">ing </w:t>
+      </w:r>
+      <w:r>
+        <w:rPr>
+          <w:rFonts w:ascii="Calibri" w:hAnsi="Calibri" w:cs="Calibri"/>
+          <w:iCs/>
+          <w:sz w:val="22"/>
+          <w:szCs w:val="22"/>
+        </w:rPr>
+        <w:t>and scann</w:t>
+      </w:r>
+      <w:r>
+        <w:rPr>
+          <w:rFonts w:ascii="Calibri" w:hAnsi="Calibri" w:cs="Calibri"/>
+          <w:iCs/>
+          <w:sz w:val="22"/>
+          <w:szCs w:val="22"/>
+        </w:rPr>
+        <w:t xml:space="preserve">ing </w:t>
+      </w:r>
+      <w:r>
+        <w:rPr>
+          <w:rFonts w:ascii="Calibri" w:hAnsi="Calibri" w:cs="Calibri"/>
+          <w:iCs/>
+          <w:sz w:val="22"/>
+          <w:szCs w:val="22"/>
+        </w:rPr>
+        <w:t xml:space="preserve">technical drawings and </w:t>
+      </w:r>
+      <w:r>
+        <w:rPr>
+          <w:rFonts w:ascii="Calibri" w:hAnsi="Calibri" w:cs="Calibri"/>
+          <w:iCs/>
+          <w:sz w:val="22"/>
+          <w:szCs w:val="22"/>
+        </w:rPr>
+        <w:t>blueprints</w:t>
+      </w:r>
+      <w:r>
+        <w:rPr>
+          <w:rFonts w:ascii="Calibri" w:hAnsi="Calibri" w:cs="Calibri"/>
+          <w:iCs/>
+          <w:sz w:val="22"/>
+          <w:szCs w:val="22"/>
+        </w:rPr>
+        <w:t xml:space="preserve"> to support digital storage. Modified the current drawings</w:t>
+      </w:r>
+      <w:r>
+        <w:rPr>
+          <w:rFonts w:ascii="Calibri" w:hAnsi="Calibri" w:cs="Calibri"/>
+          <w:iCs/>
+          <w:sz w:val="22"/>
+          <w:szCs w:val="22"/>
+        </w:rPr>
+        <w:t xml:space="preserve">, </w:t>
+      </w:r>
+      <w:r>
+        <w:rPr>
+          <w:rFonts w:ascii="Calibri" w:hAnsi="Calibri" w:cs="Calibri"/>
+          <w:iCs/>
+          <w:sz w:val="22"/>
+          <w:szCs w:val="22"/>
+        </w:rPr>
+        <w:t>using AutoCAD</w:t>
+      </w:r>
+      <w:r>
+        <w:rPr>
+          <w:rFonts w:ascii="Calibri" w:hAnsi="Calibri" w:cs="Calibri"/>
+          <w:iCs/>
+          <w:sz w:val="22"/>
+          <w:szCs w:val="22"/>
+        </w:rPr>
+        <w:t xml:space="preserve"> and a</w:t>
+      </w:r>
+      <w:r>
+        <w:rPr>
+          <w:rFonts w:ascii="Calibri" w:hAnsi="Calibri" w:cs="Calibri"/>
+          <w:iCs/>
+          <w:sz w:val="22"/>
+          <w:szCs w:val="22"/>
+        </w:rPr>
+        <w:t xml:space="preserve">pplied efficient Quality System principles </w:t>
+      </w:r>
+      <w:r>
+        <w:rPr>
+          <w:rFonts w:ascii="Calibri" w:hAnsi="Calibri" w:cs="Calibri"/>
+          <w:iCs/>
+          <w:sz w:val="22"/>
+          <w:szCs w:val="22"/>
+        </w:rPr>
+        <w:t xml:space="preserve">for </w:t>
+      </w:r>
+      <w:r>
+        <w:rPr>
+          <w:rFonts w:ascii="Calibri" w:hAnsi="Calibri" w:cs="Calibri"/>
+          <w:iCs/>
+          <w:sz w:val="22"/>
+          <w:szCs w:val="22"/>
+        </w:rPr>
+        <w:t>the solution of complex technical problems.</w:t>
+      </w:r>
+      <w:r>
+        <w:rPr>
+          <w:rFonts w:ascii="Calibri" w:hAnsi="Calibri" w:cs="Calibri"/>
+          <w:iCs/>
+          <w:sz w:val="22"/>
+          <w:szCs w:val="22"/>
+        </w:rPr>
+        <w:t xml:space="preserve"> Designed a floor map for system control rooms</w:t>
+      </w:r>
+      <w:r>
+        <w:rPr>
+          <w:rFonts w:ascii="Calibri" w:hAnsi="Calibri" w:cs="Calibri"/>
+          <w:iCs/>
+          <w:sz w:val="22"/>
+          <w:szCs w:val="22"/>
+        </w:rPr>
+        <w:t xml:space="preserve"> which to support to ensure the efficiency of operations.</w:t>
+      </w:r>
+    </w:p>
+    <w:p>
+      <w:pPr>
+        <w:numPr>
+          <w:ilvl w:val="0"/>
+          <w:numId w:val="7"/>
+        </w:numPr>
+        <w:tabs>
+          <w:tab w:val="clear" w:pos="1008"/>
+          <w:tab w:val="num" w:pos="540"/>
+          <w:tab w:val="right" w:pos="9360"/>
+        </w:tabs>
+        <w:spacing w:before="80"/>
+        <w:ind w:left="540" w:hanging="270"/>
+        <w:jc w:val="both"/>
+        <w:rPr>
+          <w:rFonts w:ascii="Calibri" w:hAnsi="Calibri" w:cs="Calibri"/>
+          <w:sz w:val="22"/>
+          <w:szCs w:val="22"/>
+        </w:rPr>
+      </w:pPr>
+      <w:r>
+        <w:rPr>
+          <w:rFonts w:ascii="Calibri" w:hAnsi="Calibri" w:cs="Calibri"/>
+          <w:color w:val="000000"/>
+          <w:sz w:val="22"/>
+          <w:szCs w:val="22"/>
+        </w:rPr>
+        <w:t xml:space="preserve">Recognized by senior management for efficiently </w:t>
+      </w:r>
+      <w:r>
+        <w:rPr>
+          <w:rFonts w:ascii="Calibri" w:hAnsi="Calibri" w:cs="Calibri"/>
+          <w:color w:val="000000"/>
+          <w:sz w:val="22"/>
+          <w:szCs w:val="22"/>
+        </w:rPr>
+        <w:t>scann</w:t>
+      </w:r>
+      <w:r>
+        <w:rPr>
+          <w:rFonts w:ascii="Calibri" w:hAnsi="Calibri" w:cs="Calibri"/>
+          <w:color w:val="000000"/>
+          <w:sz w:val="22"/>
+          <w:szCs w:val="22"/>
+        </w:rPr>
+        <w:t xml:space="preserve">ing </w:t>
+      </w:r>
+      <w:r>
+        <w:rPr>
+          <w:rFonts w:ascii="Calibri" w:hAnsi="Calibri" w:cs="Calibri"/>
+          <w:color w:val="000000"/>
+          <w:sz w:val="22"/>
+          <w:szCs w:val="22"/>
+        </w:rPr>
+        <w:t xml:space="preserve">all the blueprints and </w:t>
+      </w:r>
+      <w:r>
+        <w:rPr>
+          <w:rFonts w:ascii="Calibri" w:hAnsi="Calibri" w:cs="Calibri"/>
+          <w:color w:val="000000"/>
+          <w:sz w:val="22"/>
+          <w:szCs w:val="22"/>
+        </w:rPr>
+        <w:t xml:space="preserve">recording </w:t>
+      </w:r>
+      <w:r>
+        <w:rPr>
+          <w:rFonts w:ascii="Calibri" w:hAnsi="Calibri" w:cs="Calibri"/>
+          <w:color w:val="000000"/>
+          <w:sz w:val="22"/>
+          <w:szCs w:val="22"/>
+        </w:rPr>
+        <w:t>the AutoCAD Vault</w:t>
+      </w:r>
+      <w:r>
+        <w:rPr>
+          <w:rFonts w:ascii="Calibri" w:hAnsi="Calibri" w:cs="Calibri"/>
+          <w:color w:val="000000"/>
+          <w:sz w:val="22"/>
+          <w:szCs w:val="22"/>
+        </w:rPr>
+        <w:t xml:space="preserve">. </w:t>
+      </w:r>
+    </w:p>
+    <w:p>
+      <w:pPr>
+        <w:numPr>
+          <w:ilvl w:val="0"/>
+          <w:numId w:val="7"/>
+        </w:numPr>
+        <w:tabs>
+          <w:tab w:val="clear" w:pos="1008"/>
+          <w:tab w:val="num" w:pos="540"/>
+          <w:tab w:val="right" w:pos="9360"/>
+        </w:tabs>
         <w:spacing w:before="80" w:after="240"/>
         <w:ind w:left="540" w:hanging="270"/>
         <w:jc w:val="both"/>
@@ -2036,278 +2383,6 @@
           <w:szCs w:val="22"/>
         </w:rPr>
         <w:t>Ensured the efficiency of system by conducting system quality audits. Assessed incoming materials to guarantee conformance with determinations and discharge materials for use underway.</w:t>
-      </w:r>
-    </w:p>
-    <w:p>
-      <w:pPr>
-        <w:tabs>
-          <w:tab w:val="right" w:pos="9360"/>
-        </w:tabs>
-        <w:spacing w:before="360"/>
-        <w:jc w:val="both"/>
-        <w:rPr>
-          <w:rFonts w:ascii="Calibri" w:hAnsi="Calibri" w:cs="Calibri"/>
-          <w:b/>
-          <w:sz w:val="22"/>
-          <w:szCs w:val="22"/>
-        </w:rPr>
-      </w:pPr>
-      <w:r>
-        <w:rPr>
-          <w:rFonts w:ascii="Calibri" w:hAnsi="Calibri" w:cs="Calibri"/>
-          <w:sz w:val="22"/>
-          <w:szCs w:val="22"/>
-          <w:u w:val="single"/>
-        </w:rPr>
-        <w:t>Woodland Pond Poo</w:t>
-      </w:r>
-      <w:r>
-        <w:rPr>
-          <w:rFonts w:ascii="Calibri" w:hAnsi="Calibri" w:cs="Calibri"/>
-          <w:sz w:val="22"/>
-          <w:szCs w:val="22"/>
-          <w:u w:val="single"/>
-        </w:rPr>
-        <w:t>l</w:t>
-      </w:r>
-      <w:r>
-        <w:rPr>
-          <w:rFonts w:ascii="Calibri" w:hAnsi="Calibri" w:cs="Calibri"/>
-          <w:sz w:val="22"/>
-          <w:szCs w:val="22"/>
-        </w:rPr>
-        <w:t xml:space="preserve">, </w:t>
-      </w:r>
-      <w:r>
-        <w:rPr>
-          <w:rFonts w:ascii="Calibri" w:hAnsi="Calibri" w:cs="Calibri"/>
-          <w:sz w:val="22"/>
-          <w:szCs w:val="22"/>
-        </w:rPr>
-        <w:t xml:space="preserve">Chesterfield, Virginia </w:t>
-      </w:r>
-    </w:p>
-    <w:p>
-      <w:pPr>
-        <w:tabs>
-          <w:tab w:val="right" w:pos="9360"/>
-        </w:tabs>
-        <w:spacing w:before="80"/>
-        <w:jc w:val="both"/>
-        <w:rPr>
-          <w:rFonts w:ascii="Calibri" w:hAnsi="Calibri" w:cs="Calibri"/>
-          <w:sz w:val="22"/>
-          <w:szCs w:val="22"/>
-        </w:rPr>
-      </w:pPr>
-      <w:r>
-        <w:rPr>
-          <w:rFonts w:ascii="Calibri" w:hAnsi="Calibri" w:cs="Calibri"/>
-          <w:b/>
-          <w:sz w:val="22"/>
-          <w:szCs w:val="22"/>
-        </w:rPr>
-        <w:t>Lifeg</w:t>
-      </w:r>
-      <w:r>
-        <w:rPr>
-          <w:rFonts w:ascii="Calibri" w:hAnsi="Calibri" w:cs="Calibri"/>
-          <w:b/>
-          <w:sz w:val="22"/>
-          <w:szCs w:val="22"/>
-        </w:rPr>
-        <w:t>uard</w:t>
-      </w:r>
-      <w:r>
-        <w:rPr>
-          <w:rFonts w:ascii="Calibri" w:hAnsi="Calibri" w:cs="Calibri"/>
-          <w:b/>
-          <w:sz w:val="22"/>
-          <w:szCs w:val="22"/>
-        </w:rPr>
-        <w:t>,</w:t>
-      </w:r>
-      <w:r>
-        <w:rPr>
-          <w:rFonts w:ascii="Calibri" w:hAnsi="Calibri" w:cs="Calibri"/>
-          <w:b/>
-          <w:sz w:val="22"/>
-          <w:szCs w:val="22"/>
-        </w:rPr>
-        <w:t xml:space="preserve"> </w:t>
-      </w:r>
-      <w:r>
-        <w:rPr>
-          <w:rFonts w:ascii="Calibri" w:hAnsi="Calibri" w:cs="Calibri"/>
-          <w:sz w:val="22"/>
-          <w:szCs w:val="22"/>
-        </w:rPr>
-        <w:t>20</w:t>
-      </w:r>
-      <w:r>
-        <w:rPr>
-          <w:rFonts w:ascii="Calibri" w:hAnsi="Calibri" w:cs="Calibri"/>
-          <w:sz w:val="22"/>
-          <w:szCs w:val="22"/>
-        </w:rPr>
-        <w:t>14</w:t>
-      </w:r>
-    </w:p>
-    <w:p>
-      <w:pPr>
-        <w:tabs>
-          <w:tab w:val="right" w:pos="9360"/>
-        </w:tabs>
-        <w:spacing w:before="80"/>
-        <w:jc w:val="both"/>
-        <w:rPr>
-          <w:rFonts w:ascii="Calibri" w:hAnsi="Calibri" w:cs="Calibri"/>
-          <w:i/>
-          <w:color w:val="0070C0"/>
-          <w:sz w:val="22"/>
-          <w:szCs w:val="22"/>
-        </w:rPr>
-      </w:pPr>
-      <w:r>
-        <w:rPr>
-          <w:rFonts w:ascii="Calibri" w:hAnsi="Calibri" w:cs="Calibri"/>
-          <w:iCs/>
-          <w:sz w:val="22"/>
-          <w:szCs w:val="22"/>
-        </w:rPr>
-        <w:t>Maintained the cleanliness and safety of work are and pool complex</w:t>
-      </w:r>
-      <w:r>
-        <w:rPr>
-          <w:rFonts w:ascii="Calibri" w:hAnsi="Calibri" w:cs="Calibri"/>
-          <w:iCs/>
-          <w:sz w:val="22"/>
-          <w:szCs w:val="22"/>
-        </w:rPr>
-        <w:t xml:space="preserve">. Oversaw </w:t>
-      </w:r>
-      <w:r>
-        <w:rPr>
-          <w:rFonts w:ascii="Calibri" w:hAnsi="Calibri" w:cs="Calibri"/>
-          <w:iCs/>
-          <w:sz w:val="22"/>
-          <w:szCs w:val="22"/>
-        </w:rPr>
-        <w:t>pools related tasks</w:t>
-      </w:r>
-      <w:r>
-        <w:rPr>
-          <w:rFonts w:ascii="Calibri" w:hAnsi="Calibri" w:cs="Calibri"/>
-          <w:iCs/>
-          <w:sz w:val="22"/>
-          <w:szCs w:val="22"/>
-        </w:rPr>
-        <w:t>, while</w:t>
-      </w:r>
-      <w:r>
-        <w:rPr>
-          <w:rFonts w:ascii="Calibri" w:hAnsi="Calibri" w:cs="Calibri"/>
-          <w:iCs/>
-          <w:sz w:val="22"/>
-          <w:szCs w:val="22"/>
-        </w:rPr>
-        <w:t xml:space="preserve"> </w:t>
-      </w:r>
-      <w:r>
-        <w:rPr>
-          <w:rFonts w:ascii="Calibri" w:hAnsi="Calibri" w:cs="Calibri"/>
-          <w:iCs/>
-          <w:sz w:val="22"/>
-          <w:szCs w:val="22"/>
-        </w:rPr>
-        <w:t>p</w:t>
-      </w:r>
-      <w:r>
-        <w:rPr>
-          <w:rFonts w:ascii="Calibri" w:hAnsi="Calibri" w:cs="Calibri"/>
-          <w:iCs/>
-          <w:sz w:val="22"/>
-          <w:szCs w:val="22"/>
-        </w:rPr>
-        <w:t>rovid</w:t>
-      </w:r>
-      <w:r>
-        <w:rPr>
-          <w:rFonts w:ascii="Calibri" w:hAnsi="Calibri" w:cs="Calibri"/>
-          <w:iCs/>
-          <w:sz w:val="22"/>
-          <w:szCs w:val="22"/>
-        </w:rPr>
-        <w:t xml:space="preserve">ing </w:t>
-      </w:r>
-      <w:r>
-        <w:rPr>
-          <w:rFonts w:ascii="Calibri" w:hAnsi="Calibri" w:cs="Calibri"/>
-          <w:iCs/>
-          <w:sz w:val="22"/>
-          <w:szCs w:val="22"/>
-        </w:rPr>
-        <w:t xml:space="preserve">first aid, CPR and AED </w:t>
-      </w:r>
-      <w:r>
-        <w:rPr>
-          <w:rFonts w:ascii="Calibri" w:hAnsi="Calibri" w:cs="Calibri"/>
-          <w:iCs/>
-          <w:sz w:val="22"/>
-          <w:szCs w:val="22"/>
-        </w:rPr>
-        <w:t>as per customer requirements</w:t>
-      </w:r>
-      <w:r>
-        <w:rPr>
-          <w:rFonts w:ascii="Calibri" w:hAnsi="Calibri" w:cs="Calibri"/>
-          <w:iCs/>
-          <w:sz w:val="22"/>
-          <w:szCs w:val="22"/>
-        </w:rPr>
-        <w:t>.</w:t>
-      </w:r>
-      <w:r>
-        <w:rPr>
-          <w:rFonts w:ascii="Calibri" w:hAnsi="Calibri" w:cs="Calibri"/>
-          <w:sz w:val="22"/>
-          <w:szCs w:val="22"/>
-        </w:rPr>
-        <w:t xml:space="preserve"> </w:t>
-      </w:r>
-      <w:r>
-        <w:rPr>
-          <w:rFonts w:ascii="Calibri" w:hAnsi="Calibri" w:cs="Calibri"/>
-          <w:sz w:val="22"/>
-          <w:szCs w:val="22"/>
-        </w:rPr>
-        <w:t>Maintained necessary records and reports regarding customers</w:t>
-      </w:r>
-      <w:r>
-        <w:rPr>
-          <w:rFonts w:ascii="Calibri" w:hAnsi="Calibri" w:cs="Calibri"/>
-          <w:sz w:val="22"/>
-          <w:szCs w:val="22"/>
-        </w:rPr>
-        <w:t xml:space="preserve"> for future referencing</w:t>
-      </w:r>
-      <w:r>
-        <w:rPr>
-          <w:rFonts w:ascii="Calibri" w:hAnsi="Calibri" w:cs="Calibri"/>
-          <w:sz w:val="22"/>
-          <w:szCs w:val="22"/>
-        </w:rPr>
-        <w:t>.</w:t>
-      </w:r>
-      <w:r>
-        <w:rPr>
-          <w:rFonts w:ascii="Calibri" w:hAnsi="Calibri" w:cs="Calibri"/>
-          <w:i/>
-          <w:color w:val="0070C0"/>
-          <w:sz w:val="21"/>
-          <w:szCs w:val="21"/>
-        </w:rPr>
-        <w:t xml:space="preserve"> </w:t>
       </w:r>
     </w:p>
     <w:p>
@@ -2415,7 +2490,25 @@
           <w:sz w:val="22"/>
           <w:szCs w:val="22"/>
         </w:rPr>
-        <w:t xml:space="preserve">Healthcare Informatics </w:t>
+        <w:t>Healthcare Informatics</w:t>
+      </w:r>
+      <w:r>
+        <w:rPr>
+          <w:rFonts w:asciiTheme="minorHAnsi" w:hAnsiTheme="minorHAnsi"/>
+          <w:b/>
+          <w:sz w:val="22"/>
+          <w:szCs w:val="22"/>
+        </w:rPr>
+        <w:t xml:space="preserve"> – 2015-2020</w:t>
+      </w:r>
+      <w:r>
+        <w:rPr>
+          <w:rFonts w:asciiTheme="minorHAnsi" w:hAnsiTheme="minorHAnsi"/>
+          <w:b/>
+          <w:sz w:val="22"/>
+          <w:szCs w:val="22"/>
+        </w:rPr>
+        <w:t xml:space="preserve"> </w:t>
       </w:r>
       <w:r>
         <w:rPr>
@@ -2535,7 +2628,25 @@
           <w:sz w:val="22"/>
           <w:szCs w:val="22"/>
         </w:rPr>
-        <w:t>oint Certification Verification Code: Fwxm-XLEN, Autodesk- Inventor Certification Verification Code: J4xx-Fvzq</w:t>
+        <w:t xml:space="preserve">oint Certification Verification Code: </w:t>
+      </w:r>
+      <w:proofErr w:type="spellStart"/>
+      <w:r>
+        <w:rPr>
+          <w:rFonts w:asciiTheme="minorHAnsi" w:hAnsiTheme="minorHAnsi"/>
+          <w:sz w:val="22"/>
+          <w:szCs w:val="22"/>
+        </w:rPr>
+        <w:t>Fwxm</w:t>
+      </w:r>
+      <w:proofErr w:type="spellEnd"/>
+      <w:r>
+        <w:rPr>
+          <w:rFonts w:asciiTheme="minorHAnsi" w:hAnsiTheme="minorHAnsi"/>
+          <w:sz w:val="22"/>
+          <w:szCs w:val="22"/>
+        </w:rPr>
+        <w:t>-XLEN, Autodesk- Inventor Certification Verification Code: J4xx-Fvzq</w:t>
       </w:r>
     </w:p>
     <w:p>
@@ -2557,7 +2668,23 @@
           <w:sz w:val="22"/>
           <w:szCs w:val="22"/>
         </w:rPr>
-        <w:t xml:space="preserve">Experience Using SQL, Microsoft Excess, </w:t>
+        <w:t xml:space="preserve">Experience Using SQL, Microsoft </w:t>
+      </w:r>
+      <w:r>
+        <w:rPr>
+          <w:rFonts w:asciiTheme="minorHAnsi" w:hAnsiTheme="minorHAnsi"/>
+          <w:sz w:val="22"/>
+          <w:szCs w:val="22"/>
+        </w:rPr>
+        <w:t>Ac</w:t>
+      </w:r>
+      <w:r>
+        <w:rPr>
+          <w:rFonts w:asciiTheme="minorHAnsi" w:hAnsiTheme="minorHAnsi"/>
+          <w:sz w:val="22"/>
+          <w:szCs w:val="22"/>
+        </w:rPr>
+        <w:t xml:space="preserve">cess, </w:t>
       </w:r>
       <w:r>
         <w:rPr>
@@ -2665,7 +2792,43 @@
           <w:sz w:val="22"/>
           <w:szCs w:val="22"/>
         </w:rPr>
-        <w:t>Certification by the American Red Cross for Lifeguarding / First Aid/Cpr/Aed – Valid 2 Years</w:t>
+        <w:t>Certification by the American Red Cross for Lifeguarding / First Aid/</w:t>
+      </w:r>
+      <w:proofErr w:type="spellStart"/>
+      <w:r>
+        <w:rPr>
+          <w:rFonts w:asciiTheme="minorHAnsi" w:hAnsiTheme="minorHAnsi"/>
+          <w:sz w:val="22"/>
+          <w:szCs w:val="22"/>
+        </w:rPr>
+        <w:t>Cpr</w:t>
+      </w:r>
+      <w:proofErr w:type="spellEnd"/>
+      <w:r>
+        <w:rPr>
+          <w:rFonts w:asciiTheme="minorHAnsi" w:hAnsiTheme="minorHAnsi"/>
+          <w:sz w:val="22"/>
+          <w:szCs w:val="22"/>
+        </w:rPr>
+        <w:t>/</w:t>
+      </w:r>
+      <w:proofErr w:type="spellStart"/>
+      <w:r>
+        <w:rPr>
+          <w:rFonts w:asciiTheme="minorHAnsi" w:hAnsiTheme="minorHAnsi"/>
+          <w:sz w:val="22"/>
+          <w:szCs w:val="22"/>
+        </w:rPr>
+        <w:t>Aed</w:t>
+      </w:r>
+      <w:proofErr w:type="spellEnd"/>
+      <w:r>
+        <w:rPr>
+          <w:rFonts w:asciiTheme="minorHAnsi" w:hAnsiTheme="minorHAnsi"/>
+          <w:sz w:val="22"/>
+          <w:szCs w:val="22"/>
+        </w:rPr>
+        <w:t xml:space="preserve"> – Valid 2 Years</w:t>
       </w:r>
       <w:r>
         <w:rPr>
@@ -2749,7 +2912,116 @@
           <w:caps/>
           <w:sz w:val="28"/>
         </w:rPr>
+        <w:lastRenderedPageBreak/>
         <w:t xml:space="preserve">Other Involvements </w:t>
+      </w:r>
+    </w:p>
+    <w:p>
+      <w:pPr>
+        <w:tabs>
+          <w:tab w:val="right" w:pos="9360"/>
+        </w:tabs>
+        <w:ind w:left="187"/>
+        <w:jc w:val="center"/>
+        <w:rPr>
+          <w:rFonts w:asciiTheme="minorHAnsi" w:hAnsiTheme="minorHAnsi"/>
+          <w:sz w:val="22"/>
+          <w:szCs w:val="22"/>
+        </w:rPr>
+      </w:pPr>
+      <w:r>
+        <w:rPr>
+          <w:rFonts w:asciiTheme="minorHAnsi" w:hAnsiTheme="minorHAnsi"/>
+          <w:sz w:val="22"/>
+          <w:szCs w:val="22"/>
+        </w:rPr>
+        <w:t>2020 – Present – Member of the AHIMA (American Health Information Management Association)</w:t>
+      </w:r>
+    </w:p>
+    <w:p>
+      <w:pPr>
+        <w:tabs>
+          <w:tab w:val="right" w:pos="9360"/>
+        </w:tabs>
+        <w:ind w:left="187"/>
+        <w:jc w:val="center"/>
+        <w:rPr>
+          <w:rFonts w:asciiTheme="minorHAnsi" w:hAnsiTheme="minorHAnsi"/>
+          <w:sz w:val="22"/>
+          <w:szCs w:val="22"/>
+        </w:rPr>
+      </w:pPr>
+      <w:r>
+        <w:rPr>
+          <w:rFonts w:asciiTheme="minorHAnsi" w:hAnsiTheme="minorHAnsi"/>
+          <w:sz w:val="22"/>
+          <w:szCs w:val="22"/>
+        </w:rPr>
+        <w:t xml:space="preserve">2020 – </w:t>
+      </w:r>
+      <w:r>
+        <w:rPr>
+          <w:rFonts w:asciiTheme="minorHAnsi" w:hAnsiTheme="minorHAnsi"/>
+          <w:sz w:val="22"/>
+          <w:szCs w:val="22"/>
+        </w:rPr>
+        <w:t>P</w:t>
+      </w:r>
+      <w:r>
+        <w:rPr>
+          <w:rFonts w:asciiTheme="minorHAnsi" w:hAnsiTheme="minorHAnsi"/>
+          <w:sz w:val="22"/>
+          <w:szCs w:val="22"/>
+        </w:rPr>
+        <w:t>resent</w:t>
+      </w:r>
+      <w:r>
+        <w:rPr>
+          <w:rFonts w:asciiTheme="minorHAnsi" w:hAnsiTheme="minorHAnsi"/>
+          <w:sz w:val="22"/>
+          <w:szCs w:val="22"/>
+        </w:rPr>
+        <w:t xml:space="preserve"> -</w:t>
+      </w:r>
+      <w:r>
+        <w:rPr>
+          <w:rFonts w:asciiTheme="minorHAnsi" w:hAnsiTheme="minorHAnsi"/>
+          <w:sz w:val="22"/>
+          <w:szCs w:val="22"/>
+        </w:rPr>
+        <w:t xml:space="preserve"> Join</w:t>
+      </w:r>
+      <w:r>
+        <w:rPr>
+          <w:rFonts w:asciiTheme="minorHAnsi" w:hAnsiTheme="minorHAnsi"/>
+          <w:sz w:val="22"/>
+          <w:szCs w:val="22"/>
+        </w:rPr>
+        <w:t>ed</w:t>
+      </w:r>
+      <w:r>
+        <w:rPr>
+          <w:rFonts w:asciiTheme="minorHAnsi" w:hAnsiTheme="minorHAnsi"/>
+          <w:sz w:val="22"/>
+          <w:szCs w:val="22"/>
+        </w:rPr>
+        <w:t xml:space="preserve"> the Women Who Code Club. A global club that helps </w:t>
+      </w:r>
+      <w:r>
+        <w:rPr>
+          <w:rFonts w:asciiTheme="minorHAnsi" w:hAnsiTheme="minorHAnsi"/>
+          <w:sz w:val="22"/>
+          <w:szCs w:val="22"/>
+        </w:rPr>
+        <w:t>and support women in the tech industry</w:t>
+      </w:r>
+      <w:r>
+        <w:rPr>
+          <w:rFonts w:asciiTheme="minorHAnsi" w:hAnsiTheme="minorHAnsi"/>
+          <w:sz w:val="22"/>
+          <w:szCs w:val="22"/>
+        </w:rPr>
+        <w:t xml:space="preserve">. </w:t>
       </w:r>
     </w:p>
     <w:p>
@@ -2867,7 +3139,11 @@
     </w:p>
     <w:sectPr>
       <w:headerReference w:type="even" r:id="rId10"/>
-      <w:footerReference w:type="first" r:id="rId11"/>
+      <w:headerReference w:type="default" r:id="rId11"/>
+      <w:footerReference w:type="even" r:id="rId12"/>
+      <w:footerReference w:type="default" r:id="rId13"/>
+      <w:headerReference w:type="first" r:id="rId14"/>
+      <w:footerReference w:type="first" r:id="rId15"/>
       <w:type w:val="continuous"/>
       <w:pgSz w:w="12240" w:h="15840" w:code="1"/>
       <w:pgMar w:top="1008" w:right="1008" w:bottom="1008" w:left="1008" w:header="864" w:footer="864" w:gutter="0"/>
@@ -2903,6 +3179,26 @@
   <w:p>
     <w:pPr>
       <w:pStyle w:val="Footer"/>
+    </w:pPr>
+  </w:p>
+</w:ftr>
+</file>
+
+<file path=word/footer2.xml><?xml version="1.0" encoding="utf-8"?>
+<w:ftr xmlns:wpc="http://schemas.microsoft.com/office/word/2010/wordprocessingCanvas" xmlns:cx="http://schemas.microsoft.com/office/drawing/2014/chartex" xmlns:cx1="http://schemas.microsoft.com/office/drawing/2015/9/8/chartex" xmlns:cx2="http://schemas.microsoft.com/office/drawing/2015/10/21/chartex" xmlns:cx3="http://schemas.microsoft.com/office/drawing/2016/5/9/chartex" xmlns:cx4="http://schemas.microsoft.com/office/drawing/2016/5/10/chartex" xmlns:cx5="http://schemas.microsoft.com/office/drawing/2016/5/11/chartex" xmlns:cx6="http://schemas.microsoft.com/office/drawing/2016/5/12/chartex" xmlns:cx7="http://schemas.microsoft.com/office/drawing/2016/5/13/chartex" xmlns:cx8="http://schemas.microsoft.com/office/drawing/2016/5/14/chartex" xmlns:mc="http://schemas.openxmlformats.org/markup-compatibility/2006" xmlns:aink="http://schemas.microsoft.com/office/drawing/2016/ink" xmlns:am3d="http://schemas.microsoft.com/office/drawing/2017/model3d" xmlns:o="urn:schemas-microsoft-com:office:office" xmlns:r="http://schemas.openxmlformats.org/officeDocument/2006/relationships" xmlns:m="http://schemas.openxmlformats.org/officeDocument/2006/math" xmlns:v="urn:schemas-microsoft-com:vml" xmlns:wp14="http://schemas.microsoft.com/office/word/2010/wordprocessingDrawing" xmlns:wp="http://schemas.openxmlformats.org/drawingml/2006/wordprocessingDrawing" xmlns:w10="urn:schemas-microsoft-com:office:word" xmlns:w="http://schemas.openxmlformats.org/wordprocessingml/2006/main" xmlns:w14="http://schemas.microsoft.com/office/word/2010/wordml" xmlns:w15="http://schemas.microsoft.com/office/word/2012/wordml" xmlns:w16cex="http://schemas.microsoft.com/office/word/2018/wordml/cex" xmlns:w16cid="http://schemas.microsoft.com/office/word/2016/wordml/cid" xmlns:w16="http://schemas.microsoft.com/office/word/2018/wordml" xmlns:w16se="http://schemas.microsoft.com/office/word/2015/wordml/symex" xmlns:wpg="http://schemas.microsoft.com/office/word/2010/wordprocessingGroup" xmlns:wpi="http://schemas.microsoft.com/office/word/2010/wordprocessingInk" xmlns:wne="http://schemas.microsoft.com/office/word/2006/wordml" xmlns:wps="http://schemas.microsoft.com/office/word/2010/wordprocessingShape" mc:Ignorable="w14 w15 w16se w16cid w16 w16cex wp14">
+  <w:p>
+    <w:pPr>
+      <w:pStyle w:val="Footer"/>
+    </w:pPr>
+  </w:p>
+</w:ftr>
+</file>
+
+<file path=word/footer3.xml><?xml version="1.0" encoding="utf-8"?>
+<w:ftr xmlns:wpc="http://schemas.microsoft.com/office/word/2010/wordprocessingCanvas" xmlns:cx="http://schemas.microsoft.com/office/drawing/2014/chartex" xmlns:cx1="http://schemas.microsoft.com/office/drawing/2015/9/8/chartex" xmlns:cx2="http://schemas.microsoft.com/office/drawing/2015/10/21/chartex" xmlns:cx3="http://schemas.microsoft.com/office/drawing/2016/5/9/chartex" xmlns:cx4="http://schemas.microsoft.com/office/drawing/2016/5/10/chartex" xmlns:cx5="http://schemas.microsoft.com/office/drawing/2016/5/11/chartex" xmlns:cx6="http://schemas.microsoft.com/office/drawing/2016/5/12/chartex" xmlns:cx7="http://schemas.microsoft.com/office/drawing/2016/5/13/chartex" xmlns:cx8="http://schemas.microsoft.com/office/drawing/2016/5/14/chartex" xmlns:mc="http://schemas.openxmlformats.org/markup-compatibility/2006" xmlns:aink="http://schemas.microsoft.com/office/drawing/2016/ink" xmlns:am3d="http://schemas.microsoft.com/office/drawing/2017/model3d" xmlns:o="urn:schemas-microsoft-com:office:office" xmlns:r="http://schemas.openxmlformats.org/officeDocument/2006/relationships" xmlns:m="http://schemas.openxmlformats.org/officeDocument/2006/math" xmlns:v="urn:schemas-microsoft-com:vml" xmlns:wp14="http://schemas.microsoft.com/office/word/2010/wordprocessingDrawing" xmlns:wp="http://schemas.openxmlformats.org/drawingml/2006/wordprocessingDrawing" xmlns:w10="urn:schemas-microsoft-com:office:word" xmlns:w="http://schemas.openxmlformats.org/wordprocessingml/2006/main" xmlns:w14="http://schemas.microsoft.com/office/word/2010/wordml" xmlns:w15="http://schemas.microsoft.com/office/word/2012/wordml" xmlns:w16cex="http://schemas.microsoft.com/office/word/2018/wordml/cex" xmlns:w16cid="http://schemas.microsoft.com/office/word/2016/wordml/cid" xmlns:w16="http://schemas.microsoft.com/office/word/2018/wordml" xmlns:w16se="http://schemas.microsoft.com/office/word/2015/wordml/symex" xmlns:wpg="http://schemas.microsoft.com/office/word/2010/wordprocessingGroup" xmlns:wpi="http://schemas.microsoft.com/office/word/2010/wordprocessingInk" xmlns:wne="http://schemas.microsoft.com/office/word/2006/wordml" xmlns:wps="http://schemas.microsoft.com/office/word/2010/wordprocessingShape" mc:Ignorable="w14 w15 w16se w16cid w16 w16cex wp14">
+  <w:p>
+    <w:pPr>
+      <w:pStyle w:val="Footer"/>
       <w:jc w:val="right"/>
       <w:rPr>
         <w:rFonts w:asciiTheme="minorHAnsi" w:hAnsiTheme="minorHAnsi"/>
@@ -2982,6 +3278,26 @@
       </w:rPr>
       <w:t>Page Two</w:t>
     </w:r>
+  </w:p>
+</w:hdr>
+</file>
+
+<file path=word/header2.xml><?xml version="1.0" encoding="utf-8"?>
+<w:hdr xmlns:wpc="http://schemas.microsoft.com/office/word/2010/wordprocessingCanvas" xmlns:cx="http://schemas.microsoft.com/office/drawing/2014/chartex" xmlns:cx1="http://schemas.microsoft.com/office/drawing/2015/9/8/chartex" xmlns:cx2="http://schemas.microsoft.com/office/drawing/2015/10/21/chartex" xmlns:cx3="http://schemas.microsoft.com/office/drawing/2016/5/9/chartex" xmlns:cx4="http://schemas.microsoft.com/office/drawing/2016/5/10/chartex" xmlns:cx5="http://schemas.microsoft.com/office/drawing/2016/5/11/chartex" xmlns:cx6="http://schemas.microsoft.com/office/drawing/2016/5/12/chartex" xmlns:cx7="http://schemas.microsoft.com/office/drawing/2016/5/13/chartex" xmlns:cx8="http://schemas.microsoft.com/office/drawing/2016/5/14/chartex" xmlns:mc="http://schemas.openxmlformats.org/markup-compatibility/2006" xmlns:aink="http://schemas.microsoft.com/office/drawing/2016/ink" xmlns:am3d="http://schemas.microsoft.com/office/drawing/2017/model3d" xmlns:o="urn:schemas-microsoft-com:office:office" xmlns:r="http://schemas.openxmlformats.org/officeDocument/2006/relationships" xmlns:m="http://schemas.openxmlformats.org/officeDocument/2006/math" xmlns:v="urn:schemas-microsoft-com:vml" xmlns:wp14="http://schemas.microsoft.com/office/word/2010/wordprocessingDrawing" xmlns:wp="http://schemas.openxmlformats.org/drawingml/2006/wordprocessingDrawing" xmlns:w10="urn:schemas-microsoft-com:office:word" xmlns:w="http://schemas.openxmlformats.org/wordprocessingml/2006/main" xmlns:w14="http://schemas.microsoft.com/office/word/2010/wordml" xmlns:w15="http://schemas.microsoft.com/office/word/2012/wordml" xmlns:w16cex="http://schemas.microsoft.com/office/word/2018/wordml/cex" xmlns:w16cid="http://schemas.microsoft.com/office/word/2016/wordml/cid" xmlns:w16="http://schemas.microsoft.com/office/word/2018/wordml" xmlns:w16se="http://schemas.microsoft.com/office/word/2015/wordml/symex" xmlns:wpg="http://schemas.microsoft.com/office/word/2010/wordprocessingGroup" xmlns:wpi="http://schemas.microsoft.com/office/word/2010/wordprocessingInk" xmlns:wne="http://schemas.microsoft.com/office/word/2006/wordml" xmlns:wps="http://schemas.microsoft.com/office/word/2010/wordprocessingShape" mc:Ignorable="w14 w15 w16se w16cid w16 w16cex wp14">
+  <w:p>
+    <w:pPr>
+      <w:pStyle w:val="Header"/>
+    </w:pPr>
+  </w:p>
+</w:hdr>
+</file>
+
+<file path=word/header3.xml><?xml version="1.0" encoding="utf-8"?>
+<w:hdr xmlns:wpc="http://schemas.microsoft.com/office/word/2010/wordprocessingCanvas" xmlns:cx="http://schemas.microsoft.com/office/drawing/2014/chartex" xmlns:cx1="http://schemas.microsoft.com/office/drawing/2015/9/8/chartex" xmlns:cx2="http://schemas.microsoft.com/office/drawing/2015/10/21/chartex" xmlns:cx3="http://schemas.microsoft.com/office/drawing/2016/5/9/chartex" xmlns:cx4="http://schemas.microsoft.com/office/drawing/2016/5/10/chartex" xmlns:cx5="http://schemas.microsoft.com/office/drawing/2016/5/11/chartex" xmlns:cx6="http://schemas.microsoft.com/office/drawing/2016/5/12/chartex" xmlns:cx7="http://schemas.microsoft.com/office/drawing/2016/5/13/chartex" xmlns:cx8="http://schemas.microsoft.com/office/drawing/2016/5/14/chartex" xmlns:mc="http://schemas.openxmlformats.org/markup-compatibility/2006" xmlns:aink="http://schemas.microsoft.com/office/drawing/2016/ink" xmlns:am3d="http://schemas.microsoft.com/office/drawing/2017/model3d" xmlns:o="urn:schemas-microsoft-com:office:office" xmlns:r="http://schemas.openxmlformats.org/officeDocument/2006/relationships" xmlns:m="http://schemas.openxmlformats.org/officeDocument/2006/math" xmlns:v="urn:schemas-microsoft-com:vml" xmlns:wp14="http://schemas.microsoft.com/office/word/2010/wordprocessingDrawing" xmlns:wp="http://schemas.openxmlformats.org/drawingml/2006/wordprocessingDrawing" xmlns:w10="urn:schemas-microsoft-com:office:word" xmlns:w="http://schemas.openxmlformats.org/wordprocessingml/2006/main" xmlns:w14="http://schemas.microsoft.com/office/word/2010/wordml" xmlns:w15="http://schemas.microsoft.com/office/word/2012/wordml" xmlns:w16cex="http://schemas.microsoft.com/office/word/2018/wordml/cex" xmlns:w16cid="http://schemas.microsoft.com/office/word/2016/wordml/cid" xmlns:w16="http://schemas.microsoft.com/office/word/2018/wordml" xmlns:w16se="http://schemas.microsoft.com/office/word/2015/wordml/symex" xmlns:wpg="http://schemas.microsoft.com/office/word/2010/wordprocessingGroup" xmlns:wpi="http://schemas.microsoft.com/office/word/2010/wordprocessingInk" xmlns:wne="http://schemas.microsoft.com/office/word/2006/wordml" xmlns:wps="http://schemas.microsoft.com/office/word/2010/wordprocessingShape" mc:Ignorable="w14 w15 w16se w16cid w16 w16cex wp14">
+  <w:p>
+    <w:pPr>
+      <w:pStyle w:val="Header"/>
+    </w:pPr>
   </w:p>
 </w:hdr>
 </file>

</xml_diff>

<commit_message>
39th push grammer and grad photo
</commit_message>
<xml_diff>
--- a/Rachel Brinkley Resume.docx
+++ b/Rachel Brinkley Resume.docx
@@ -202,23 +202,7 @@
           <w:sz w:val="22"/>
           <w:szCs w:val="22"/>
         </w:rPr>
-        <w:t>Motivated, team-oriented, and d</w:t>
-      </w:r>
-      <w:r>
-        <w:rPr>
-          <w:rFonts w:asciiTheme="minorHAnsi" w:hAnsiTheme="minorHAnsi"/>
-          <w:sz w:val="22"/>
-          <w:szCs w:val="22"/>
-        </w:rPr>
-        <w:t xml:space="preserve">edicated </w:t>
-      </w:r>
-      <w:r>
-        <w:rPr>
-          <w:rFonts w:asciiTheme="minorHAnsi" w:hAnsiTheme="minorHAnsi"/>
-          <w:sz w:val="22"/>
-          <w:szCs w:val="22"/>
-        </w:rPr>
-        <w:t>Individual with strong educational background</w:t>
+        <w:t>Motivated, team-oriented, and dedicated Individual with a strong educational background</w:t>
       </w:r>
       <w:r>
         <w:rPr>
@@ -234,7 +218,7 @@
           <w:sz w:val="22"/>
           <w:szCs w:val="22"/>
         </w:rPr>
-        <w:t>analyzing patterns in large data sets, transforming raw data into measurable information, and presenting findings to support decision-making process.</w:t>
+        <w:t>analyzing patterns in large data sets, transforming raw data into measurable information, and presenting findings to support the decision-making process.</w:t>
       </w:r>
       <w:r>
         <w:rPr>
@@ -313,7 +297,7 @@
           <w:sz w:val="22"/>
           <w:szCs w:val="22"/>
         </w:rPr>
-        <w:t>a</w:t>
+        <w:t>the a</w:t>
       </w:r>
       <w:r>
         <w:rPr>
@@ -411,7 +395,7 @@
           <w:sz w:val="22"/>
           <w:szCs w:val="22"/>
         </w:rPr>
-        <w:t xml:space="preserve">, and implementing data system and data base, </w:t>
+        <w:t xml:space="preserve">, and implementing a data system and database, </w:t>
       </w:r>
       <w:r>
         <w:rPr>
@@ -438,7 +422,7 @@
           <w:sz w:val="22"/>
           <w:szCs w:val="22"/>
         </w:rPr>
-        <w:t xml:space="preserve">coding errors and data related problems to </w:t>
+        <w:t xml:space="preserve">coding errors and data-related problems to </w:t>
       </w:r>
       <w:r>
         <w:rPr>
@@ -601,7 +585,7 @@
           <w:sz w:val="22"/>
           <w:szCs w:val="22"/>
         </w:rPr>
-        <w:t xml:space="preserve">identifying, and interpreting the applied trends and pattern in specific data set, filtering and cleaning the data to enhance competency, and </w:t>
+        <w:t xml:space="preserve">identifying, and interpreting the applied trends and patterns in specific data set, filtering and cleaning the data to enhance competency, and </w:t>
       </w:r>
       <w:r>
         <w:rPr>
@@ -661,25 +645,7 @@
           <w:sz w:val="22"/>
           <w:szCs w:val="22"/>
         </w:rPr>
-        <w:t>Communication and collaboration</w:t>
-      </w:r>
-      <w:r>
-        <w:rPr>
-          <w:rFonts w:asciiTheme="minorHAnsi" w:hAnsiTheme="minorHAnsi"/>
-          <w:b/>
-          <w:sz w:val="22"/>
-          <w:szCs w:val="22"/>
-        </w:rPr>
-        <w:t>:</w:t>
-      </w:r>
-      <w:r>
-        <w:rPr>
-          <w:rFonts w:asciiTheme="minorHAnsi" w:hAnsiTheme="minorHAnsi"/>
-          <w:b/>
-          <w:sz w:val="22"/>
-          <w:szCs w:val="22"/>
-        </w:rPr>
-        <w:t xml:space="preserve"> </w:t>
+        <w:t xml:space="preserve">Communication and collaboration: </w:t>
       </w:r>
       <w:r>
         <w:rPr>
@@ -797,7 +763,7 @@
           <w:sz w:val="22"/>
           <w:szCs w:val="22"/>
         </w:rPr>
-        <w:t xml:space="preserve"> Skilled in gathering and refining specification and requirements based on technical need. </w:t>
+        <w:t xml:space="preserve"> Skilled in gathering and refining specifications and requirements based on technical needs.  </w:t>
       </w:r>
     </w:p>
     <w:p>
@@ -984,7 +950,7 @@
                 <w:sz w:val="22"/>
                 <w:szCs w:val="22"/>
               </w:rPr>
-              <w:t>Alchemy, ERD, Data Mining, Matplotlib, VB, Bootstrap, Flask, Java script, Tableau, Mongo</w:t>
+              <w:t>Alchemy, ERD, Data Mining, Matplotlib, VB, Bootstrap, Flask, Javascript, Tableau, Mongo</w:t>
             </w:r>
             <w:r>
               <w:rPr>
@@ -1084,15 +1050,31 @@
           <w:szCs w:val="22"/>
           <w:u w:val="single"/>
         </w:rPr>
-        <w:t>University of Richmond Data Analytics Bootcamp</w:t>
-      </w:r>
-      <w:r>
-        <w:rPr>
-          <w:rFonts w:ascii="Calibri" w:hAnsi="Calibri" w:cs="Calibri"/>
-          <w:sz w:val="22"/>
-          <w:szCs w:val="22"/>
-        </w:rPr>
-        <w:t>, Richmond, Virginia</w:t>
+        <w:t>John Tyler Community College</w:t>
+      </w:r>
+      <w:r>
+        <w:rPr>
+          <w:rFonts w:ascii="Calibri" w:hAnsi="Calibri" w:cs="Calibri"/>
+          <w:sz w:val="22"/>
+          <w:szCs w:val="22"/>
+        </w:rPr>
+        <w:t xml:space="preserve">, </w:t>
+      </w:r>
+      <w:r>
+        <w:rPr>
+          <w:rFonts w:ascii="Calibri" w:hAnsi="Calibri" w:cs="Calibri"/>
+          <w:sz w:val="22"/>
+          <w:szCs w:val="22"/>
+        </w:rPr>
+        <w:t>Midlothian</w:t>
+      </w:r>
+      <w:r>
+        <w:rPr>
+          <w:rFonts w:ascii="Calibri" w:hAnsi="Calibri" w:cs="Calibri"/>
+          <w:sz w:val="22"/>
+          <w:szCs w:val="22"/>
+        </w:rPr>
+        <w:t>, Virginia</w:t>
       </w:r>
     </w:p>
     <w:p>
@@ -1141,15 +1123,23 @@
           <w:sz w:val="22"/>
           <w:szCs w:val="22"/>
         </w:rPr>
-        <w:t>201</w:t>
-      </w:r>
-      <w:r>
-        <w:rPr>
-          <w:rFonts w:ascii="Calibri" w:hAnsi="Calibri" w:cs="Calibri"/>
-          <w:sz w:val="22"/>
-          <w:szCs w:val="22"/>
-        </w:rPr>
-        <w:t>9-2020</w:t>
+        <w:t>20</w:t>
+      </w:r>
+      <w:r>
+        <w:rPr>
+          <w:rFonts w:ascii="Calibri" w:hAnsi="Calibri" w:cs="Calibri"/>
+          <w:sz w:val="22"/>
+          <w:szCs w:val="22"/>
+        </w:rPr>
+        <w:t>20</w:t>
+      </w:r>
+      <w:r>
+        <w:rPr>
+          <w:rFonts w:ascii="Calibri" w:hAnsi="Calibri" w:cs="Calibri"/>
+          <w:sz w:val="22"/>
+          <w:szCs w:val="22"/>
+        </w:rPr>
+        <w:t>-2021</w:t>
       </w:r>
     </w:p>
     <w:p>
@@ -1165,21 +1155,39 @@
           <w:szCs w:val="22"/>
         </w:rPr>
       </w:pPr>
-      <w:r>
-        <w:rPr>
-          <w:rFonts w:ascii="Calibri" w:hAnsi="Calibri" w:cs="Calibri"/>
-          <w:sz w:val="22"/>
-          <w:szCs w:val="22"/>
-        </w:rPr>
-        <w:t>This curriculum was an intensive and challenging 24-week course utilizing group and individual projects to gain professional skills in the fundamentals for data analytics and visualization</w:t>
-      </w:r>
-      <w:r>
-        <w:rPr>
-          <w:rFonts w:ascii="Calibri" w:hAnsi="Calibri" w:cs="Calibri"/>
-          <w:sz w:val="22"/>
-          <w:szCs w:val="22"/>
-        </w:rPr>
-        <w:t>.</w:t>
+      <w:bookmarkStart w:id="0" w:name="_Hlk48828338"/>
+      <w:r>
+        <w:rPr>
+          <w:rFonts w:ascii="Calibri" w:hAnsi="Calibri" w:cs="Calibri"/>
+          <w:sz w:val="22"/>
+          <w:szCs w:val="22"/>
+        </w:rPr>
+        <w:t>Computer Programming a one-year program Career Studies Certificate (CSC)</w:t>
+      </w:r>
+      <w:bookmarkEnd w:id="0"/>
+      <w:r>
+        <w:rPr>
+          <w:rFonts w:ascii="Calibri" w:hAnsi="Calibri" w:cs="Calibri"/>
+          <w:sz w:val="22"/>
+          <w:szCs w:val="22"/>
+        </w:rPr>
+        <w:t xml:space="preserve">. </w:t>
+      </w:r>
+      <w:r>
+        <w:rPr>
+          <w:rFonts w:ascii="Calibri" w:hAnsi="Calibri" w:cs="Calibri"/>
+          <w:sz w:val="22"/>
+          <w:szCs w:val="22"/>
+        </w:rPr>
+        <w:t>This program contains preparation for the PCAP Certified Associate Python certification. By the completion of this program, students will be expected to demonstrate an introduc</w:t>
+      </w:r>
+      <w:r>
+        <w:rPr>
+          <w:rFonts w:ascii="Calibri" w:hAnsi="Calibri" w:cs="Calibri"/>
+          <w:sz w:val="22"/>
+          <w:szCs w:val="22"/>
+        </w:rPr>
+        <w:t>tory level of competency in the following skills:</w:t>
       </w:r>
     </w:p>
     <w:p>
@@ -1204,11 +1212,13 @@
       </w:pPr>
       <w:r>
         <w:rPr>
-          <w:rFonts w:ascii="Calibri" w:hAnsi="Calibri" w:cs="Calibri"/>
-          <w:sz w:val="22"/>
-          <w:szCs w:val="22"/>
-        </w:rPr>
-        <w:t>This program expanded my knowledge in Visual Basic (VB), Python, Matplotlib, Pandas, Jupyter Notebook, and Plotly</w:t>
+          <w:rFonts w:ascii="Segoe UI Historic" w:hAnsi="Segoe UI Historic" w:cs="Segoe UI Historic"/>
+          <w:color w:val="050505"/>
+          <w:sz w:val="23"/>
+          <w:szCs w:val="23"/>
+          <w:shd w:val="clear" w:color="auto" w:fill="FFFFFF"/>
+        </w:rPr>
+        <w:t>Create flowcharts and structure charts to illustrate program logic</w:t>
       </w:r>
       <w:r>
         <w:rPr>
@@ -1241,35 +1251,13 @@
       </w:pPr>
       <w:r>
         <w:rPr>
-          <w:rFonts w:ascii="Calibri" w:hAnsi="Calibri" w:cs="Calibri"/>
-          <w:sz w:val="22"/>
-          <w:szCs w:val="22"/>
-        </w:rPr>
-        <w:t>Web Design was another focus of the analytics boot camp</w:t>
-      </w:r>
-      <w:r>
-        <w:rPr>
-          <w:rFonts w:ascii="Calibri" w:hAnsi="Calibri" w:cs="Calibri"/>
-          <w:sz w:val="22"/>
-          <w:szCs w:val="22"/>
-        </w:rPr>
-        <w:t xml:space="preserve">. </w:t>
-      </w:r>
-      <w:r>
-        <w:rPr>
-          <w:rFonts w:ascii="Calibri" w:hAnsi="Calibri" w:cs="Calibri"/>
-          <w:sz w:val="22"/>
-          <w:szCs w:val="22"/>
-        </w:rPr>
-        <w:t>JavaScript was also a new program that I learned in the Data Analytics Bootcamp and I have used these skills to enhance my web designs</w:t>
-      </w:r>
-      <w:r>
-        <w:rPr>
-          <w:rFonts w:ascii="Calibri" w:hAnsi="Calibri" w:cs="Calibri"/>
-          <w:sz w:val="22"/>
-          <w:szCs w:val="22"/>
-        </w:rPr>
-        <w:t>.</w:t>
+          <w:rFonts w:ascii="Segoe UI Historic" w:hAnsi="Segoe UI Historic" w:cs="Segoe UI Historic"/>
+          <w:color w:val="050505"/>
+          <w:sz w:val="23"/>
+          <w:szCs w:val="23"/>
+          <w:shd w:val="clear" w:color="auto" w:fill="FFFFFF"/>
+        </w:rPr>
+        <w:t>Design a computer program using a designated programming language.</w:t>
       </w:r>
     </w:p>
     <w:p>
@@ -1294,54 +1282,23 @@
       </w:pPr>
       <w:r>
         <w:rPr>
-          <w:rFonts w:ascii="Calibri" w:hAnsi="Calibri" w:cs="Calibri"/>
-          <w:sz w:val="22"/>
-          <w:szCs w:val="22"/>
-        </w:rPr>
-        <w:t>The UR Data Analytics Boot Camp also covered databases</w:t>
-      </w:r>
-      <w:r>
-        <w:rPr>
-          <w:rFonts w:ascii="Calibri" w:hAnsi="Calibri" w:cs="Calibri"/>
-          <w:sz w:val="22"/>
-          <w:szCs w:val="22"/>
-        </w:rPr>
-        <w:t>.</w:t>
-      </w:r>
-      <w:r>
-        <w:t xml:space="preserve"> </w:t>
-      </w:r>
-      <w:r>
-        <w:rPr>
-          <w:rFonts w:ascii="Calibri" w:hAnsi="Calibri" w:cs="Calibri"/>
-          <w:sz w:val="22"/>
-          <w:szCs w:val="22"/>
-        </w:rPr>
-        <w:t>I was able to build on my SQL knowledge and expand to SQL Alchemy</w:t>
-      </w:r>
-      <w:r>
-        <w:rPr>
-          <w:rFonts w:ascii="Calibri" w:hAnsi="Calibri" w:cs="Calibri"/>
-          <w:sz w:val="22"/>
-          <w:szCs w:val="22"/>
-        </w:rPr>
-        <w:t xml:space="preserve"> </w:t>
-      </w:r>
-      <w:r>
-        <w:rPr>
-          <w:rFonts w:ascii="Calibri" w:hAnsi="Calibri" w:cs="Calibri"/>
-          <w:sz w:val="22"/>
-          <w:szCs w:val="22"/>
-        </w:rPr>
-        <w:t>and MongoDB</w:t>
-      </w:r>
-      <w:r>
-        <w:rPr>
-          <w:rFonts w:ascii="Calibri" w:hAnsi="Calibri" w:cs="Calibri"/>
-          <w:sz w:val="22"/>
-          <w:szCs w:val="22"/>
-        </w:rPr>
-        <w:t>.</w:t>
+          <w:rFonts w:ascii="Segoe UI Historic" w:hAnsi="Segoe UI Historic" w:cs="Segoe UI Historic"/>
+          <w:color w:val="050505"/>
+          <w:sz w:val="23"/>
+          <w:szCs w:val="23"/>
+          <w:shd w:val="clear" w:color="auto" w:fill="FFFFFF"/>
+        </w:rPr>
+        <w:t xml:space="preserve">Communicate effectively in an IT environment using research, </w:t>
+      </w:r>
+      <w:r>
+        <w:rPr>
+          <w:rFonts w:ascii="Segoe UI Historic" w:hAnsi="Segoe UI Historic" w:cs="Segoe UI Historic"/>
+          <w:color w:val="050505"/>
+          <w:sz w:val="23"/>
+          <w:szCs w:val="23"/>
+          <w:shd w:val="clear" w:color="auto" w:fill="FFFFFF"/>
+        </w:rPr>
+        <w:t>writing, and presentation skills.</w:t>
       </w:r>
     </w:p>
     <w:p>
@@ -1365,23 +1322,15 @@
           <w:szCs w:val="22"/>
           <w:u w:val="single"/>
         </w:rPr>
-        <w:t>VCU Health Systems</w:t>
-      </w:r>
-      <w:r>
-        <w:rPr>
-          <w:rFonts w:ascii="Calibri" w:hAnsi="Calibri" w:cs="Calibri"/>
-          <w:sz w:val="22"/>
-          <w:szCs w:val="22"/>
-        </w:rPr>
-        <w:t xml:space="preserve">, </w:t>
-      </w:r>
-      <w:r>
-        <w:rPr>
-          <w:rFonts w:ascii="Calibri" w:hAnsi="Calibri" w:cs="Calibri"/>
-          <w:sz w:val="22"/>
-          <w:szCs w:val="22"/>
-        </w:rPr>
-        <w:t>Richmond, Virginia</w:t>
+        <w:t>University of Richmond Data Analytics Bootcamp</w:t>
+      </w:r>
+      <w:r>
+        <w:rPr>
+          <w:rFonts w:ascii="Calibri" w:hAnsi="Calibri" w:cs="Calibri"/>
+          <w:sz w:val="22"/>
+          <w:szCs w:val="22"/>
+        </w:rPr>
+        <w:t>, Richmond, Virginia</w:t>
       </w:r>
     </w:p>
     <w:p>
@@ -1404,7 +1353,7 @@
           <w:sz w:val="22"/>
           <w:szCs w:val="22"/>
         </w:rPr>
-        <w:t>Supervisor</w:t>
+        <w:t>S</w:t>
       </w:r>
       <w:r>
         <w:rPr>
@@ -1413,6 +1362,15 @@
           <w:sz w:val="22"/>
           <w:szCs w:val="22"/>
         </w:rPr>
+        <w:t>tudent</w:t>
+      </w:r>
+      <w:r>
+        <w:rPr>
+          <w:rFonts w:ascii="Calibri" w:hAnsi="Calibri" w:cs="Calibri"/>
+          <w:b/>
+          <w:sz w:val="22"/>
+          <w:szCs w:val="22"/>
+        </w:rPr>
         <w:t xml:space="preserve">, </w:t>
       </w:r>
       <w:r>
@@ -1421,15 +1379,15 @@
           <w:sz w:val="22"/>
           <w:szCs w:val="22"/>
         </w:rPr>
-        <w:t>2</w:t>
-      </w:r>
-      <w:r>
-        <w:rPr>
-          <w:rFonts w:ascii="Calibri" w:hAnsi="Calibri" w:cs="Calibri"/>
-          <w:sz w:val="22"/>
-          <w:szCs w:val="22"/>
-        </w:rPr>
-        <w:t>018</w:t>
+        <w:t>201</w:t>
+      </w:r>
+      <w:r>
+        <w:rPr>
+          <w:rFonts w:ascii="Calibri" w:hAnsi="Calibri" w:cs="Calibri"/>
+          <w:sz w:val="22"/>
+          <w:szCs w:val="22"/>
+        </w:rPr>
+        <w:t>9-2020</w:t>
       </w:r>
     </w:p>
     <w:p>
@@ -1451,168 +1409,23 @@
           <w:sz w:val="22"/>
           <w:szCs w:val="22"/>
         </w:rPr>
-        <w:t>Observed</w:t>
-      </w:r>
-      <w:r>
-        <w:rPr>
-          <w:rFonts w:ascii="Calibri" w:hAnsi="Calibri" w:cs="Calibri"/>
-          <w:sz w:val="22"/>
-          <w:szCs w:val="22"/>
-        </w:rPr>
-        <w:t xml:space="preserve"> all pre-surgical and post-surgical procedure</w:t>
-      </w:r>
-      <w:r>
-        <w:rPr>
-          <w:rFonts w:ascii="Calibri" w:hAnsi="Calibri" w:cs="Calibri"/>
-          <w:sz w:val="22"/>
-          <w:szCs w:val="22"/>
-        </w:rPr>
-        <w:t xml:space="preserve"> </w:t>
-      </w:r>
-      <w:r>
-        <w:rPr>
-          <w:rFonts w:ascii="Calibri" w:hAnsi="Calibri" w:cs="Calibri"/>
-          <w:sz w:val="22"/>
-          <w:szCs w:val="22"/>
-        </w:rPr>
-        <w:t>briefings and time-outs</w:t>
-      </w:r>
-      <w:r>
-        <w:rPr>
-          <w:rFonts w:ascii="Calibri" w:hAnsi="Calibri" w:cs="Calibri"/>
-          <w:sz w:val="22"/>
-          <w:szCs w:val="22"/>
-        </w:rPr>
-        <w:t xml:space="preserve"> and recorded results into E</w:t>
-      </w:r>
-      <w:r>
-        <w:rPr>
-          <w:rFonts w:ascii="Calibri" w:hAnsi="Calibri" w:cs="Calibri"/>
-          <w:sz w:val="22"/>
-          <w:szCs w:val="22"/>
-        </w:rPr>
-        <w:t>xcel spreadsheets</w:t>
-      </w:r>
-      <w:r>
-        <w:rPr>
-          <w:rFonts w:ascii="Calibri" w:hAnsi="Calibri" w:cs="Calibri"/>
-          <w:sz w:val="22"/>
-          <w:szCs w:val="22"/>
-        </w:rPr>
-        <w:t xml:space="preserve"> to ensure the adeptness of procedures. </w:t>
-      </w:r>
-      <w:r>
-        <w:rPr>
-          <w:rFonts w:ascii="Calibri" w:hAnsi="Calibri" w:cs="Calibri"/>
-          <w:sz w:val="22"/>
-          <w:szCs w:val="22"/>
-        </w:rPr>
-        <w:t>Verified, recorded</w:t>
-      </w:r>
-      <w:r>
-        <w:rPr>
-          <w:rFonts w:ascii="Calibri" w:hAnsi="Calibri" w:cs="Calibri"/>
-          <w:sz w:val="22"/>
-          <w:szCs w:val="22"/>
-        </w:rPr>
-        <w:t>,</w:t>
-      </w:r>
-      <w:r>
-        <w:rPr>
-          <w:rFonts w:ascii="Calibri" w:hAnsi="Calibri" w:cs="Calibri"/>
-          <w:sz w:val="22"/>
-          <w:szCs w:val="22"/>
-        </w:rPr>
-        <w:t xml:space="preserve"> and summarized data of patients by </w:t>
-      </w:r>
-      <w:r>
-        <w:rPr>
-          <w:rFonts w:ascii="Calibri" w:hAnsi="Calibri" w:cs="Calibri"/>
-          <w:sz w:val="22"/>
-          <w:szCs w:val="22"/>
-        </w:rPr>
-        <w:lastRenderedPageBreak/>
-        <w:t xml:space="preserve">proficiently auditing files after surgery. Examined the </w:t>
-      </w:r>
-      <w:r>
-        <w:rPr>
-          <w:rFonts w:ascii="Calibri" w:hAnsi="Calibri" w:cs="Calibri"/>
-          <w:sz w:val="22"/>
-          <w:szCs w:val="22"/>
-        </w:rPr>
-        <w:t>follow-</w:t>
-      </w:r>
-      <w:r>
-        <w:rPr>
-          <w:rFonts w:ascii="Calibri" w:hAnsi="Calibri" w:cs="Calibri"/>
-          <w:sz w:val="22"/>
-          <w:szCs w:val="22"/>
-        </w:rPr>
-        <w:t xml:space="preserve">up </w:t>
-      </w:r>
-      <w:r>
-        <w:rPr>
-          <w:rFonts w:ascii="Calibri" w:hAnsi="Calibri" w:cs="Calibri"/>
-          <w:sz w:val="22"/>
-          <w:szCs w:val="22"/>
-        </w:rPr>
-        <w:t>call</w:t>
-      </w:r>
-      <w:r>
-        <w:rPr>
-          <w:rFonts w:ascii="Calibri" w:hAnsi="Calibri" w:cs="Calibri"/>
-          <w:sz w:val="22"/>
-          <w:szCs w:val="22"/>
-        </w:rPr>
-        <w:t>s</w:t>
-      </w:r>
-      <w:r>
-        <w:rPr>
-          <w:rFonts w:ascii="Calibri" w:hAnsi="Calibri" w:cs="Calibri"/>
-          <w:sz w:val="22"/>
-          <w:szCs w:val="22"/>
-        </w:rPr>
-        <w:t xml:space="preserve"> </w:t>
-      </w:r>
-      <w:r>
-        <w:rPr>
-          <w:rFonts w:ascii="Calibri" w:hAnsi="Calibri" w:cs="Calibri"/>
-          <w:sz w:val="22"/>
-          <w:szCs w:val="22"/>
-        </w:rPr>
-        <w:t xml:space="preserve">documentation of discharged </w:t>
-      </w:r>
-      <w:r>
-        <w:rPr>
-          <w:rFonts w:ascii="Calibri" w:hAnsi="Calibri" w:cs="Calibri"/>
-          <w:sz w:val="22"/>
-          <w:szCs w:val="22"/>
-        </w:rPr>
-        <w:t>patients and</w:t>
-      </w:r>
-      <w:r>
-        <w:rPr>
-          <w:rFonts w:ascii="Calibri" w:hAnsi="Calibri" w:cs="Calibri"/>
-          <w:sz w:val="22"/>
-          <w:szCs w:val="22"/>
-        </w:rPr>
-        <w:t xml:space="preserve"> </w:t>
-      </w:r>
-      <w:r>
-        <w:rPr>
-          <w:rFonts w:ascii="Calibri" w:hAnsi="Calibri" w:cs="Calibri"/>
-          <w:sz w:val="22"/>
-          <w:szCs w:val="22"/>
-        </w:rPr>
-        <w:t xml:space="preserve">compiled </w:t>
-      </w:r>
-      <w:r>
-        <w:rPr>
-          <w:rFonts w:ascii="Calibri" w:hAnsi="Calibri" w:cs="Calibri"/>
-          <w:sz w:val="22"/>
-          <w:szCs w:val="22"/>
-        </w:rPr>
-        <w:t>data into Excel.</w:t>
+        <w:t xml:space="preserve">This curriculum was an intensive and challenging 24-week course utilizing group and individual projects to gain professional </w:t>
+      </w:r>
+      <w:r>
+        <w:rPr>
+          <w:rFonts w:ascii="Calibri" w:hAnsi="Calibri" w:cs="Calibri"/>
+          <w:sz w:val="22"/>
+          <w:szCs w:val="22"/>
+        </w:rPr>
+        <w:t>skills in the fundamentals for data analytics and visualization</w:t>
+      </w:r>
+      <w:r>
+        <w:rPr>
+          <w:rFonts w:ascii="Calibri" w:hAnsi="Calibri" w:cs="Calibri"/>
+          <w:sz w:val="22"/>
+          <w:szCs w:val="22"/>
+        </w:rPr>
+        <w:t>.</w:t>
       </w:r>
     </w:p>
     <w:p>
@@ -1641,7 +1454,7 @@
           <w:sz w:val="22"/>
           <w:szCs w:val="22"/>
         </w:rPr>
-        <w:t>Ensured the compliance of standards through monitoring the functioning of surgical floor and staff performance</w:t>
+        <w:t>This program expanded my knowledge in Visual Basic (VB), Python, Matplotlib, Pandas, Jupyter Notebook, and Plotly</w:t>
       </w:r>
       <w:r>
         <w:rPr>
@@ -1650,459 +1463,6 @@
           <w:szCs w:val="22"/>
         </w:rPr>
         <w:t>.</w:t>
-      </w:r>
-    </w:p>
-    <w:p>
-      <w:pPr>
-        <w:tabs>
-          <w:tab w:val="right" w:pos="9360"/>
-        </w:tabs>
-        <w:spacing w:before="240"/>
-        <w:jc w:val="both"/>
-        <w:rPr>
-          <w:rFonts w:ascii="Calibri" w:hAnsi="Calibri" w:cs="Calibri"/>
-          <w:sz w:val="22"/>
-          <w:szCs w:val="22"/>
-          <w:u w:val="single"/>
-        </w:rPr>
-      </w:pPr>
-      <w:r>
-        <w:rPr>
-          <w:rFonts w:ascii="Calibri" w:hAnsi="Calibri" w:cs="Calibri"/>
-          <w:sz w:val="22"/>
-          <w:szCs w:val="22"/>
-          <w:u w:val="single"/>
-        </w:rPr>
-        <w:t xml:space="preserve">VCU Health Systems, </w:t>
-      </w:r>
-      <w:r>
-        <w:rPr>
-          <w:rFonts w:ascii="Calibri" w:hAnsi="Calibri" w:cs="Calibri"/>
-          <w:sz w:val="22"/>
-          <w:szCs w:val="22"/>
-        </w:rPr>
-        <w:t>Richmond, Virginia</w:t>
-      </w:r>
-    </w:p>
-    <w:p>
-      <w:pPr>
-        <w:tabs>
-          <w:tab w:val="right" w:pos="9360"/>
-        </w:tabs>
-        <w:spacing w:before="80"/>
-        <w:jc w:val="both"/>
-        <w:rPr>
-          <w:rFonts w:ascii="Calibri" w:hAnsi="Calibri" w:cs="Calibri"/>
-          <w:b/>
-          <w:sz w:val="22"/>
-          <w:szCs w:val="22"/>
-        </w:rPr>
-      </w:pPr>
-      <w:r>
-        <w:rPr>
-          <w:rFonts w:ascii="Calibri" w:hAnsi="Calibri" w:cs="Calibri"/>
-          <w:b/>
-          <w:sz w:val="22"/>
-          <w:szCs w:val="22"/>
-        </w:rPr>
-        <w:t>Patient Accountant</w:t>
-      </w:r>
-      <w:r>
-        <w:rPr>
-          <w:rFonts w:ascii="Calibri" w:hAnsi="Calibri" w:cs="Calibri"/>
-          <w:b/>
-          <w:sz w:val="22"/>
-          <w:szCs w:val="22"/>
-        </w:rPr>
-        <w:t xml:space="preserve">, </w:t>
-      </w:r>
-      <w:r>
-        <w:rPr>
-          <w:rFonts w:ascii="Calibri" w:hAnsi="Calibri" w:cs="Calibri"/>
-          <w:sz w:val="22"/>
-          <w:szCs w:val="22"/>
-        </w:rPr>
-        <w:t>2017</w:t>
-      </w:r>
-    </w:p>
-    <w:p>
-      <w:pPr>
-        <w:tabs>
-          <w:tab w:val="right" w:pos="9360"/>
-        </w:tabs>
-        <w:spacing w:before="80"/>
-        <w:jc w:val="both"/>
-        <w:rPr>
-          <w:rFonts w:ascii="Calibri" w:hAnsi="Calibri" w:cs="Calibri"/>
-          <w:sz w:val="22"/>
-          <w:szCs w:val="22"/>
-        </w:rPr>
-      </w:pPr>
-      <w:r>
-        <w:rPr>
-          <w:rFonts w:ascii="Calibri" w:hAnsi="Calibri" w:cs="Calibri"/>
-          <w:sz w:val="22"/>
-          <w:szCs w:val="22"/>
-        </w:rPr>
-        <w:t>Deployed payment system for Tricare patients to guarantee the provision of all benefits. Organized files and managed the document to maintain the proper regulation of working area</w:t>
-      </w:r>
-      <w:r>
-        <w:rPr>
-          <w:rFonts w:ascii="Calibri" w:hAnsi="Calibri" w:cs="Calibri"/>
-          <w:sz w:val="22"/>
-          <w:szCs w:val="22"/>
-        </w:rPr>
-        <w:t>.</w:t>
-      </w:r>
-      <w:r>
-        <w:rPr>
-          <w:sz w:val="22"/>
-          <w:szCs w:val="22"/>
-        </w:rPr>
-        <w:t xml:space="preserve"> </w:t>
-      </w:r>
-      <w:r>
-        <w:rPr>
-          <w:rFonts w:ascii="Calibri" w:hAnsi="Calibri" w:cs="Calibri"/>
-          <w:sz w:val="22"/>
-          <w:szCs w:val="22"/>
-        </w:rPr>
-        <w:t>Systematized workflow for timely and reliable team performance.</w:t>
-      </w:r>
-      <w:r>
-        <w:rPr>
-          <w:rFonts w:ascii="Calibri" w:hAnsi="Calibri" w:cs="Calibri"/>
-          <w:sz w:val="22"/>
-          <w:szCs w:val="22"/>
-        </w:rPr>
-        <w:t xml:space="preserve"> Directed, coordinated and administered medical and non-medical resources, facilities and services to assure the availability of resources.</w:t>
-      </w:r>
-    </w:p>
-    <w:p>
-      <w:pPr>
-        <w:tabs>
-          <w:tab w:val="left" w:pos="3885"/>
-        </w:tabs>
-        <w:spacing w:before="360"/>
-        <w:jc w:val="both"/>
-        <w:rPr>
-          <w:rFonts w:ascii="Calibri" w:hAnsi="Calibri" w:cs="Calibri"/>
-          <w:b/>
-          <w:sz w:val="22"/>
-          <w:szCs w:val="22"/>
-        </w:rPr>
-      </w:pPr>
-      <w:r>
-        <w:rPr>
-          <w:rFonts w:ascii="Calibri" w:hAnsi="Calibri" w:cs="Calibri"/>
-          <w:sz w:val="22"/>
-          <w:szCs w:val="22"/>
-          <w:u w:val="single"/>
-        </w:rPr>
-        <w:t>WestRock Co</w:t>
-      </w:r>
-      <w:r>
-        <w:rPr>
-          <w:rFonts w:ascii="Calibri" w:hAnsi="Calibri" w:cs="Calibri"/>
-          <w:sz w:val="22"/>
-          <w:szCs w:val="22"/>
-          <w:u w:val="single"/>
-        </w:rPr>
-        <w:t>.</w:t>
-      </w:r>
-      <w:r>
-        <w:rPr>
-          <w:rFonts w:ascii="Calibri" w:hAnsi="Calibri" w:cs="Calibri"/>
-          <w:sz w:val="22"/>
-          <w:szCs w:val="22"/>
-        </w:rPr>
-        <w:t xml:space="preserve">, </w:t>
-      </w:r>
-      <w:r>
-        <w:rPr>
-          <w:rFonts w:ascii="Calibri" w:hAnsi="Calibri" w:cs="Calibri"/>
-          <w:sz w:val="22"/>
-          <w:szCs w:val="22"/>
-        </w:rPr>
-        <w:t>Hopewell, Virginia</w:t>
-      </w:r>
-      <w:r>
-        <w:rPr>
-          <w:rFonts w:ascii="Calibri" w:hAnsi="Calibri" w:cs="Calibri"/>
-          <w:sz w:val="22"/>
-          <w:szCs w:val="22"/>
-        </w:rPr>
-        <w:tab/>
-      </w:r>
-    </w:p>
-    <w:p>
-      <w:pPr>
-        <w:tabs>
-          <w:tab w:val="right" w:pos="9360"/>
-        </w:tabs>
-        <w:spacing w:before="80"/>
-        <w:jc w:val="both"/>
-        <w:rPr>
-          <w:rFonts w:ascii="Calibri" w:hAnsi="Calibri" w:cs="Calibri"/>
-          <w:b/>
-          <w:sz w:val="22"/>
-          <w:szCs w:val="22"/>
-        </w:rPr>
-      </w:pPr>
-      <w:r>
-        <w:rPr>
-          <w:rFonts w:ascii="Calibri" w:hAnsi="Calibri" w:cs="Calibri"/>
-          <w:b/>
-          <w:sz w:val="22"/>
-          <w:szCs w:val="22"/>
-        </w:rPr>
-        <w:t xml:space="preserve">Quality </w:t>
-      </w:r>
-      <w:r>
-        <w:rPr>
-          <w:rFonts w:ascii="Calibri" w:hAnsi="Calibri" w:cs="Calibri"/>
-          <w:b/>
-          <w:sz w:val="22"/>
-          <w:szCs w:val="22"/>
-        </w:rPr>
-        <w:t>Systems Auditor</w:t>
-      </w:r>
-      <w:r>
-        <w:rPr>
-          <w:rFonts w:ascii="Calibri" w:hAnsi="Calibri" w:cs="Calibri"/>
-          <w:b/>
-          <w:sz w:val="22"/>
-          <w:szCs w:val="22"/>
-        </w:rPr>
-        <w:t xml:space="preserve"> (Engineering Department)</w:t>
-      </w:r>
-      <w:r>
-        <w:rPr>
-          <w:rFonts w:ascii="Calibri" w:hAnsi="Calibri" w:cs="Calibri"/>
-          <w:b/>
-          <w:sz w:val="22"/>
-          <w:szCs w:val="22"/>
-        </w:rPr>
-        <w:t>,</w:t>
-      </w:r>
-      <w:r>
-        <w:rPr>
-          <w:rFonts w:ascii="Calibri" w:hAnsi="Calibri" w:cs="Calibri"/>
-          <w:sz w:val="22"/>
-          <w:szCs w:val="22"/>
-        </w:rPr>
-        <w:t xml:space="preserve"> </w:t>
-      </w:r>
-      <w:r>
-        <w:rPr>
-          <w:rFonts w:ascii="Calibri" w:hAnsi="Calibri" w:cs="Calibri"/>
-          <w:sz w:val="22"/>
-          <w:szCs w:val="22"/>
-        </w:rPr>
-        <w:t>(2015</w:t>
-      </w:r>
-      <w:r>
-        <w:rPr>
-          <w:rFonts w:ascii="Calibri" w:hAnsi="Calibri" w:cs="Calibri"/>
-          <w:sz w:val="22"/>
-          <w:szCs w:val="22"/>
-        </w:rPr>
-        <w:t xml:space="preserve"> – </w:t>
-      </w:r>
-      <w:r>
-        <w:rPr>
-          <w:rFonts w:ascii="Calibri" w:hAnsi="Calibri" w:cs="Calibri"/>
-          <w:sz w:val="22"/>
-          <w:szCs w:val="22"/>
-        </w:rPr>
-        <w:t>2016)</w:t>
-      </w:r>
-    </w:p>
-    <w:p>
-      <w:pPr>
-        <w:tabs>
-          <w:tab w:val="right" w:pos="9360"/>
-        </w:tabs>
-        <w:spacing w:before="80"/>
-        <w:jc w:val="both"/>
-        <w:rPr>
-          <w:rFonts w:ascii="Calibri" w:hAnsi="Calibri" w:cs="Calibri"/>
-          <w:i/>
-          <w:color w:val="0070C0"/>
-          <w:sz w:val="22"/>
-          <w:szCs w:val="22"/>
-        </w:rPr>
-      </w:pPr>
-      <w:r>
-        <w:rPr>
-          <w:rFonts w:ascii="Calibri" w:hAnsi="Calibri" w:cs="Calibri"/>
-          <w:iCs/>
-          <w:sz w:val="22"/>
-          <w:szCs w:val="22"/>
-        </w:rPr>
-        <w:t>Maintained the regular filings</w:t>
-      </w:r>
-      <w:r>
-        <w:rPr>
-          <w:rFonts w:ascii="Calibri" w:hAnsi="Calibri" w:cs="Calibri"/>
-          <w:iCs/>
-          <w:sz w:val="22"/>
-          <w:szCs w:val="22"/>
-        </w:rPr>
-        <w:t>, while</w:t>
-      </w:r>
-      <w:r>
-        <w:rPr>
-          <w:rFonts w:ascii="Calibri" w:hAnsi="Calibri" w:cs="Calibri"/>
-          <w:iCs/>
-          <w:sz w:val="22"/>
-          <w:szCs w:val="22"/>
-        </w:rPr>
-        <w:t xml:space="preserve"> </w:t>
-      </w:r>
-      <w:r>
-        <w:rPr>
-          <w:rFonts w:ascii="Calibri" w:hAnsi="Calibri" w:cs="Calibri"/>
-          <w:iCs/>
-          <w:sz w:val="22"/>
-          <w:szCs w:val="22"/>
-        </w:rPr>
-        <w:t>o</w:t>
-      </w:r>
-      <w:r>
-        <w:rPr>
-          <w:rFonts w:ascii="Calibri" w:hAnsi="Calibri" w:cs="Calibri"/>
-          <w:iCs/>
-          <w:sz w:val="22"/>
-          <w:szCs w:val="22"/>
-        </w:rPr>
-        <w:t>rganiz</w:t>
-      </w:r>
-      <w:r>
-        <w:rPr>
-          <w:rFonts w:ascii="Calibri" w:hAnsi="Calibri" w:cs="Calibri"/>
-          <w:iCs/>
-          <w:sz w:val="22"/>
-          <w:szCs w:val="22"/>
-        </w:rPr>
-        <w:t xml:space="preserve">ing </w:t>
-      </w:r>
-      <w:r>
-        <w:rPr>
-          <w:rFonts w:ascii="Calibri" w:hAnsi="Calibri" w:cs="Calibri"/>
-          <w:iCs/>
-          <w:sz w:val="22"/>
-          <w:szCs w:val="22"/>
-        </w:rPr>
-        <w:t>and scann</w:t>
-      </w:r>
-      <w:r>
-        <w:rPr>
-          <w:rFonts w:ascii="Calibri" w:hAnsi="Calibri" w:cs="Calibri"/>
-          <w:iCs/>
-          <w:sz w:val="22"/>
-          <w:szCs w:val="22"/>
-        </w:rPr>
-        <w:t xml:space="preserve">ing </w:t>
-      </w:r>
-      <w:r>
-        <w:rPr>
-          <w:rFonts w:ascii="Calibri" w:hAnsi="Calibri" w:cs="Calibri"/>
-          <w:iCs/>
-          <w:sz w:val="22"/>
-          <w:szCs w:val="22"/>
-        </w:rPr>
-        <w:t xml:space="preserve">technical drawings and </w:t>
-      </w:r>
-      <w:r>
-        <w:rPr>
-          <w:rFonts w:ascii="Calibri" w:hAnsi="Calibri" w:cs="Calibri"/>
-          <w:iCs/>
-          <w:sz w:val="22"/>
-          <w:szCs w:val="22"/>
-        </w:rPr>
-        <w:t>blueprints</w:t>
-      </w:r>
-      <w:r>
-        <w:rPr>
-          <w:rFonts w:ascii="Calibri" w:hAnsi="Calibri" w:cs="Calibri"/>
-          <w:iCs/>
-          <w:sz w:val="22"/>
-          <w:szCs w:val="22"/>
-        </w:rPr>
-        <w:t xml:space="preserve"> to support digital storage. Modified the current drawings</w:t>
-      </w:r>
-      <w:r>
-        <w:rPr>
-          <w:rFonts w:ascii="Calibri" w:hAnsi="Calibri" w:cs="Calibri"/>
-          <w:iCs/>
-          <w:sz w:val="22"/>
-          <w:szCs w:val="22"/>
-        </w:rPr>
-        <w:t xml:space="preserve">, </w:t>
-      </w:r>
-      <w:r>
-        <w:rPr>
-          <w:rFonts w:ascii="Calibri" w:hAnsi="Calibri" w:cs="Calibri"/>
-          <w:iCs/>
-          <w:sz w:val="22"/>
-          <w:szCs w:val="22"/>
-        </w:rPr>
-        <w:t>using AutoCAD</w:t>
-      </w:r>
-      <w:r>
-        <w:rPr>
-          <w:rFonts w:ascii="Calibri" w:hAnsi="Calibri" w:cs="Calibri"/>
-          <w:iCs/>
-          <w:sz w:val="22"/>
-          <w:szCs w:val="22"/>
-        </w:rPr>
-        <w:t xml:space="preserve"> and a</w:t>
-      </w:r>
-      <w:r>
-        <w:rPr>
-          <w:rFonts w:ascii="Calibri" w:hAnsi="Calibri" w:cs="Calibri"/>
-          <w:iCs/>
-          <w:sz w:val="22"/>
-          <w:szCs w:val="22"/>
-        </w:rPr>
-        <w:t xml:space="preserve">pplied efficient Quality System principles </w:t>
-      </w:r>
-      <w:r>
-        <w:rPr>
-          <w:rFonts w:ascii="Calibri" w:hAnsi="Calibri" w:cs="Calibri"/>
-          <w:iCs/>
-          <w:sz w:val="22"/>
-          <w:szCs w:val="22"/>
-        </w:rPr>
-        <w:t xml:space="preserve">for </w:t>
-      </w:r>
-      <w:r>
-        <w:rPr>
-          <w:rFonts w:ascii="Calibri" w:hAnsi="Calibri" w:cs="Calibri"/>
-          <w:iCs/>
-          <w:sz w:val="22"/>
-          <w:szCs w:val="22"/>
-        </w:rPr>
-        <w:t>the solution of complex technical problems.</w:t>
-      </w:r>
-      <w:r>
-        <w:rPr>
-          <w:rFonts w:ascii="Calibri" w:hAnsi="Calibri" w:cs="Calibri"/>
-          <w:iCs/>
-          <w:sz w:val="22"/>
-          <w:szCs w:val="22"/>
-        </w:rPr>
-        <w:t xml:space="preserve"> Designed a floor map for system control rooms</w:t>
-      </w:r>
-      <w:r>
-        <w:rPr>
-          <w:rFonts w:ascii="Calibri" w:hAnsi="Calibri" w:cs="Calibri"/>
-          <w:iCs/>
-          <w:sz w:val="22"/>
-          <w:szCs w:val="22"/>
-        </w:rPr>
-        <w:t xml:space="preserve"> which to support to ensure the efficiency of operations.</w:t>
       </w:r>
     </w:p>
     <w:p>
@@ -2128,65 +1488,43 @@
       <w:r>
         <w:rPr>
           <w:rFonts w:ascii="Calibri" w:hAnsi="Calibri" w:cs="Calibri"/>
-          <w:color w:val="000000"/>
-          <w:sz w:val="22"/>
-          <w:szCs w:val="22"/>
-        </w:rPr>
-        <w:t xml:space="preserve">Recognized by senior management for efficiently </w:t>
-      </w:r>
-      <w:r>
-        <w:rPr>
-          <w:rFonts w:ascii="Calibri" w:hAnsi="Calibri" w:cs="Calibri"/>
-          <w:color w:val="000000"/>
-          <w:sz w:val="22"/>
-          <w:szCs w:val="22"/>
-        </w:rPr>
-        <w:t>scann</w:t>
-      </w:r>
-      <w:r>
-        <w:rPr>
-          <w:rFonts w:ascii="Calibri" w:hAnsi="Calibri" w:cs="Calibri"/>
-          <w:color w:val="000000"/>
-          <w:sz w:val="22"/>
-          <w:szCs w:val="22"/>
-        </w:rPr>
-        <w:t xml:space="preserve">ing </w:t>
-      </w:r>
-      <w:r>
-        <w:rPr>
-          <w:rFonts w:ascii="Calibri" w:hAnsi="Calibri" w:cs="Calibri"/>
-          <w:color w:val="000000"/>
-          <w:sz w:val="22"/>
-          <w:szCs w:val="22"/>
-        </w:rPr>
-        <w:t xml:space="preserve">all the blueprints and </w:t>
-      </w:r>
-      <w:r>
-        <w:rPr>
-          <w:rFonts w:ascii="Calibri" w:hAnsi="Calibri" w:cs="Calibri"/>
-          <w:color w:val="000000"/>
-          <w:sz w:val="22"/>
-          <w:szCs w:val="22"/>
-        </w:rPr>
-        <w:t xml:space="preserve">recording </w:t>
-      </w:r>
-      <w:r>
-        <w:rPr>
-          <w:rFonts w:ascii="Calibri" w:hAnsi="Calibri" w:cs="Calibri"/>
-          <w:color w:val="000000"/>
-          <w:sz w:val="22"/>
-          <w:szCs w:val="22"/>
-        </w:rPr>
-        <w:t>the AutoCAD Vault</w:t>
-      </w:r>
-      <w:r>
-        <w:rPr>
-          <w:rFonts w:ascii="Calibri" w:hAnsi="Calibri" w:cs="Calibri"/>
-          <w:color w:val="000000"/>
+          <w:sz w:val="22"/>
+          <w:szCs w:val="22"/>
+        </w:rPr>
+        <w:lastRenderedPageBreak/>
+        <w:t>Web Design was another focus of the analytics boot camp</w:t>
+      </w:r>
+      <w:r>
+        <w:rPr>
+          <w:rFonts w:ascii="Calibri" w:hAnsi="Calibri" w:cs="Calibri"/>
           <w:sz w:val="22"/>
           <w:szCs w:val="22"/>
         </w:rPr>
         <w:t xml:space="preserve">. </w:t>
+      </w:r>
+      <w:r>
+        <w:rPr>
+          <w:rFonts w:ascii="Calibri" w:hAnsi="Calibri" w:cs="Calibri"/>
+          <w:sz w:val="22"/>
+          <w:szCs w:val="22"/>
+        </w:rPr>
+        <w:t>JavaScript was also</w:t>
+      </w:r>
+      <w:r>
+        <w:rPr>
+          <w:rFonts w:ascii="Calibri" w:hAnsi="Calibri" w:cs="Calibri"/>
+          <w:sz w:val="22"/>
+          <w:szCs w:val="22"/>
+        </w:rPr>
+        <w:t xml:space="preserve"> a new program that I learned in the Data Analytics Bootcamp and I have used these skills to enhance my web designs</w:t>
+      </w:r>
+      <w:r>
+        <w:rPr>
+          <w:rFonts w:ascii="Calibri" w:hAnsi="Calibri" w:cs="Calibri"/>
+          <w:sz w:val="22"/>
+          <w:szCs w:val="22"/>
+        </w:rPr>
+        <w:t>.</w:t>
       </w:r>
     </w:p>
     <w:p>
@@ -2200,6 +1538,859 @@
           <w:tab w:val="num" w:pos="540"/>
           <w:tab w:val="right" w:pos="9360"/>
         </w:tabs>
+        <w:spacing w:before="80"/>
+        <w:ind w:left="540" w:hanging="270"/>
+        <w:jc w:val="both"/>
+        <w:rPr>
+          <w:rFonts w:ascii="Calibri" w:hAnsi="Calibri" w:cs="Calibri"/>
+          <w:sz w:val="22"/>
+          <w:szCs w:val="22"/>
+        </w:rPr>
+      </w:pPr>
+      <w:r>
+        <w:rPr>
+          <w:rFonts w:ascii="Calibri" w:hAnsi="Calibri" w:cs="Calibri"/>
+          <w:sz w:val="22"/>
+          <w:szCs w:val="22"/>
+        </w:rPr>
+        <w:t>The UR Data Analytics Boot Camp also covered databases</w:t>
+      </w:r>
+      <w:r>
+        <w:rPr>
+          <w:rFonts w:ascii="Calibri" w:hAnsi="Calibri" w:cs="Calibri"/>
+          <w:sz w:val="22"/>
+          <w:szCs w:val="22"/>
+        </w:rPr>
+        <w:t>.</w:t>
+      </w:r>
+      <w:r>
+        <w:t xml:space="preserve"> </w:t>
+      </w:r>
+      <w:r>
+        <w:rPr>
+          <w:rFonts w:ascii="Calibri" w:hAnsi="Calibri" w:cs="Calibri"/>
+          <w:sz w:val="22"/>
+          <w:szCs w:val="22"/>
+        </w:rPr>
+        <w:t>I was able to build on my SQL knowledge and expand to SQL Alchemy</w:t>
+      </w:r>
+      <w:r>
+        <w:rPr>
+          <w:rFonts w:ascii="Calibri" w:hAnsi="Calibri" w:cs="Calibri"/>
+          <w:sz w:val="22"/>
+          <w:szCs w:val="22"/>
+        </w:rPr>
+        <w:t xml:space="preserve"> </w:t>
+      </w:r>
+      <w:r>
+        <w:rPr>
+          <w:rFonts w:ascii="Calibri" w:hAnsi="Calibri" w:cs="Calibri"/>
+          <w:sz w:val="22"/>
+          <w:szCs w:val="22"/>
+        </w:rPr>
+        <w:t>and MongoDB</w:t>
+      </w:r>
+      <w:r>
+        <w:rPr>
+          <w:rFonts w:ascii="Calibri" w:hAnsi="Calibri" w:cs="Calibri"/>
+          <w:sz w:val="22"/>
+          <w:szCs w:val="22"/>
+        </w:rPr>
+        <w:t>.</w:t>
+      </w:r>
+    </w:p>
+    <w:p>
+      <w:pPr>
+        <w:tabs>
+          <w:tab w:val="right" w:pos="9360"/>
+        </w:tabs>
+        <w:spacing w:before="240"/>
+        <w:jc w:val="both"/>
+        <w:rPr>
+          <w:rFonts w:ascii="Calibri" w:hAnsi="Calibri" w:cs="Calibri"/>
+          <w:b/>
+          <w:sz w:val="22"/>
+          <w:szCs w:val="22"/>
+        </w:rPr>
+      </w:pPr>
+      <w:r>
+        <w:rPr>
+          <w:rFonts w:ascii="Calibri" w:hAnsi="Calibri" w:cs="Calibri"/>
+          <w:sz w:val="22"/>
+          <w:szCs w:val="22"/>
+          <w:u w:val="single"/>
+        </w:rPr>
+        <w:t xml:space="preserve">VCU </w:t>
+      </w:r>
+      <w:r>
+        <w:rPr>
+          <w:rFonts w:ascii="Calibri" w:hAnsi="Calibri" w:cs="Calibri"/>
+          <w:sz w:val="22"/>
+          <w:szCs w:val="22"/>
+          <w:u w:val="single"/>
+        </w:rPr>
+        <w:t>Health Systems</w:t>
+      </w:r>
+      <w:r>
+        <w:rPr>
+          <w:rFonts w:ascii="Calibri" w:hAnsi="Calibri" w:cs="Calibri"/>
+          <w:sz w:val="22"/>
+          <w:szCs w:val="22"/>
+        </w:rPr>
+        <w:t xml:space="preserve">, </w:t>
+      </w:r>
+      <w:r>
+        <w:rPr>
+          <w:rFonts w:ascii="Calibri" w:hAnsi="Calibri" w:cs="Calibri"/>
+          <w:sz w:val="22"/>
+          <w:szCs w:val="22"/>
+        </w:rPr>
+        <w:t>Richmond, Virginia</w:t>
+      </w:r>
+    </w:p>
+    <w:p>
+      <w:pPr>
+        <w:tabs>
+          <w:tab w:val="right" w:pos="9360"/>
+        </w:tabs>
+        <w:spacing w:before="80"/>
+        <w:jc w:val="both"/>
+        <w:rPr>
+          <w:rFonts w:ascii="Calibri" w:hAnsi="Calibri" w:cs="Calibri"/>
+          <w:sz w:val="22"/>
+          <w:szCs w:val="22"/>
+        </w:rPr>
+      </w:pPr>
+      <w:r>
+        <w:rPr>
+          <w:rFonts w:ascii="Calibri" w:hAnsi="Calibri" w:cs="Calibri"/>
+          <w:b/>
+          <w:sz w:val="22"/>
+          <w:szCs w:val="22"/>
+        </w:rPr>
+        <w:t xml:space="preserve">Supervisor, </w:t>
+      </w:r>
+      <w:r>
+        <w:rPr>
+          <w:rFonts w:ascii="Calibri" w:hAnsi="Calibri" w:cs="Calibri"/>
+          <w:sz w:val="22"/>
+          <w:szCs w:val="22"/>
+        </w:rPr>
+        <w:t>2</w:t>
+      </w:r>
+      <w:r>
+        <w:rPr>
+          <w:rFonts w:ascii="Calibri" w:hAnsi="Calibri" w:cs="Calibri"/>
+          <w:sz w:val="22"/>
+          <w:szCs w:val="22"/>
+        </w:rPr>
+        <w:t>018</w:t>
+      </w:r>
+    </w:p>
+    <w:p>
+      <w:pPr>
+        <w:tabs>
+          <w:tab w:val="right" w:pos="9360"/>
+        </w:tabs>
+        <w:spacing w:before="80"/>
+        <w:jc w:val="both"/>
+        <w:rPr>
+          <w:rFonts w:ascii="Calibri" w:hAnsi="Calibri" w:cs="Calibri"/>
+          <w:sz w:val="22"/>
+          <w:szCs w:val="22"/>
+        </w:rPr>
+      </w:pPr>
+      <w:r>
+        <w:rPr>
+          <w:rFonts w:ascii="Calibri" w:hAnsi="Calibri" w:cs="Calibri"/>
+          <w:sz w:val="22"/>
+          <w:szCs w:val="22"/>
+        </w:rPr>
+        <w:t>Observed</w:t>
+      </w:r>
+      <w:r>
+        <w:rPr>
+          <w:rFonts w:ascii="Calibri" w:hAnsi="Calibri" w:cs="Calibri"/>
+          <w:sz w:val="22"/>
+          <w:szCs w:val="22"/>
+        </w:rPr>
+        <w:t xml:space="preserve"> all pre-surgical and post-surgical procedure</w:t>
+      </w:r>
+      <w:r>
+        <w:rPr>
+          <w:rFonts w:ascii="Calibri" w:hAnsi="Calibri" w:cs="Calibri"/>
+          <w:sz w:val="22"/>
+          <w:szCs w:val="22"/>
+        </w:rPr>
+        <w:t xml:space="preserve"> </w:t>
+      </w:r>
+      <w:r>
+        <w:rPr>
+          <w:rFonts w:ascii="Calibri" w:hAnsi="Calibri" w:cs="Calibri"/>
+          <w:sz w:val="22"/>
+          <w:szCs w:val="22"/>
+        </w:rPr>
+        <w:t>briefings and time-outs</w:t>
+      </w:r>
+      <w:r>
+        <w:rPr>
+          <w:rFonts w:ascii="Calibri" w:hAnsi="Calibri" w:cs="Calibri"/>
+          <w:sz w:val="22"/>
+          <w:szCs w:val="22"/>
+        </w:rPr>
+        <w:t xml:space="preserve"> and recorded results into E</w:t>
+      </w:r>
+      <w:r>
+        <w:rPr>
+          <w:rFonts w:ascii="Calibri" w:hAnsi="Calibri" w:cs="Calibri"/>
+          <w:sz w:val="22"/>
+          <w:szCs w:val="22"/>
+        </w:rPr>
+        <w:t>xcel spreadsheets</w:t>
+      </w:r>
+      <w:r>
+        <w:rPr>
+          <w:rFonts w:ascii="Calibri" w:hAnsi="Calibri" w:cs="Calibri"/>
+          <w:sz w:val="22"/>
+          <w:szCs w:val="22"/>
+        </w:rPr>
+        <w:t xml:space="preserve"> to ensure the adeptness of procedures. </w:t>
+      </w:r>
+      <w:r>
+        <w:rPr>
+          <w:rFonts w:ascii="Calibri" w:hAnsi="Calibri" w:cs="Calibri"/>
+          <w:sz w:val="22"/>
+          <w:szCs w:val="22"/>
+        </w:rPr>
+        <w:t>Verified, recorded</w:t>
+      </w:r>
+      <w:r>
+        <w:rPr>
+          <w:rFonts w:ascii="Calibri" w:hAnsi="Calibri" w:cs="Calibri"/>
+          <w:sz w:val="22"/>
+          <w:szCs w:val="22"/>
+        </w:rPr>
+        <w:t>,</w:t>
+      </w:r>
+      <w:r>
+        <w:rPr>
+          <w:rFonts w:ascii="Calibri" w:hAnsi="Calibri" w:cs="Calibri"/>
+          <w:sz w:val="22"/>
+          <w:szCs w:val="22"/>
+        </w:rPr>
+        <w:t xml:space="preserve"> and summarized data of patients by proficiently auditing files after surgery. Examined the </w:t>
+      </w:r>
+      <w:r>
+        <w:rPr>
+          <w:rFonts w:ascii="Calibri" w:hAnsi="Calibri" w:cs="Calibri"/>
+          <w:sz w:val="22"/>
+          <w:szCs w:val="22"/>
+        </w:rPr>
+        <w:t>follow-</w:t>
+      </w:r>
+      <w:r>
+        <w:rPr>
+          <w:rFonts w:ascii="Calibri" w:hAnsi="Calibri" w:cs="Calibri"/>
+          <w:sz w:val="22"/>
+          <w:szCs w:val="22"/>
+        </w:rPr>
+        <w:t xml:space="preserve">up </w:t>
+      </w:r>
+      <w:r>
+        <w:rPr>
+          <w:rFonts w:ascii="Calibri" w:hAnsi="Calibri" w:cs="Calibri"/>
+          <w:sz w:val="22"/>
+          <w:szCs w:val="22"/>
+        </w:rPr>
+        <w:t>call</w:t>
+      </w:r>
+      <w:r>
+        <w:rPr>
+          <w:rFonts w:ascii="Calibri" w:hAnsi="Calibri" w:cs="Calibri"/>
+          <w:sz w:val="22"/>
+          <w:szCs w:val="22"/>
+        </w:rPr>
+        <w:t>s</w:t>
+      </w:r>
+      <w:r>
+        <w:rPr>
+          <w:rFonts w:ascii="Calibri" w:hAnsi="Calibri" w:cs="Calibri"/>
+          <w:sz w:val="22"/>
+          <w:szCs w:val="22"/>
+        </w:rPr>
+        <w:t xml:space="preserve"> </w:t>
+      </w:r>
+      <w:r>
+        <w:rPr>
+          <w:rFonts w:ascii="Calibri" w:hAnsi="Calibri" w:cs="Calibri"/>
+          <w:sz w:val="22"/>
+          <w:szCs w:val="22"/>
+        </w:rPr>
+        <w:t xml:space="preserve">documentation of discharged </w:t>
+      </w:r>
+      <w:r>
+        <w:rPr>
+          <w:rFonts w:ascii="Calibri" w:hAnsi="Calibri" w:cs="Calibri"/>
+          <w:sz w:val="22"/>
+          <w:szCs w:val="22"/>
+        </w:rPr>
+        <w:t>patients and</w:t>
+      </w:r>
+      <w:r>
+        <w:rPr>
+          <w:rFonts w:ascii="Calibri" w:hAnsi="Calibri" w:cs="Calibri"/>
+          <w:sz w:val="22"/>
+          <w:szCs w:val="22"/>
+        </w:rPr>
+        <w:t xml:space="preserve"> </w:t>
+      </w:r>
+      <w:r>
+        <w:rPr>
+          <w:rFonts w:ascii="Calibri" w:hAnsi="Calibri" w:cs="Calibri"/>
+          <w:sz w:val="22"/>
+          <w:szCs w:val="22"/>
+        </w:rPr>
+        <w:t xml:space="preserve">compiled </w:t>
+      </w:r>
+      <w:r>
+        <w:rPr>
+          <w:rFonts w:ascii="Calibri" w:hAnsi="Calibri" w:cs="Calibri"/>
+          <w:sz w:val="22"/>
+          <w:szCs w:val="22"/>
+        </w:rPr>
+        <w:t>data into Excel.</w:t>
+      </w:r>
+    </w:p>
+    <w:p>
+      <w:pPr>
+        <w:numPr>
+          <w:ilvl w:val="0"/>
+          <w:numId w:val="7"/>
+        </w:numPr>
+        <w:tabs>
+          <w:tab w:val="clear" w:pos="1008"/>
+          <w:tab w:val="num" w:pos="540"/>
+          <w:tab w:val="right" w:pos="9360"/>
+        </w:tabs>
+        <w:spacing w:before="80"/>
+        <w:ind w:left="540" w:hanging="270"/>
+        <w:jc w:val="both"/>
+        <w:rPr>
+          <w:rFonts w:ascii="Calibri" w:hAnsi="Calibri" w:cs="Calibri"/>
+          <w:sz w:val="22"/>
+          <w:szCs w:val="22"/>
+        </w:rPr>
+      </w:pPr>
+      <w:r>
+        <w:rPr>
+          <w:rFonts w:ascii="Calibri" w:hAnsi="Calibri" w:cs="Calibri"/>
+          <w:sz w:val="22"/>
+          <w:szCs w:val="22"/>
+        </w:rPr>
+        <w:t xml:space="preserve">Ensured the compliance of standards through monitoring the functioning of the </w:t>
+      </w:r>
+      <w:r>
+        <w:rPr>
+          <w:rFonts w:ascii="Calibri" w:hAnsi="Calibri" w:cs="Calibri"/>
+          <w:sz w:val="22"/>
+          <w:szCs w:val="22"/>
+        </w:rPr>
+        <w:t>surgical floor and staff performance.</w:t>
+      </w:r>
+    </w:p>
+    <w:p>
+      <w:pPr>
+        <w:tabs>
+          <w:tab w:val="right" w:pos="9360"/>
+        </w:tabs>
+        <w:spacing w:before="240"/>
+        <w:jc w:val="both"/>
+        <w:rPr>
+          <w:rFonts w:ascii="Calibri" w:hAnsi="Calibri" w:cs="Calibri"/>
+          <w:sz w:val="22"/>
+          <w:szCs w:val="22"/>
+          <w:u w:val="single"/>
+        </w:rPr>
+      </w:pPr>
+      <w:r>
+        <w:rPr>
+          <w:rFonts w:ascii="Calibri" w:hAnsi="Calibri" w:cs="Calibri"/>
+          <w:sz w:val="22"/>
+          <w:szCs w:val="22"/>
+          <w:u w:val="single"/>
+        </w:rPr>
+        <w:t xml:space="preserve">VCU Health Systems, </w:t>
+      </w:r>
+      <w:r>
+        <w:rPr>
+          <w:rFonts w:ascii="Calibri" w:hAnsi="Calibri" w:cs="Calibri"/>
+          <w:sz w:val="22"/>
+          <w:szCs w:val="22"/>
+        </w:rPr>
+        <w:t>Richmond, Virginia</w:t>
+      </w:r>
+    </w:p>
+    <w:p>
+      <w:pPr>
+        <w:tabs>
+          <w:tab w:val="right" w:pos="9360"/>
+        </w:tabs>
+        <w:spacing w:before="80"/>
+        <w:jc w:val="both"/>
+        <w:rPr>
+          <w:rFonts w:ascii="Calibri" w:hAnsi="Calibri" w:cs="Calibri"/>
+          <w:b/>
+          <w:sz w:val="22"/>
+          <w:szCs w:val="22"/>
+        </w:rPr>
+      </w:pPr>
+      <w:r>
+        <w:rPr>
+          <w:rFonts w:ascii="Calibri" w:hAnsi="Calibri" w:cs="Calibri"/>
+          <w:b/>
+          <w:sz w:val="22"/>
+          <w:szCs w:val="22"/>
+        </w:rPr>
+        <w:t xml:space="preserve">Patient Accountant, </w:t>
+      </w:r>
+      <w:r>
+        <w:rPr>
+          <w:rFonts w:ascii="Calibri" w:hAnsi="Calibri" w:cs="Calibri"/>
+          <w:sz w:val="22"/>
+          <w:szCs w:val="22"/>
+        </w:rPr>
+        <w:t>2017</w:t>
+      </w:r>
+    </w:p>
+    <w:p>
+      <w:pPr>
+        <w:tabs>
+          <w:tab w:val="right" w:pos="9360"/>
+        </w:tabs>
+        <w:spacing w:before="80"/>
+        <w:jc w:val="both"/>
+        <w:rPr>
+          <w:rFonts w:ascii="Calibri" w:hAnsi="Calibri" w:cs="Calibri"/>
+          <w:sz w:val="22"/>
+          <w:szCs w:val="22"/>
+        </w:rPr>
+      </w:pPr>
+      <w:r>
+        <w:rPr>
+          <w:rFonts w:ascii="Calibri" w:hAnsi="Calibri" w:cs="Calibri"/>
+          <w:sz w:val="22"/>
+          <w:szCs w:val="22"/>
+        </w:rPr>
+        <w:t xml:space="preserve">Deployed payment system for Tricare patients to guarantee the provision of all benefits. Organized files and managed the document to maintain the </w:t>
+      </w:r>
+      <w:r>
+        <w:rPr>
+          <w:rFonts w:ascii="Calibri" w:hAnsi="Calibri" w:cs="Calibri"/>
+          <w:sz w:val="22"/>
+          <w:szCs w:val="22"/>
+        </w:rPr>
+        <w:t>proper regulation of the working area</w:t>
+      </w:r>
+      <w:r>
+        <w:rPr>
+          <w:rFonts w:ascii="Calibri" w:hAnsi="Calibri" w:cs="Calibri"/>
+          <w:sz w:val="22"/>
+          <w:szCs w:val="22"/>
+        </w:rPr>
+        <w:t>.</w:t>
+      </w:r>
+      <w:r>
+        <w:rPr>
+          <w:sz w:val="22"/>
+          <w:szCs w:val="22"/>
+        </w:rPr>
+        <w:t xml:space="preserve"> </w:t>
+      </w:r>
+      <w:r>
+        <w:rPr>
+          <w:rFonts w:ascii="Calibri" w:hAnsi="Calibri" w:cs="Calibri"/>
+          <w:sz w:val="22"/>
+          <w:szCs w:val="22"/>
+        </w:rPr>
+        <w:t>Systematized workflow for timely and reliable team performance.</w:t>
+      </w:r>
+      <w:r>
+        <w:rPr>
+          <w:rFonts w:ascii="Calibri" w:hAnsi="Calibri" w:cs="Calibri"/>
+          <w:sz w:val="22"/>
+          <w:szCs w:val="22"/>
+        </w:rPr>
+        <w:t xml:space="preserve"> Directed, coordinated, and administered medical and non-medical resources, facilities, and services to assure the availability of resources. </w:t>
+      </w:r>
+    </w:p>
+    <w:p>
+      <w:pPr>
+        <w:tabs>
+          <w:tab w:val="left" w:pos="3885"/>
+        </w:tabs>
+        <w:spacing w:before="360"/>
+        <w:jc w:val="both"/>
+        <w:rPr>
+          <w:rFonts w:ascii="Calibri" w:hAnsi="Calibri" w:cs="Calibri"/>
+          <w:b/>
+          <w:sz w:val="22"/>
+          <w:szCs w:val="22"/>
+        </w:rPr>
+      </w:pPr>
+      <w:r>
+        <w:rPr>
+          <w:rFonts w:ascii="Calibri" w:hAnsi="Calibri" w:cs="Calibri"/>
+          <w:sz w:val="22"/>
+          <w:szCs w:val="22"/>
+          <w:u w:val="single"/>
+        </w:rPr>
+        <w:t>WestRock Co</w:t>
+      </w:r>
+      <w:r>
+        <w:rPr>
+          <w:rFonts w:ascii="Calibri" w:hAnsi="Calibri" w:cs="Calibri"/>
+          <w:sz w:val="22"/>
+          <w:szCs w:val="22"/>
+          <w:u w:val="single"/>
+        </w:rPr>
+        <w:t>.</w:t>
+      </w:r>
+      <w:r>
+        <w:rPr>
+          <w:rFonts w:ascii="Calibri" w:hAnsi="Calibri" w:cs="Calibri"/>
+          <w:sz w:val="22"/>
+          <w:szCs w:val="22"/>
+        </w:rPr>
+        <w:t xml:space="preserve">, </w:t>
+      </w:r>
+      <w:r>
+        <w:rPr>
+          <w:rFonts w:ascii="Calibri" w:hAnsi="Calibri" w:cs="Calibri"/>
+          <w:sz w:val="22"/>
+          <w:szCs w:val="22"/>
+        </w:rPr>
+        <w:t>Hopewell, Virginia</w:t>
+      </w:r>
+      <w:r>
+        <w:rPr>
+          <w:rFonts w:ascii="Calibri" w:hAnsi="Calibri" w:cs="Calibri"/>
+          <w:sz w:val="22"/>
+          <w:szCs w:val="22"/>
+        </w:rPr>
+        <w:tab/>
+      </w:r>
+    </w:p>
+    <w:p>
+      <w:pPr>
+        <w:tabs>
+          <w:tab w:val="right" w:pos="9360"/>
+        </w:tabs>
+        <w:spacing w:before="80"/>
+        <w:jc w:val="both"/>
+        <w:rPr>
+          <w:rFonts w:ascii="Calibri" w:hAnsi="Calibri" w:cs="Calibri"/>
+          <w:b/>
+          <w:sz w:val="22"/>
+          <w:szCs w:val="22"/>
+        </w:rPr>
+      </w:pPr>
+      <w:r>
+        <w:rPr>
+          <w:rFonts w:ascii="Calibri" w:hAnsi="Calibri" w:cs="Calibri"/>
+          <w:b/>
+          <w:sz w:val="22"/>
+          <w:szCs w:val="22"/>
+        </w:rPr>
+        <w:t xml:space="preserve">Quality </w:t>
+      </w:r>
+      <w:r>
+        <w:rPr>
+          <w:rFonts w:ascii="Calibri" w:hAnsi="Calibri" w:cs="Calibri"/>
+          <w:b/>
+          <w:sz w:val="22"/>
+          <w:szCs w:val="22"/>
+        </w:rPr>
+        <w:t>Systems Auditor</w:t>
+      </w:r>
+      <w:r>
+        <w:rPr>
+          <w:rFonts w:ascii="Calibri" w:hAnsi="Calibri" w:cs="Calibri"/>
+          <w:b/>
+          <w:sz w:val="22"/>
+          <w:szCs w:val="22"/>
+        </w:rPr>
+        <w:t xml:space="preserve"> (Engineering Department)</w:t>
+      </w:r>
+      <w:r>
+        <w:rPr>
+          <w:rFonts w:ascii="Calibri" w:hAnsi="Calibri" w:cs="Calibri"/>
+          <w:b/>
+          <w:sz w:val="22"/>
+          <w:szCs w:val="22"/>
+        </w:rPr>
+        <w:t>,</w:t>
+      </w:r>
+      <w:r>
+        <w:rPr>
+          <w:rFonts w:ascii="Calibri" w:hAnsi="Calibri" w:cs="Calibri"/>
+          <w:sz w:val="22"/>
+          <w:szCs w:val="22"/>
+        </w:rPr>
+        <w:t xml:space="preserve"> </w:t>
+      </w:r>
+      <w:r>
+        <w:rPr>
+          <w:rFonts w:ascii="Calibri" w:hAnsi="Calibri" w:cs="Calibri"/>
+          <w:sz w:val="22"/>
+          <w:szCs w:val="22"/>
+        </w:rPr>
+        <w:t>(2015</w:t>
+      </w:r>
+      <w:r>
+        <w:rPr>
+          <w:rFonts w:ascii="Calibri" w:hAnsi="Calibri" w:cs="Calibri"/>
+          <w:sz w:val="22"/>
+          <w:szCs w:val="22"/>
+        </w:rPr>
+        <w:t xml:space="preserve"> – </w:t>
+      </w:r>
+      <w:r>
+        <w:rPr>
+          <w:rFonts w:ascii="Calibri" w:hAnsi="Calibri" w:cs="Calibri"/>
+          <w:sz w:val="22"/>
+          <w:szCs w:val="22"/>
+        </w:rPr>
+        <w:t>2016)</w:t>
+      </w:r>
+    </w:p>
+    <w:p>
+      <w:pPr>
+        <w:tabs>
+          <w:tab w:val="right" w:pos="9360"/>
+        </w:tabs>
+        <w:spacing w:before="80"/>
+        <w:jc w:val="both"/>
+        <w:rPr>
+          <w:rFonts w:ascii="Calibri" w:hAnsi="Calibri" w:cs="Calibri"/>
+          <w:i/>
+          <w:color w:val="0070C0"/>
+          <w:sz w:val="22"/>
+          <w:szCs w:val="22"/>
+        </w:rPr>
+      </w:pPr>
+      <w:r>
+        <w:rPr>
+          <w:rFonts w:ascii="Calibri" w:hAnsi="Calibri" w:cs="Calibri"/>
+          <w:iCs/>
+          <w:sz w:val="22"/>
+          <w:szCs w:val="22"/>
+        </w:rPr>
+        <w:t>Maintained the regular filings</w:t>
+      </w:r>
+      <w:r>
+        <w:rPr>
+          <w:rFonts w:ascii="Calibri" w:hAnsi="Calibri" w:cs="Calibri"/>
+          <w:iCs/>
+          <w:sz w:val="22"/>
+          <w:szCs w:val="22"/>
+        </w:rPr>
+        <w:t>, while</w:t>
+      </w:r>
+      <w:r>
+        <w:rPr>
+          <w:rFonts w:ascii="Calibri" w:hAnsi="Calibri" w:cs="Calibri"/>
+          <w:iCs/>
+          <w:sz w:val="22"/>
+          <w:szCs w:val="22"/>
+        </w:rPr>
+        <w:t xml:space="preserve"> </w:t>
+      </w:r>
+      <w:r>
+        <w:rPr>
+          <w:rFonts w:ascii="Calibri" w:hAnsi="Calibri" w:cs="Calibri"/>
+          <w:iCs/>
+          <w:sz w:val="22"/>
+          <w:szCs w:val="22"/>
+        </w:rPr>
+        <w:t>o</w:t>
+      </w:r>
+      <w:r>
+        <w:rPr>
+          <w:rFonts w:ascii="Calibri" w:hAnsi="Calibri" w:cs="Calibri"/>
+          <w:iCs/>
+          <w:sz w:val="22"/>
+          <w:szCs w:val="22"/>
+        </w:rPr>
+        <w:t>rganiz</w:t>
+      </w:r>
+      <w:r>
+        <w:rPr>
+          <w:rFonts w:ascii="Calibri" w:hAnsi="Calibri" w:cs="Calibri"/>
+          <w:iCs/>
+          <w:sz w:val="22"/>
+          <w:szCs w:val="22"/>
+        </w:rPr>
+        <w:t xml:space="preserve">ing </w:t>
+      </w:r>
+      <w:r>
+        <w:rPr>
+          <w:rFonts w:ascii="Calibri" w:hAnsi="Calibri" w:cs="Calibri"/>
+          <w:iCs/>
+          <w:sz w:val="22"/>
+          <w:szCs w:val="22"/>
+        </w:rPr>
+        <w:t>and scann</w:t>
+      </w:r>
+      <w:r>
+        <w:rPr>
+          <w:rFonts w:ascii="Calibri" w:hAnsi="Calibri" w:cs="Calibri"/>
+          <w:iCs/>
+          <w:sz w:val="22"/>
+          <w:szCs w:val="22"/>
+        </w:rPr>
+        <w:t xml:space="preserve">ing </w:t>
+      </w:r>
+      <w:r>
+        <w:rPr>
+          <w:rFonts w:ascii="Calibri" w:hAnsi="Calibri" w:cs="Calibri"/>
+          <w:iCs/>
+          <w:sz w:val="22"/>
+          <w:szCs w:val="22"/>
+        </w:rPr>
+        <w:t xml:space="preserve">technical drawings and </w:t>
+      </w:r>
+      <w:r>
+        <w:rPr>
+          <w:rFonts w:ascii="Calibri" w:hAnsi="Calibri" w:cs="Calibri"/>
+          <w:iCs/>
+          <w:sz w:val="22"/>
+          <w:szCs w:val="22"/>
+        </w:rPr>
+        <w:t>blueprints</w:t>
+      </w:r>
+      <w:r>
+        <w:rPr>
+          <w:rFonts w:ascii="Calibri" w:hAnsi="Calibri" w:cs="Calibri"/>
+          <w:iCs/>
+          <w:sz w:val="22"/>
+          <w:szCs w:val="22"/>
+        </w:rPr>
+        <w:t xml:space="preserve"> to support digital storage. Modified the current drawings</w:t>
+      </w:r>
+      <w:r>
+        <w:rPr>
+          <w:rFonts w:ascii="Calibri" w:hAnsi="Calibri" w:cs="Calibri"/>
+          <w:iCs/>
+          <w:sz w:val="22"/>
+          <w:szCs w:val="22"/>
+        </w:rPr>
+        <w:t xml:space="preserve">, </w:t>
+      </w:r>
+      <w:r>
+        <w:rPr>
+          <w:rFonts w:ascii="Calibri" w:hAnsi="Calibri" w:cs="Calibri"/>
+          <w:iCs/>
+          <w:sz w:val="22"/>
+          <w:szCs w:val="22"/>
+        </w:rPr>
+        <w:t>using AutoCAD</w:t>
+      </w:r>
+      <w:r>
+        <w:rPr>
+          <w:rFonts w:ascii="Calibri" w:hAnsi="Calibri" w:cs="Calibri"/>
+          <w:iCs/>
+          <w:sz w:val="22"/>
+          <w:szCs w:val="22"/>
+        </w:rPr>
+        <w:t xml:space="preserve"> and a</w:t>
+      </w:r>
+      <w:r>
+        <w:rPr>
+          <w:rFonts w:ascii="Calibri" w:hAnsi="Calibri" w:cs="Calibri"/>
+          <w:iCs/>
+          <w:sz w:val="22"/>
+          <w:szCs w:val="22"/>
+        </w:rPr>
+        <w:t xml:space="preserve">pplied efficient Quality System principles </w:t>
+      </w:r>
+      <w:r>
+        <w:rPr>
+          <w:rFonts w:ascii="Calibri" w:hAnsi="Calibri" w:cs="Calibri"/>
+          <w:iCs/>
+          <w:sz w:val="22"/>
+          <w:szCs w:val="22"/>
+        </w:rPr>
+        <w:t xml:space="preserve">for </w:t>
+      </w:r>
+      <w:r>
+        <w:rPr>
+          <w:rFonts w:ascii="Calibri" w:hAnsi="Calibri" w:cs="Calibri"/>
+          <w:iCs/>
+          <w:sz w:val="22"/>
+          <w:szCs w:val="22"/>
+        </w:rPr>
+        <w:t>the solution of complex technical problems.</w:t>
+      </w:r>
+      <w:r>
+        <w:rPr>
+          <w:rFonts w:ascii="Calibri" w:hAnsi="Calibri" w:cs="Calibri"/>
+          <w:iCs/>
+          <w:sz w:val="22"/>
+          <w:szCs w:val="22"/>
+        </w:rPr>
+        <w:t xml:space="preserve"> Designed a floor map for system control rooms</w:t>
+      </w:r>
+      <w:r>
+        <w:rPr>
+          <w:rFonts w:ascii="Calibri" w:hAnsi="Calibri" w:cs="Calibri"/>
+          <w:iCs/>
+          <w:sz w:val="22"/>
+          <w:szCs w:val="22"/>
+        </w:rPr>
+        <w:t xml:space="preserve"> which to support to ensure the efficiency of operations.</w:t>
+      </w:r>
+    </w:p>
+    <w:p>
+      <w:pPr>
+        <w:numPr>
+          <w:ilvl w:val="0"/>
+          <w:numId w:val="7"/>
+        </w:numPr>
+        <w:tabs>
+          <w:tab w:val="clear" w:pos="1008"/>
+          <w:tab w:val="num" w:pos="540"/>
+          <w:tab w:val="right" w:pos="9360"/>
+        </w:tabs>
+        <w:spacing w:before="80"/>
+        <w:ind w:left="540" w:hanging="270"/>
+        <w:jc w:val="both"/>
+        <w:rPr>
+          <w:rFonts w:ascii="Calibri" w:hAnsi="Calibri" w:cs="Calibri"/>
+          <w:sz w:val="22"/>
+          <w:szCs w:val="22"/>
+        </w:rPr>
+      </w:pPr>
+      <w:r>
+        <w:rPr>
+          <w:rFonts w:ascii="Calibri" w:hAnsi="Calibri" w:cs="Calibri"/>
+          <w:color w:val="000000"/>
+          <w:sz w:val="22"/>
+          <w:szCs w:val="22"/>
+        </w:rPr>
+        <w:t xml:space="preserve">Recognized by senior management for efficiently scanning all the blueprints and recording the AutoCAD Vault. </w:t>
+      </w:r>
+    </w:p>
+    <w:p>
+      <w:pPr>
+        <w:numPr>
+          <w:ilvl w:val="0"/>
+          <w:numId w:val="7"/>
+        </w:numPr>
+        <w:tabs>
+          <w:tab w:val="clear" w:pos="1008"/>
+          <w:tab w:val="num" w:pos="540"/>
+          <w:tab w:val="right" w:pos="9360"/>
+        </w:tabs>
         <w:spacing w:before="80" w:after="240"/>
         <w:ind w:left="540" w:hanging="270"/>
         <w:jc w:val="both"/>
@@ -2232,15 +2423,15 @@
           <w:sz w:val="22"/>
           <w:szCs w:val="22"/>
         </w:rPr>
-        <w:t>productivity and competency of system</w:t>
-      </w:r>
-      <w:r>
-        <w:rPr>
-          <w:rFonts w:ascii="Calibri" w:hAnsi="Calibri" w:cs="Calibri"/>
-          <w:sz w:val="22"/>
-          <w:szCs w:val="22"/>
-        </w:rPr>
-        <w:t xml:space="preserve"> through rectifying errors and updating system</w:t>
+        <w:t>productivity and competency of the system</w:t>
+      </w:r>
+      <w:r>
+        <w:rPr>
+          <w:rFonts w:ascii="Calibri" w:hAnsi="Calibri" w:cs="Calibri"/>
+          <w:sz w:val="22"/>
+          <w:szCs w:val="22"/>
+        </w:rPr>
+        <w:t xml:space="preserve"> through rectifying errors and updating the system</w:t>
       </w:r>
       <w:r>
         <w:rPr>
@@ -2382,7 +2573,16 @@
           <w:sz w:val="22"/>
           <w:szCs w:val="22"/>
         </w:rPr>
-        <w:t>Ensured the efficiency of system by conducting system quality audits. Assessed incoming materials to guarantee conformance with determinations and discharge materials for use underway.</w:t>
+        <w:t xml:space="preserve">Ensured the efficiency of the system by conducting system quality audits. Assessed incoming materials to guarantee </w:t>
+      </w:r>
+      <w:r>
+        <w:rPr>
+          <w:rFonts w:ascii="Calibri" w:hAnsi="Calibri" w:cs="Calibri"/>
+          <w:iCs/>
+          <w:sz w:val="22"/>
+          <w:szCs w:val="22"/>
+        </w:rPr>
+        <w:t>conformance with determinations and discharge materials for use underway.</w:t>
       </w:r>
     </w:p>
     <w:p>
@@ -2416,19 +2616,11 @@
         <w:jc w:val="center"/>
         <w:rPr>
           <w:rFonts w:asciiTheme="minorHAnsi" w:hAnsiTheme="minorHAnsi"/>
-          <w:sz w:val="22"/>
-          <w:szCs w:val="22"/>
-        </w:rPr>
-      </w:pPr>
-      <w:r>
-        <w:rPr>
-          <w:rFonts w:asciiTheme="minorHAnsi" w:hAnsiTheme="minorHAnsi"/>
           <w:b/>
           <w:sz w:val="22"/>
           <w:szCs w:val="22"/>
         </w:rPr>
-        <w:t>Data Analytics– 2019-2020</w:t>
-      </w:r>
+      </w:pPr>
       <w:r>
         <w:rPr>
           <w:rFonts w:asciiTheme="minorHAnsi" w:hAnsiTheme="minorHAnsi"/>
@@ -2436,6 +2628,69 @@
           <w:sz w:val="22"/>
           <w:szCs w:val="22"/>
         </w:rPr>
+        <w:t>Computer Programming</w:t>
+      </w:r>
+      <w:r>
+        <w:rPr>
+          <w:rFonts w:asciiTheme="minorHAnsi" w:hAnsiTheme="minorHAnsi"/>
+          <w:b/>
+          <w:sz w:val="22"/>
+          <w:szCs w:val="22"/>
+        </w:rPr>
+        <w:t xml:space="preserve">, </w:t>
+      </w:r>
+      <w:r>
+        <w:rPr>
+          <w:rFonts w:asciiTheme="minorHAnsi" w:hAnsiTheme="minorHAnsi"/>
+          <w:b/>
+          <w:sz w:val="22"/>
+          <w:szCs w:val="22"/>
+        </w:rPr>
+        <w:t>CSC</w:t>
+      </w:r>
+      <w:r>
+        <w:rPr>
+          <w:rFonts w:asciiTheme="minorHAnsi" w:hAnsiTheme="minorHAnsi"/>
+          <w:b/>
+          <w:sz w:val="22"/>
+          <w:szCs w:val="22"/>
+        </w:rPr>
+        <w:t>– 20</w:t>
+      </w:r>
+      <w:r>
+        <w:rPr>
+          <w:rFonts w:asciiTheme="minorHAnsi" w:hAnsiTheme="minorHAnsi"/>
+          <w:b/>
+          <w:sz w:val="22"/>
+          <w:szCs w:val="22"/>
+        </w:rPr>
+        <w:t>20</w:t>
+      </w:r>
+      <w:r>
+        <w:rPr>
+          <w:rFonts w:asciiTheme="minorHAnsi" w:hAnsiTheme="minorHAnsi"/>
+          <w:b/>
+          <w:sz w:val="22"/>
+          <w:szCs w:val="22"/>
+        </w:rPr>
+        <w:t>-202</w:t>
+      </w:r>
+      <w:r>
+        <w:rPr>
+          <w:rFonts w:asciiTheme="minorHAnsi" w:hAnsiTheme="minorHAnsi"/>
+          <w:b/>
+          <w:sz w:val="22"/>
+          <w:szCs w:val="22"/>
+        </w:rPr>
+        <w:t>1</w:t>
+      </w:r>
+      <w:r>
+        <w:rPr>
+          <w:rFonts w:asciiTheme="minorHAnsi" w:hAnsiTheme="minorHAnsi"/>
+          <w:b/>
+          <w:sz w:val="22"/>
+          <w:szCs w:val="22"/>
+        </w:rPr>
         <w:t xml:space="preserve"> | </w:t>
       </w:r>
       <w:r>
@@ -2444,23 +2699,15 @@
           <w:sz w:val="22"/>
           <w:szCs w:val="22"/>
         </w:rPr>
-        <w:t xml:space="preserve">University of Richmond, </w:t>
-      </w:r>
-      <w:r>
-        <w:rPr>
-          <w:rFonts w:asciiTheme="minorHAnsi" w:hAnsiTheme="minorHAnsi"/>
-          <w:sz w:val="22"/>
-          <w:szCs w:val="22"/>
-        </w:rPr>
-        <w:t>Richmond, Virginia</w:t>
-      </w:r>
-      <w:r>
-        <w:rPr>
-          <w:rFonts w:asciiTheme="minorHAnsi" w:hAnsiTheme="minorHAnsi"/>
-          <w:sz w:val="22"/>
-          <w:szCs w:val="22"/>
-        </w:rPr>
-        <w:t xml:space="preserve"> </w:t>
+        <w:t>John Tyler Community College, Midlothian</w:t>
+      </w:r>
+      <w:r>
+        <w:rPr>
+          <w:rFonts w:asciiTheme="minorHAnsi" w:hAnsiTheme="minorHAnsi"/>
+          <w:sz w:val="22"/>
+          <w:szCs w:val="22"/>
+        </w:rPr>
+        <w:t>, Virginia</w:t>
       </w:r>
     </w:p>
     <w:p>
@@ -2481,7 +2728,7 @@
           <w:sz w:val="22"/>
           <w:szCs w:val="22"/>
         </w:rPr>
-        <w:t xml:space="preserve"> B.A in </w:t>
+        <w:t>Data Analytics– 2019-2020</w:t>
       </w:r>
       <w:r>
         <w:rPr>
@@ -2490,7 +2737,52 @@
           <w:sz w:val="22"/>
           <w:szCs w:val="22"/>
         </w:rPr>
-        <w:t>Healthcare Informatics</w:t>
+        <w:t xml:space="preserve"> | </w:t>
+      </w:r>
+      <w:r>
+        <w:rPr>
+          <w:rFonts w:asciiTheme="minorHAnsi" w:hAnsiTheme="minorHAnsi"/>
+          <w:sz w:val="22"/>
+          <w:szCs w:val="22"/>
+        </w:rPr>
+        <w:t xml:space="preserve">University of Richmond, </w:t>
+      </w:r>
+      <w:r>
+        <w:rPr>
+          <w:rFonts w:asciiTheme="minorHAnsi" w:hAnsiTheme="minorHAnsi"/>
+          <w:sz w:val="22"/>
+          <w:szCs w:val="22"/>
+        </w:rPr>
+        <w:t>Richmond, Virginia</w:t>
+      </w:r>
+      <w:r>
+        <w:rPr>
+          <w:rFonts w:asciiTheme="minorHAnsi" w:hAnsiTheme="minorHAnsi"/>
+          <w:sz w:val="22"/>
+          <w:szCs w:val="22"/>
+        </w:rPr>
+        <w:t xml:space="preserve"> </w:t>
+      </w:r>
+    </w:p>
+    <w:p>
+      <w:pPr>
+        <w:spacing w:before="120"/>
+        <w:ind w:left="187"/>
+        <w:jc w:val="center"/>
+        <w:rPr>
+          <w:rFonts w:asciiTheme="minorHAnsi" w:hAnsiTheme="minorHAnsi"/>
+          <w:sz w:val="22"/>
+          <w:szCs w:val="22"/>
+        </w:rPr>
+      </w:pPr>
+      <w:r>
+        <w:rPr>
+          <w:rFonts w:asciiTheme="minorHAnsi" w:hAnsiTheme="minorHAnsi"/>
+          <w:b/>
+          <w:sz w:val="22"/>
+          <w:szCs w:val="22"/>
+        </w:rPr>
+        <w:t xml:space="preserve"> B.An in Healthcare Informatics</w:t>
       </w:r>
       <w:r>
         <w:rPr>
@@ -2572,6 +2864,7 @@
           <w:caps/>
           <w:sz w:val="28"/>
         </w:rPr>
+        <w:lastRenderedPageBreak/>
         <w:t xml:space="preserve">Other Certification and </w:t>
       </w:r>
       <w:r>
@@ -2612,41 +2905,15 @@
           <w:sz w:val="22"/>
           <w:szCs w:val="22"/>
         </w:rPr>
-        <w:t>MS Word Certification Verification Code: Bkpm-S2sb, MS Power</w:t>
-      </w:r>
-      <w:r>
-        <w:rPr>
-          <w:rFonts w:asciiTheme="minorHAnsi" w:hAnsiTheme="minorHAnsi"/>
-          <w:sz w:val="22"/>
-          <w:szCs w:val="22"/>
-        </w:rPr>
-        <w:t>P</w:t>
-      </w:r>
-      <w:r>
-        <w:rPr>
-          <w:rFonts w:asciiTheme="minorHAnsi" w:hAnsiTheme="minorHAnsi"/>
-          <w:sz w:val="22"/>
-          <w:szCs w:val="22"/>
-        </w:rPr>
-        <w:t xml:space="preserve">oint Certification Verification Code: </w:t>
-      </w:r>
-      <w:proofErr w:type="spellStart"/>
-      <w:r>
-        <w:rPr>
-          <w:rFonts w:asciiTheme="minorHAnsi" w:hAnsiTheme="minorHAnsi"/>
-          <w:sz w:val="22"/>
-          <w:szCs w:val="22"/>
-        </w:rPr>
-        <w:t>Fwxm</w:t>
-      </w:r>
-      <w:proofErr w:type="spellEnd"/>
-      <w:r>
-        <w:rPr>
-          <w:rFonts w:asciiTheme="minorHAnsi" w:hAnsiTheme="minorHAnsi"/>
-          <w:sz w:val="22"/>
-          <w:szCs w:val="22"/>
-        </w:rPr>
-        <w:t>-XLEN, Autodesk- Inventor Certification Verification Code: J4xx-Fvzq</w:t>
+        <w:t>MS Word Certification Verification Code: Bkpm-S2sb, MS PowerPoint Certification Verific</w:t>
+      </w:r>
+      <w:r>
+        <w:rPr>
+          <w:rFonts w:asciiTheme="minorHAnsi" w:hAnsiTheme="minorHAnsi"/>
+          <w:sz w:val="22"/>
+          <w:szCs w:val="22"/>
+        </w:rPr>
+        <w:t>ation Code: Fwxm-XLEN, Autodesk- Inventor Certification Verification Code: J4xx-Fvzq</w:t>
       </w:r>
     </w:p>
     <w:p>
@@ -2792,43 +3059,15 @@
           <w:sz w:val="22"/>
           <w:szCs w:val="22"/>
         </w:rPr>
-        <w:t>Certification by the American Red Cross for Lifeguarding / First Aid/</w:t>
-      </w:r>
-      <w:proofErr w:type="spellStart"/>
-      <w:r>
-        <w:rPr>
-          <w:rFonts w:asciiTheme="minorHAnsi" w:hAnsiTheme="minorHAnsi"/>
-          <w:sz w:val="22"/>
-          <w:szCs w:val="22"/>
-        </w:rPr>
-        <w:t>Cpr</w:t>
-      </w:r>
-      <w:proofErr w:type="spellEnd"/>
-      <w:r>
-        <w:rPr>
-          <w:rFonts w:asciiTheme="minorHAnsi" w:hAnsiTheme="minorHAnsi"/>
-          <w:sz w:val="22"/>
-          <w:szCs w:val="22"/>
-        </w:rPr>
-        <w:t>/</w:t>
-      </w:r>
-      <w:proofErr w:type="spellStart"/>
-      <w:r>
-        <w:rPr>
-          <w:rFonts w:asciiTheme="minorHAnsi" w:hAnsiTheme="minorHAnsi"/>
-          <w:sz w:val="22"/>
-          <w:szCs w:val="22"/>
-        </w:rPr>
-        <w:t>Aed</w:t>
-      </w:r>
-      <w:proofErr w:type="spellEnd"/>
-      <w:r>
-        <w:rPr>
-          <w:rFonts w:asciiTheme="minorHAnsi" w:hAnsiTheme="minorHAnsi"/>
-          <w:sz w:val="22"/>
-          <w:szCs w:val="22"/>
-        </w:rPr>
-        <w:t xml:space="preserve"> – Valid 2 Years</w:t>
+        <w:t>Certification by the American Red Cross for Lifeguarding / Firs</w:t>
+      </w:r>
+      <w:r>
+        <w:rPr>
+          <w:rFonts w:asciiTheme="minorHAnsi" w:hAnsiTheme="minorHAnsi"/>
+          <w:sz w:val="22"/>
+          <w:szCs w:val="22"/>
+        </w:rPr>
+        <w:t>t Aid/Cpr/Aed – Valid 2 Years</w:t>
       </w:r>
       <w:r>
         <w:rPr>
@@ -2888,7 +3127,15 @@
           <w:sz w:val="22"/>
           <w:szCs w:val="22"/>
         </w:rPr>
-        <w:t>Fall 2017 to Present- Liberty University’s Competition Rifle Team</w:t>
+        <w:t xml:space="preserve">Fall 2017 to Present- Liberty </w:t>
+      </w:r>
+      <w:r>
+        <w:rPr>
+          <w:rFonts w:asciiTheme="minorHAnsi" w:hAnsiTheme="minorHAnsi"/>
+          <w:sz w:val="22"/>
+          <w:szCs w:val="22"/>
+        </w:rPr>
+        <w:t>University’s Competition Rifle Team</w:t>
       </w:r>
     </w:p>
     <w:p>
@@ -2912,7 +3159,6 @@
           <w:caps/>
           <w:sz w:val="28"/>
         </w:rPr>
-        <w:lastRenderedPageBreak/>
         <w:t xml:space="preserve">Other Involvements </w:t>
       </w:r>
     </w:p>
@@ -3013,7 +3259,7 @@
           <w:sz w:val="22"/>
           <w:szCs w:val="22"/>
         </w:rPr>
-        <w:t>and support women in the tech industry</w:t>
+        <w:t>and supports women in the tech industry</w:t>
       </w:r>
       <w:r>
         <w:rPr>
@@ -3308,7 +3554,7 @@
     <w:nsid w:val="011246F6"/>
     <w:multiLevelType w:val="hybridMultilevel"/>
     <w:tmpl w:val="F8EAD940"/>
-    <w:lvl w:ilvl="0" w:tplc="440E33B8">
+    <w:lvl w:ilvl="0" w:tplc="306E3444">
       <w:start w:val="1"/>
       <w:numFmt w:val="bullet"/>
       <w:lvlText w:val=""/>
@@ -3324,7 +3570,7 @@
         <w:sz w:val="20"/>
       </w:rPr>
     </w:lvl>
-    <w:lvl w:ilvl="1" w:tplc="8C9A6870" w:tentative="1">
+    <w:lvl w:ilvl="1" w:tplc="A3B8765C" w:tentative="1">
       <w:start w:val="1"/>
       <w:numFmt w:val="bullet"/>
       <w:lvlText w:val="o"/>
@@ -3339,7 +3585,7 @@
         <w:rFonts w:ascii="Courier New" w:hAnsi="Courier New" w:cs="Courier New" w:hint="default"/>
       </w:rPr>
     </w:lvl>
-    <w:lvl w:ilvl="2" w:tplc="F6188FD0" w:tentative="1">
+    <w:lvl w:ilvl="2" w:tplc="05861FC6" w:tentative="1">
       <w:start w:val="1"/>
       <w:numFmt w:val="bullet"/>
       <w:lvlText w:val=""/>
@@ -3354,7 +3600,7 @@
         <w:rFonts w:ascii="Wingdings" w:hAnsi="Wingdings" w:hint="default"/>
       </w:rPr>
     </w:lvl>
-    <w:lvl w:ilvl="3" w:tplc="BCF0D3DE" w:tentative="1">
+    <w:lvl w:ilvl="3" w:tplc="3C32D546" w:tentative="1">
       <w:start w:val="1"/>
       <w:numFmt w:val="bullet"/>
       <w:lvlText w:val=""/>
@@ -3369,7 +3615,7 @@
         <w:rFonts w:ascii="Symbol" w:hAnsi="Symbol" w:hint="default"/>
       </w:rPr>
     </w:lvl>
-    <w:lvl w:ilvl="4" w:tplc="7F021516" w:tentative="1">
+    <w:lvl w:ilvl="4" w:tplc="54EA16A2" w:tentative="1">
       <w:start w:val="1"/>
       <w:numFmt w:val="bullet"/>
       <w:lvlText w:val="o"/>
@@ -3384,7 +3630,7 @@
         <w:rFonts w:ascii="Courier New" w:hAnsi="Courier New" w:cs="Courier New" w:hint="default"/>
       </w:rPr>
     </w:lvl>
-    <w:lvl w:ilvl="5" w:tplc="2EE8C924" w:tentative="1">
+    <w:lvl w:ilvl="5" w:tplc="A046095A" w:tentative="1">
       <w:start w:val="1"/>
       <w:numFmt w:val="bullet"/>
       <w:lvlText w:val=""/>
@@ -3399,7 +3645,7 @@
         <w:rFonts w:ascii="Wingdings" w:hAnsi="Wingdings" w:hint="default"/>
       </w:rPr>
     </w:lvl>
-    <w:lvl w:ilvl="6" w:tplc="07D24AD2" w:tentative="1">
+    <w:lvl w:ilvl="6" w:tplc="23B68900" w:tentative="1">
       <w:start w:val="1"/>
       <w:numFmt w:val="bullet"/>
       <w:lvlText w:val=""/>
@@ -3414,7 +3660,7 @@
         <w:rFonts w:ascii="Symbol" w:hAnsi="Symbol" w:hint="default"/>
       </w:rPr>
     </w:lvl>
-    <w:lvl w:ilvl="7" w:tplc="D6B80A24" w:tentative="1">
+    <w:lvl w:ilvl="7" w:tplc="3D58A78C" w:tentative="1">
       <w:start w:val="1"/>
       <w:numFmt w:val="bullet"/>
       <w:lvlText w:val="o"/>
@@ -3429,7 +3675,7 @@
         <w:rFonts w:ascii="Courier New" w:hAnsi="Courier New" w:cs="Courier New" w:hint="default"/>
       </w:rPr>
     </w:lvl>
-    <w:lvl w:ilvl="8" w:tplc="76D8B014" w:tentative="1">
+    <w:lvl w:ilvl="8" w:tplc="303001B8" w:tentative="1">
       <w:start w:val="1"/>
       <w:numFmt w:val="bullet"/>
       <w:lvlText w:val=""/>
@@ -3449,7 +3695,7 @@
     <w:nsid w:val="07BA1BFE"/>
     <w:multiLevelType w:val="hybridMultilevel"/>
     <w:tmpl w:val="154EC8E0"/>
-    <w:lvl w:ilvl="0" w:tplc="4C3CE7D2">
+    <w:lvl w:ilvl="0" w:tplc="F4585EE6">
       <w:start w:val="1"/>
       <w:numFmt w:val="bullet"/>
       <w:lvlText w:val=""/>
@@ -3464,7 +3710,7 @@
         <w:rFonts w:ascii="Wingdings" w:hAnsi="Wingdings" w:hint="default"/>
       </w:rPr>
     </w:lvl>
-    <w:lvl w:ilvl="1" w:tplc="AC360DF0">
+    <w:lvl w:ilvl="1" w:tplc="199CC35E">
       <w:start w:val="1"/>
       <w:numFmt w:val="bullet"/>
       <w:lvlText w:val=""/>
@@ -3481,7 +3727,7 @@
         <w:sz w:val="22"/>
       </w:rPr>
     </w:lvl>
-    <w:lvl w:ilvl="2" w:tplc="35160A1C" w:tentative="1">
+    <w:lvl w:ilvl="2" w:tplc="97DA115E" w:tentative="1">
       <w:start w:val="1"/>
       <w:numFmt w:val="bullet"/>
       <w:lvlText w:val=""/>
@@ -3496,7 +3742,7 @@
         <w:rFonts w:ascii="Wingdings" w:hAnsi="Wingdings" w:hint="default"/>
       </w:rPr>
     </w:lvl>
-    <w:lvl w:ilvl="3" w:tplc="1C8A2F44" w:tentative="1">
+    <w:lvl w:ilvl="3" w:tplc="C396D0AA" w:tentative="1">
       <w:start w:val="1"/>
       <w:numFmt w:val="bullet"/>
       <w:lvlText w:val=""/>
@@ -3511,7 +3757,7 @@
         <w:rFonts w:ascii="Symbol" w:hAnsi="Symbol" w:hint="default"/>
       </w:rPr>
     </w:lvl>
-    <w:lvl w:ilvl="4" w:tplc="ACA49772" w:tentative="1">
+    <w:lvl w:ilvl="4" w:tplc="BC689A70" w:tentative="1">
       <w:start w:val="1"/>
       <w:numFmt w:val="bullet"/>
       <w:lvlText w:val="o"/>
@@ -3526,7 +3772,7 @@
         <w:rFonts w:ascii="Courier New" w:hAnsi="Courier New" w:cs="Courier New" w:hint="default"/>
       </w:rPr>
     </w:lvl>
-    <w:lvl w:ilvl="5" w:tplc="544ECF60" w:tentative="1">
+    <w:lvl w:ilvl="5" w:tplc="45D67CAA" w:tentative="1">
       <w:start w:val="1"/>
       <w:numFmt w:val="bullet"/>
       <w:lvlText w:val=""/>
@@ -3541,7 +3787,7 @@
         <w:rFonts w:ascii="Wingdings" w:hAnsi="Wingdings" w:hint="default"/>
       </w:rPr>
     </w:lvl>
-    <w:lvl w:ilvl="6" w:tplc="11AEBE10" w:tentative="1">
+    <w:lvl w:ilvl="6" w:tplc="EB92E75E" w:tentative="1">
       <w:start w:val="1"/>
       <w:numFmt w:val="bullet"/>
       <w:lvlText w:val=""/>
@@ -3556,7 +3802,7 @@
         <w:rFonts w:ascii="Symbol" w:hAnsi="Symbol" w:hint="default"/>
       </w:rPr>
     </w:lvl>
-    <w:lvl w:ilvl="7" w:tplc="F1F62856" w:tentative="1">
+    <w:lvl w:ilvl="7" w:tplc="906ABF70" w:tentative="1">
       <w:start w:val="1"/>
       <w:numFmt w:val="bullet"/>
       <w:lvlText w:val="o"/>
@@ -3571,7 +3817,7 @@
         <w:rFonts w:ascii="Courier New" w:hAnsi="Courier New" w:cs="Courier New" w:hint="default"/>
       </w:rPr>
     </w:lvl>
-    <w:lvl w:ilvl="8" w:tplc="F84ABB1C" w:tentative="1">
+    <w:lvl w:ilvl="8" w:tplc="CB4A812C" w:tentative="1">
       <w:start w:val="1"/>
       <w:numFmt w:val="bullet"/>
       <w:lvlText w:val=""/>
@@ -3874,7 +4120,7 @@
     <w:nsid w:val="106940C7"/>
     <w:multiLevelType w:val="hybridMultilevel"/>
     <w:tmpl w:val="B266607E"/>
-    <w:lvl w:ilvl="0" w:tplc="2A86E3C8">
+    <w:lvl w:ilvl="0" w:tplc="88B290C8">
       <w:start w:val="1"/>
       <w:numFmt w:val="bullet"/>
       <w:lvlText w:val=""/>
@@ -3889,7 +4135,7 @@
         <w:rFonts w:ascii="Symbol" w:hAnsi="Symbol" w:hint="default"/>
       </w:rPr>
     </w:lvl>
-    <w:lvl w:ilvl="1" w:tplc="04090003" w:tentative="1">
+    <w:lvl w:ilvl="1" w:tplc="D9C61C52" w:tentative="1">
       <w:start w:val="1"/>
       <w:numFmt w:val="bullet"/>
       <w:lvlText w:val="o"/>
@@ -3904,7 +4150,7 @@
         <w:rFonts w:ascii="Courier New" w:hAnsi="Courier New" w:cs="Courier New" w:hint="default"/>
       </w:rPr>
     </w:lvl>
-    <w:lvl w:ilvl="2" w:tplc="04090005" w:tentative="1">
+    <w:lvl w:ilvl="2" w:tplc="E4901F94" w:tentative="1">
       <w:start w:val="1"/>
       <w:numFmt w:val="bullet"/>
       <w:lvlText w:val=""/>
@@ -3919,7 +4165,7 @@
         <w:rFonts w:ascii="Wingdings" w:hAnsi="Wingdings" w:hint="default"/>
       </w:rPr>
     </w:lvl>
-    <w:lvl w:ilvl="3" w:tplc="04090001" w:tentative="1">
+    <w:lvl w:ilvl="3" w:tplc="C0BC5DEC" w:tentative="1">
       <w:start w:val="1"/>
       <w:numFmt w:val="bullet"/>
       <w:lvlText w:val=""/>
@@ -3934,7 +4180,7 @@
         <w:rFonts w:ascii="Symbol" w:hAnsi="Symbol" w:hint="default"/>
       </w:rPr>
     </w:lvl>
-    <w:lvl w:ilvl="4" w:tplc="04090003" w:tentative="1">
+    <w:lvl w:ilvl="4" w:tplc="A9CCABA6" w:tentative="1">
       <w:start w:val="1"/>
       <w:numFmt w:val="bullet"/>
       <w:lvlText w:val="o"/>
@@ -3949,7 +4195,7 @@
         <w:rFonts w:ascii="Courier New" w:hAnsi="Courier New" w:cs="Courier New" w:hint="default"/>
       </w:rPr>
     </w:lvl>
-    <w:lvl w:ilvl="5" w:tplc="04090005" w:tentative="1">
+    <w:lvl w:ilvl="5" w:tplc="946EB6A8" w:tentative="1">
       <w:start w:val="1"/>
       <w:numFmt w:val="bullet"/>
       <w:lvlText w:val=""/>
@@ -3964,7 +4210,7 @@
         <w:rFonts w:ascii="Wingdings" w:hAnsi="Wingdings" w:hint="default"/>
       </w:rPr>
     </w:lvl>
-    <w:lvl w:ilvl="6" w:tplc="04090001" w:tentative="1">
+    <w:lvl w:ilvl="6" w:tplc="C48A73B0" w:tentative="1">
       <w:start w:val="1"/>
       <w:numFmt w:val="bullet"/>
       <w:lvlText w:val=""/>
@@ -3979,7 +4225,7 @@
         <w:rFonts w:ascii="Symbol" w:hAnsi="Symbol" w:hint="default"/>
       </w:rPr>
     </w:lvl>
-    <w:lvl w:ilvl="7" w:tplc="04090003" w:tentative="1">
+    <w:lvl w:ilvl="7" w:tplc="C9D0B66C" w:tentative="1">
       <w:start w:val="1"/>
       <w:numFmt w:val="bullet"/>
       <w:lvlText w:val="o"/>
@@ -3994,7 +4240,7 @@
         <w:rFonts w:ascii="Courier New" w:hAnsi="Courier New" w:cs="Courier New" w:hint="default"/>
       </w:rPr>
     </w:lvl>
-    <w:lvl w:ilvl="8" w:tplc="04090005" w:tentative="1">
+    <w:lvl w:ilvl="8" w:tplc="E5F81DCC" w:tentative="1">
       <w:start w:val="1"/>
       <w:numFmt w:val="bullet"/>
       <w:lvlText w:val=""/>
@@ -4014,7 +4260,7 @@
     <w:nsid w:val="13A01B6B"/>
     <w:multiLevelType w:val="hybridMultilevel"/>
     <w:tmpl w:val="29DC6546"/>
-    <w:lvl w:ilvl="0" w:tplc="CB120A3C">
+    <w:lvl w:ilvl="0" w:tplc="156C1D88">
       <w:start w:val="1"/>
       <w:numFmt w:val="bullet"/>
       <w:lvlText w:val="~"/>
@@ -4033,7 +4279,7 @@
         <w:szCs w:val="20"/>
       </w:rPr>
     </w:lvl>
-    <w:lvl w:ilvl="1" w:tplc="04090003" w:tentative="1">
+    <w:lvl w:ilvl="1" w:tplc="6F0A4196" w:tentative="1">
       <w:start w:val="1"/>
       <w:numFmt w:val="bullet"/>
       <w:lvlText w:val="o"/>
@@ -4048,7 +4294,7 @@
         <w:rFonts w:ascii="Courier New" w:hAnsi="Courier New" w:cs="Courier New" w:hint="default"/>
       </w:rPr>
     </w:lvl>
-    <w:lvl w:ilvl="2" w:tplc="04090005" w:tentative="1">
+    <w:lvl w:ilvl="2" w:tplc="A434CC58" w:tentative="1">
       <w:start w:val="1"/>
       <w:numFmt w:val="bullet"/>
       <w:lvlText w:val=""/>
@@ -4063,7 +4309,7 @@
         <w:rFonts w:ascii="Wingdings" w:hAnsi="Wingdings" w:hint="default"/>
       </w:rPr>
     </w:lvl>
-    <w:lvl w:ilvl="3" w:tplc="04090001" w:tentative="1">
+    <w:lvl w:ilvl="3" w:tplc="E0B2C3D2" w:tentative="1">
       <w:start w:val="1"/>
       <w:numFmt w:val="bullet"/>
       <w:lvlText w:val=""/>
@@ -4078,7 +4324,7 @@
         <w:rFonts w:ascii="Symbol" w:hAnsi="Symbol" w:hint="default"/>
       </w:rPr>
     </w:lvl>
-    <w:lvl w:ilvl="4" w:tplc="04090003" w:tentative="1">
+    <w:lvl w:ilvl="4" w:tplc="F4F6051A" w:tentative="1">
       <w:start w:val="1"/>
       <w:numFmt w:val="bullet"/>
       <w:lvlText w:val="o"/>
@@ -4093,7 +4339,7 @@
         <w:rFonts w:ascii="Courier New" w:hAnsi="Courier New" w:cs="Courier New" w:hint="default"/>
       </w:rPr>
     </w:lvl>
-    <w:lvl w:ilvl="5" w:tplc="04090005" w:tentative="1">
+    <w:lvl w:ilvl="5" w:tplc="0D54C1E0" w:tentative="1">
       <w:start w:val="1"/>
       <w:numFmt w:val="bullet"/>
       <w:lvlText w:val=""/>
@@ -4108,7 +4354,7 @@
         <w:rFonts w:ascii="Wingdings" w:hAnsi="Wingdings" w:hint="default"/>
       </w:rPr>
     </w:lvl>
-    <w:lvl w:ilvl="6" w:tplc="04090001" w:tentative="1">
+    <w:lvl w:ilvl="6" w:tplc="2FBA77EA" w:tentative="1">
       <w:start w:val="1"/>
       <w:numFmt w:val="bullet"/>
       <w:lvlText w:val=""/>
@@ -4123,7 +4369,7 @@
         <w:rFonts w:ascii="Symbol" w:hAnsi="Symbol" w:hint="default"/>
       </w:rPr>
     </w:lvl>
-    <w:lvl w:ilvl="7" w:tplc="04090003" w:tentative="1">
+    <w:lvl w:ilvl="7" w:tplc="D3560E38" w:tentative="1">
       <w:start w:val="1"/>
       <w:numFmt w:val="bullet"/>
       <w:lvlText w:val="o"/>
@@ -4138,7 +4384,7 @@
         <w:rFonts w:ascii="Courier New" w:hAnsi="Courier New" w:cs="Courier New" w:hint="default"/>
       </w:rPr>
     </w:lvl>
-    <w:lvl w:ilvl="8" w:tplc="04090005" w:tentative="1">
+    <w:lvl w:ilvl="8" w:tplc="C86EAE98" w:tentative="1">
       <w:start w:val="1"/>
       <w:numFmt w:val="bullet"/>
       <w:lvlText w:val=""/>
@@ -4158,7 +4404,7 @@
     <w:nsid w:val="13D20ED2"/>
     <w:multiLevelType w:val="hybridMultilevel"/>
     <w:tmpl w:val="94D4272A"/>
-    <w:lvl w:ilvl="0" w:tplc="FFFFFFFF">
+    <w:lvl w:ilvl="0" w:tplc="0EFEA9C0">
       <w:start w:val="1"/>
       <w:numFmt w:val="bullet"/>
       <w:lvlText w:val=""/>
@@ -4173,7 +4419,7 @@
         <w:rFonts w:ascii="Wingdings" w:hAnsi="Wingdings" w:hint="default"/>
       </w:rPr>
     </w:lvl>
-    <w:lvl w:ilvl="1" w:tplc="FFFFFFFF">
+    <w:lvl w:ilvl="1" w:tplc="D1AEC1B4">
       <w:start w:val="1"/>
       <w:numFmt w:val="bullet"/>
       <w:lvlText w:val=""/>
@@ -4190,7 +4436,7 @@
         <w:szCs w:val="18"/>
       </w:rPr>
     </w:lvl>
-    <w:lvl w:ilvl="2" w:tplc="FFFFFFFF" w:tentative="1">
+    <w:lvl w:ilvl="2" w:tplc="AE847CE0" w:tentative="1">
       <w:start w:val="1"/>
       <w:numFmt w:val="bullet"/>
       <w:lvlText w:val=""/>
@@ -4205,7 +4451,7 @@
         <w:rFonts w:ascii="Wingdings" w:hAnsi="Wingdings" w:hint="default"/>
       </w:rPr>
     </w:lvl>
-    <w:lvl w:ilvl="3" w:tplc="FFFFFFFF" w:tentative="1">
+    <w:lvl w:ilvl="3" w:tplc="362A63AC" w:tentative="1">
       <w:start w:val="1"/>
       <w:numFmt w:val="bullet"/>
       <w:lvlText w:val=""/>
@@ -4220,7 +4466,7 @@
         <w:rFonts w:ascii="Symbol" w:hAnsi="Symbol" w:hint="default"/>
       </w:rPr>
     </w:lvl>
-    <w:lvl w:ilvl="4" w:tplc="FFFFFFFF" w:tentative="1">
+    <w:lvl w:ilvl="4" w:tplc="14709118" w:tentative="1">
       <w:start w:val="1"/>
       <w:numFmt w:val="bullet"/>
       <w:lvlText w:val="o"/>
@@ -4235,7 +4481,7 @@
         <w:rFonts w:ascii="Courier New" w:hAnsi="Courier New" w:cs="Courier New" w:hint="default"/>
       </w:rPr>
     </w:lvl>
-    <w:lvl w:ilvl="5" w:tplc="FFFFFFFF" w:tentative="1">
+    <w:lvl w:ilvl="5" w:tplc="C216660A" w:tentative="1">
       <w:start w:val="1"/>
       <w:numFmt w:val="bullet"/>
       <w:lvlText w:val=""/>
@@ -4250,7 +4496,7 @@
         <w:rFonts w:ascii="Wingdings" w:hAnsi="Wingdings" w:hint="default"/>
       </w:rPr>
     </w:lvl>
-    <w:lvl w:ilvl="6" w:tplc="FFFFFFFF" w:tentative="1">
+    <w:lvl w:ilvl="6" w:tplc="23D4FD30" w:tentative="1">
       <w:start w:val="1"/>
       <w:numFmt w:val="bullet"/>
       <w:lvlText w:val=""/>
@@ -4265,7 +4511,7 @@
         <w:rFonts w:ascii="Symbol" w:hAnsi="Symbol" w:hint="default"/>
       </w:rPr>
     </w:lvl>
-    <w:lvl w:ilvl="7" w:tplc="FFFFFFFF" w:tentative="1">
+    <w:lvl w:ilvl="7" w:tplc="C7F4785A" w:tentative="1">
       <w:start w:val="1"/>
       <w:numFmt w:val="bullet"/>
       <w:lvlText w:val="o"/>
@@ -4280,7 +4526,7 @@
         <w:rFonts w:ascii="Courier New" w:hAnsi="Courier New" w:cs="Courier New" w:hint="default"/>
       </w:rPr>
     </w:lvl>
-    <w:lvl w:ilvl="8" w:tplc="FFFFFFFF" w:tentative="1">
+    <w:lvl w:ilvl="8" w:tplc="78306894" w:tentative="1">
       <w:start w:val="1"/>
       <w:numFmt w:val="bullet"/>
       <w:lvlText w:val=""/>
@@ -4300,7 +4546,7 @@
     <w:nsid w:val="1A3515E0"/>
     <w:multiLevelType w:val="hybridMultilevel"/>
     <w:tmpl w:val="D53CECA2"/>
-    <w:lvl w:ilvl="0" w:tplc="2A86E3C8">
+    <w:lvl w:ilvl="0" w:tplc="E4B46856">
       <w:start w:val="1"/>
       <w:numFmt w:val="bullet"/>
       <w:lvlText w:val=""/>
@@ -4315,7 +4561,7 @@
         <w:rFonts w:ascii="Symbol" w:hAnsi="Symbol" w:hint="default"/>
       </w:rPr>
     </w:lvl>
-    <w:lvl w:ilvl="1" w:tplc="04090003" w:tentative="1">
+    <w:lvl w:ilvl="1" w:tplc="29180852" w:tentative="1">
       <w:start w:val="1"/>
       <w:numFmt w:val="bullet"/>
       <w:lvlText w:val="o"/>
@@ -4330,7 +4576,7 @@
         <w:rFonts w:ascii="Courier New" w:hAnsi="Courier New" w:cs="Courier New" w:hint="default"/>
       </w:rPr>
     </w:lvl>
-    <w:lvl w:ilvl="2" w:tplc="04090005" w:tentative="1">
+    <w:lvl w:ilvl="2" w:tplc="AE8A697E" w:tentative="1">
       <w:start w:val="1"/>
       <w:numFmt w:val="bullet"/>
       <w:lvlText w:val=""/>
@@ -4345,7 +4591,7 @@
         <w:rFonts w:ascii="Wingdings" w:hAnsi="Wingdings" w:hint="default"/>
       </w:rPr>
     </w:lvl>
-    <w:lvl w:ilvl="3" w:tplc="04090001" w:tentative="1">
+    <w:lvl w:ilvl="3" w:tplc="956AAE7C" w:tentative="1">
       <w:start w:val="1"/>
       <w:numFmt w:val="bullet"/>
       <w:lvlText w:val=""/>
@@ -4360,7 +4606,7 @@
         <w:rFonts w:ascii="Symbol" w:hAnsi="Symbol" w:hint="default"/>
       </w:rPr>
     </w:lvl>
-    <w:lvl w:ilvl="4" w:tplc="04090003" w:tentative="1">
+    <w:lvl w:ilvl="4" w:tplc="766C8CF6" w:tentative="1">
       <w:start w:val="1"/>
       <w:numFmt w:val="bullet"/>
       <w:lvlText w:val="o"/>
@@ -4375,7 +4621,7 @@
         <w:rFonts w:ascii="Courier New" w:hAnsi="Courier New" w:cs="Courier New" w:hint="default"/>
       </w:rPr>
     </w:lvl>
-    <w:lvl w:ilvl="5" w:tplc="04090005" w:tentative="1">
+    <w:lvl w:ilvl="5" w:tplc="3F5295A6" w:tentative="1">
       <w:start w:val="1"/>
       <w:numFmt w:val="bullet"/>
       <w:lvlText w:val=""/>
@@ -4390,7 +4636,7 @@
         <w:rFonts w:ascii="Wingdings" w:hAnsi="Wingdings" w:hint="default"/>
       </w:rPr>
     </w:lvl>
-    <w:lvl w:ilvl="6" w:tplc="04090001" w:tentative="1">
+    <w:lvl w:ilvl="6" w:tplc="7688B10E" w:tentative="1">
       <w:start w:val="1"/>
       <w:numFmt w:val="bullet"/>
       <w:lvlText w:val=""/>
@@ -4405,7 +4651,7 @@
         <w:rFonts w:ascii="Symbol" w:hAnsi="Symbol" w:hint="default"/>
       </w:rPr>
     </w:lvl>
-    <w:lvl w:ilvl="7" w:tplc="04090003" w:tentative="1">
+    <w:lvl w:ilvl="7" w:tplc="D446FFA0" w:tentative="1">
       <w:start w:val="1"/>
       <w:numFmt w:val="bullet"/>
       <w:lvlText w:val="o"/>
@@ -4420,7 +4666,7 @@
         <w:rFonts w:ascii="Courier New" w:hAnsi="Courier New" w:cs="Courier New" w:hint="default"/>
       </w:rPr>
     </w:lvl>
-    <w:lvl w:ilvl="8" w:tplc="04090005" w:tentative="1">
+    <w:lvl w:ilvl="8" w:tplc="388A73C6" w:tentative="1">
       <w:start w:val="1"/>
       <w:numFmt w:val="bullet"/>
       <w:lvlText w:val=""/>
@@ -4874,7 +5120,7 @@
     <w:nsid w:val="393850E4"/>
     <w:multiLevelType w:val="hybridMultilevel"/>
     <w:tmpl w:val="07CEE576"/>
-    <w:lvl w:ilvl="0" w:tplc="2A86E3C8">
+    <w:lvl w:ilvl="0" w:tplc="EEF619D8">
       <w:start w:val="1"/>
       <w:numFmt w:val="bullet"/>
       <w:lvlText w:val=""/>
@@ -4889,7 +5135,7 @@
         <w:rFonts w:ascii="Symbol" w:hAnsi="Symbol" w:hint="default"/>
       </w:rPr>
     </w:lvl>
-    <w:lvl w:ilvl="1" w:tplc="04090003" w:tentative="1">
+    <w:lvl w:ilvl="1" w:tplc="E68ABCE8" w:tentative="1">
       <w:start w:val="1"/>
       <w:numFmt w:val="bullet"/>
       <w:lvlText w:val="o"/>
@@ -4904,7 +5150,7 @@
         <w:rFonts w:ascii="Courier New" w:hAnsi="Courier New" w:cs="Courier New" w:hint="default"/>
       </w:rPr>
     </w:lvl>
-    <w:lvl w:ilvl="2" w:tplc="04090005" w:tentative="1">
+    <w:lvl w:ilvl="2" w:tplc="A77828BC" w:tentative="1">
       <w:start w:val="1"/>
       <w:numFmt w:val="bullet"/>
       <w:lvlText w:val=""/>
@@ -4919,7 +5165,7 @@
         <w:rFonts w:ascii="Wingdings" w:hAnsi="Wingdings" w:hint="default"/>
       </w:rPr>
     </w:lvl>
-    <w:lvl w:ilvl="3" w:tplc="04090001" w:tentative="1">
+    <w:lvl w:ilvl="3" w:tplc="0D921022" w:tentative="1">
       <w:start w:val="1"/>
       <w:numFmt w:val="bullet"/>
       <w:lvlText w:val=""/>
@@ -4934,7 +5180,7 @@
         <w:rFonts w:ascii="Symbol" w:hAnsi="Symbol" w:hint="default"/>
       </w:rPr>
     </w:lvl>
-    <w:lvl w:ilvl="4" w:tplc="04090003" w:tentative="1">
+    <w:lvl w:ilvl="4" w:tplc="6A943DEA" w:tentative="1">
       <w:start w:val="1"/>
       <w:numFmt w:val="bullet"/>
       <w:lvlText w:val="o"/>
@@ -4949,7 +5195,7 @@
         <w:rFonts w:ascii="Courier New" w:hAnsi="Courier New" w:cs="Courier New" w:hint="default"/>
       </w:rPr>
     </w:lvl>
-    <w:lvl w:ilvl="5" w:tplc="04090005" w:tentative="1">
+    <w:lvl w:ilvl="5" w:tplc="990E4BB6" w:tentative="1">
       <w:start w:val="1"/>
       <w:numFmt w:val="bullet"/>
       <w:lvlText w:val=""/>
@@ -4964,7 +5210,7 @@
         <w:rFonts w:ascii="Wingdings" w:hAnsi="Wingdings" w:hint="default"/>
       </w:rPr>
     </w:lvl>
-    <w:lvl w:ilvl="6" w:tplc="04090001" w:tentative="1">
+    <w:lvl w:ilvl="6" w:tplc="0F082400" w:tentative="1">
       <w:start w:val="1"/>
       <w:numFmt w:val="bullet"/>
       <w:lvlText w:val=""/>
@@ -4979,7 +5225,7 @@
         <w:rFonts w:ascii="Symbol" w:hAnsi="Symbol" w:hint="default"/>
       </w:rPr>
     </w:lvl>
-    <w:lvl w:ilvl="7" w:tplc="04090003" w:tentative="1">
+    <w:lvl w:ilvl="7" w:tplc="980202D2" w:tentative="1">
       <w:start w:val="1"/>
       <w:numFmt w:val="bullet"/>
       <w:lvlText w:val="o"/>
@@ -4994,7 +5240,7 @@
         <w:rFonts w:ascii="Courier New" w:hAnsi="Courier New" w:cs="Courier New" w:hint="default"/>
       </w:rPr>
     </w:lvl>
-    <w:lvl w:ilvl="8" w:tplc="04090005" w:tentative="1">
+    <w:lvl w:ilvl="8" w:tplc="97CC0CA8" w:tentative="1">
       <w:start w:val="1"/>
       <w:numFmt w:val="bullet"/>
       <w:lvlText w:val=""/>
@@ -5154,7 +5400,7 @@
     <w:nsid w:val="41C847CC"/>
     <w:multiLevelType w:val="hybridMultilevel"/>
     <w:tmpl w:val="96722524"/>
-    <w:lvl w:ilvl="0" w:tplc="4C3CE7D2">
+    <w:lvl w:ilvl="0" w:tplc="15D293A2">
       <w:start w:val="1"/>
       <w:numFmt w:val="bullet"/>
       <w:lvlText w:val=""/>
@@ -5169,7 +5415,7 @@
         <w:rFonts w:ascii="Wingdings" w:hAnsi="Wingdings" w:hint="default"/>
       </w:rPr>
     </w:lvl>
-    <w:lvl w:ilvl="1" w:tplc="004E2FF4">
+    <w:lvl w:ilvl="1" w:tplc="371E0064">
       <w:start w:val="1"/>
       <w:numFmt w:val="bullet"/>
       <w:lvlText w:val=""/>
@@ -5186,7 +5432,7 @@
         <w:szCs w:val="18"/>
       </w:rPr>
     </w:lvl>
-    <w:lvl w:ilvl="2" w:tplc="35160A1C" w:tentative="1">
+    <w:lvl w:ilvl="2" w:tplc="5F4088F2" w:tentative="1">
       <w:start w:val="1"/>
       <w:numFmt w:val="bullet"/>
       <w:lvlText w:val=""/>
@@ -5201,7 +5447,7 @@
         <w:rFonts w:ascii="Wingdings" w:hAnsi="Wingdings" w:hint="default"/>
       </w:rPr>
     </w:lvl>
-    <w:lvl w:ilvl="3" w:tplc="1C8A2F44" w:tentative="1">
+    <w:lvl w:ilvl="3" w:tplc="32EAC692" w:tentative="1">
       <w:start w:val="1"/>
       <w:numFmt w:val="bullet"/>
       <w:lvlText w:val=""/>
@@ -5216,7 +5462,7 @@
         <w:rFonts w:ascii="Symbol" w:hAnsi="Symbol" w:hint="default"/>
       </w:rPr>
     </w:lvl>
-    <w:lvl w:ilvl="4" w:tplc="ACA49772" w:tentative="1">
+    <w:lvl w:ilvl="4" w:tplc="78E21D14" w:tentative="1">
       <w:start w:val="1"/>
       <w:numFmt w:val="bullet"/>
       <w:lvlText w:val="o"/>
@@ -5231,7 +5477,7 @@
         <w:rFonts w:ascii="Courier New" w:hAnsi="Courier New" w:cs="Courier New" w:hint="default"/>
       </w:rPr>
     </w:lvl>
-    <w:lvl w:ilvl="5" w:tplc="544ECF60" w:tentative="1">
+    <w:lvl w:ilvl="5" w:tplc="F44C91A8" w:tentative="1">
       <w:start w:val="1"/>
       <w:numFmt w:val="bullet"/>
       <w:lvlText w:val=""/>
@@ -5246,7 +5492,7 @@
         <w:rFonts w:ascii="Wingdings" w:hAnsi="Wingdings" w:hint="default"/>
       </w:rPr>
     </w:lvl>
-    <w:lvl w:ilvl="6" w:tplc="11AEBE10" w:tentative="1">
+    <w:lvl w:ilvl="6" w:tplc="6A8E69E8" w:tentative="1">
       <w:start w:val="1"/>
       <w:numFmt w:val="bullet"/>
       <w:lvlText w:val=""/>
@@ -5261,7 +5507,7 @@
         <w:rFonts w:ascii="Symbol" w:hAnsi="Symbol" w:hint="default"/>
       </w:rPr>
     </w:lvl>
-    <w:lvl w:ilvl="7" w:tplc="F1F62856" w:tentative="1">
+    <w:lvl w:ilvl="7" w:tplc="703413C2" w:tentative="1">
       <w:start w:val="1"/>
       <w:numFmt w:val="bullet"/>
       <w:lvlText w:val="o"/>
@@ -5276,7 +5522,7 @@
         <w:rFonts w:ascii="Courier New" w:hAnsi="Courier New" w:cs="Courier New" w:hint="default"/>
       </w:rPr>
     </w:lvl>
-    <w:lvl w:ilvl="8" w:tplc="F84ABB1C" w:tentative="1">
+    <w:lvl w:ilvl="8" w:tplc="406AAB2C" w:tentative="1">
       <w:start w:val="1"/>
       <w:numFmt w:val="bullet"/>
       <w:lvlText w:val=""/>
@@ -5436,7 +5682,7 @@
     <w:nsid w:val="48162DCC"/>
     <w:multiLevelType w:val="hybridMultilevel"/>
     <w:tmpl w:val="D32E0CAA"/>
-    <w:lvl w:ilvl="0" w:tplc="AC360DF0">
+    <w:lvl w:ilvl="0" w:tplc="507634F0">
       <w:start w:val="1"/>
       <w:numFmt w:val="bullet"/>
       <w:lvlText w:val=""/>
@@ -5453,7 +5699,7 @@
         <w:sz w:val="22"/>
       </w:rPr>
     </w:lvl>
-    <w:lvl w:ilvl="1" w:tplc="14405F90">
+    <w:lvl w:ilvl="1" w:tplc="5E926C1A">
       <w:start w:val="1"/>
       <w:numFmt w:val="bullet"/>
       <w:lvlText w:val=""/>
@@ -5468,7 +5714,7 @@
         <w:rFonts w:ascii="Wingdings" w:hAnsi="Wingdings" w:hint="default"/>
       </w:rPr>
     </w:lvl>
-    <w:lvl w:ilvl="2" w:tplc="8E68D202" w:tentative="1">
+    <w:lvl w:ilvl="2" w:tplc="A9E08BA2" w:tentative="1">
       <w:start w:val="1"/>
       <w:numFmt w:val="bullet"/>
       <w:lvlText w:val=""/>
@@ -5483,7 +5729,7 @@
         <w:rFonts w:ascii="Wingdings" w:hAnsi="Wingdings" w:hint="default"/>
       </w:rPr>
     </w:lvl>
-    <w:lvl w:ilvl="3" w:tplc="3908533E" w:tentative="1">
+    <w:lvl w:ilvl="3" w:tplc="5B8ED6A8" w:tentative="1">
       <w:start w:val="1"/>
       <w:numFmt w:val="bullet"/>
       <w:lvlText w:val=""/>
@@ -5498,7 +5744,7 @@
         <w:rFonts w:ascii="Symbol" w:hAnsi="Symbol" w:hint="default"/>
       </w:rPr>
     </w:lvl>
-    <w:lvl w:ilvl="4" w:tplc="F4BA3BCC" w:tentative="1">
+    <w:lvl w:ilvl="4" w:tplc="7CBEF114" w:tentative="1">
       <w:start w:val="1"/>
       <w:numFmt w:val="bullet"/>
       <w:lvlText w:val="o"/>
@@ -5513,7 +5759,7 @@
         <w:rFonts w:ascii="Courier New" w:hAnsi="Courier New" w:cs="Courier New" w:hint="default"/>
       </w:rPr>
     </w:lvl>
-    <w:lvl w:ilvl="5" w:tplc="9440D1F4" w:tentative="1">
+    <w:lvl w:ilvl="5" w:tplc="2C1A6512" w:tentative="1">
       <w:start w:val="1"/>
       <w:numFmt w:val="bullet"/>
       <w:lvlText w:val=""/>
@@ -5528,7 +5774,7 @@
         <w:rFonts w:ascii="Wingdings" w:hAnsi="Wingdings" w:hint="default"/>
       </w:rPr>
     </w:lvl>
-    <w:lvl w:ilvl="6" w:tplc="160AEEE6" w:tentative="1">
+    <w:lvl w:ilvl="6" w:tplc="030ADB54" w:tentative="1">
       <w:start w:val="1"/>
       <w:numFmt w:val="bullet"/>
       <w:lvlText w:val=""/>
@@ -5543,7 +5789,7 @@
         <w:rFonts w:ascii="Symbol" w:hAnsi="Symbol" w:hint="default"/>
       </w:rPr>
     </w:lvl>
-    <w:lvl w:ilvl="7" w:tplc="9B3CE954" w:tentative="1">
+    <w:lvl w:ilvl="7" w:tplc="CF326248" w:tentative="1">
       <w:start w:val="1"/>
       <w:numFmt w:val="bullet"/>
       <w:lvlText w:val="o"/>
@@ -5558,7 +5804,7 @@
         <w:rFonts w:ascii="Courier New" w:hAnsi="Courier New" w:cs="Courier New" w:hint="default"/>
       </w:rPr>
     </w:lvl>
-    <w:lvl w:ilvl="8" w:tplc="F5EA9D6C" w:tentative="1">
+    <w:lvl w:ilvl="8" w:tplc="DE982DA8" w:tentative="1">
       <w:start w:val="1"/>
       <w:numFmt w:val="bullet"/>
       <w:lvlText w:val=""/>
@@ -5578,7 +5824,7 @@
     <w:nsid w:val="50AB68DF"/>
     <w:multiLevelType w:val="hybridMultilevel"/>
     <w:tmpl w:val="E1586B3C"/>
-    <w:lvl w:ilvl="0" w:tplc="B2E8E800">
+    <w:lvl w:ilvl="0" w:tplc="245C2EC4">
       <w:start w:val="1"/>
       <w:numFmt w:val="bullet"/>
       <w:lvlText w:val=""/>
@@ -5595,7 +5841,7 @@
         <w:szCs w:val="20"/>
       </w:rPr>
     </w:lvl>
-    <w:lvl w:ilvl="1" w:tplc="564ADDB4">
+    <w:lvl w:ilvl="1" w:tplc="840E6CA8">
       <w:start w:val="1"/>
       <w:numFmt w:val="bullet"/>
       <w:lvlText w:val="~"/>
@@ -5614,7 +5860,7 @@
         <w:szCs w:val="20"/>
       </w:rPr>
     </w:lvl>
-    <w:lvl w:ilvl="2" w:tplc="732E29F4" w:tentative="1">
+    <w:lvl w:ilvl="2" w:tplc="BFBC027C" w:tentative="1">
       <w:start w:val="1"/>
       <w:numFmt w:val="bullet"/>
       <w:lvlText w:val=""/>
@@ -5629,7 +5875,7 @@
         <w:rFonts w:ascii="Wingdings" w:hAnsi="Wingdings" w:hint="default"/>
       </w:rPr>
     </w:lvl>
-    <w:lvl w:ilvl="3" w:tplc="CBDEB09C" w:tentative="1">
+    <w:lvl w:ilvl="3" w:tplc="C1624B9E" w:tentative="1">
       <w:start w:val="1"/>
       <w:numFmt w:val="bullet"/>
       <w:lvlText w:val=""/>
@@ -5644,7 +5890,7 @@
         <w:rFonts w:ascii="Symbol" w:hAnsi="Symbol" w:hint="default"/>
       </w:rPr>
     </w:lvl>
-    <w:lvl w:ilvl="4" w:tplc="C1F0A958" w:tentative="1">
+    <w:lvl w:ilvl="4" w:tplc="4300EA16" w:tentative="1">
       <w:start w:val="1"/>
       <w:numFmt w:val="bullet"/>
       <w:lvlText w:val="o"/>
@@ -5659,7 +5905,7 @@
         <w:rFonts w:ascii="Courier New" w:hAnsi="Courier New" w:cs="Courier New" w:hint="default"/>
       </w:rPr>
     </w:lvl>
-    <w:lvl w:ilvl="5" w:tplc="3578C20A" w:tentative="1">
+    <w:lvl w:ilvl="5" w:tplc="145C78EE" w:tentative="1">
       <w:start w:val="1"/>
       <w:numFmt w:val="bullet"/>
       <w:lvlText w:val=""/>
@@ -5674,7 +5920,7 @@
         <w:rFonts w:ascii="Wingdings" w:hAnsi="Wingdings" w:hint="default"/>
       </w:rPr>
     </w:lvl>
-    <w:lvl w:ilvl="6" w:tplc="85DCDC60" w:tentative="1">
+    <w:lvl w:ilvl="6" w:tplc="E66E8BCE" w:tentative="1">
       <w:start w:val="1"/>
       <w:numFmt w:val="bullet"/>
       <w:lvlText w:val=""/>
@@ -5689,7 +5935,7 @@
         <w:rFonts w:ascii="Symbol" w:hAnsi="Symbol" w:hint="default"/>
       </w:rPr>
     </w:lvl>
-    <w:lvl w:ilvl="7" w:tplc="F93AD55A" w:tentative="1">
+    <w:lvl w:ilvl="7" w:tplc="C2DE6A56" w:tentative="1">
       <w:start w:val="1"/>
       <w:numFmt w:val="bullet"/>
       <w:lvlText w:val="o"/>
@@ -5704,7 +5950,7 @@
         <w:rFonts w:ascii="Courier New" w:hAnsi="Courier New" w:cs="Courier New" w:hint="default"/>
       </w:rPr>
     </w:lvl>
-    <w:lvl w:ilvl="8" w:tplc="7004AF84" w:tentative="1">
+    <w:lvl w:ilvl="8" w:tplc="E1703EA0" w:tentative="1">
       <w:start w:val="1"/>
       <w:numFmt w:val="bullet"/>
       <w:lvlText w:val=""/>
@@ -5866,7 +6112,7 @@
     <w:nsid w:val="55711A79"/>
     <w:multiLevelType w:val="hybridMultilevel"/>
     <w:tmpl w:val="35BCD7E4"/>
-    <w:lvl w:ilvl="0" w:tplc="B2E8E800">
+    <w:lvl w:ilvl="0" w:tplc="19A6794C">
       <w:start w:val="1"/>
       <w:numFmt w:val="bullet"/>
       <w:lvlText w:val=""/>
@@ -5883,7 +6129,7 @@
         <w:szCs w:val="20"/>
       </w:rPr>
     </w:lvl>
-    <w:lvl w:ilvl="1" w:tplc="F78ECE64">
+    <w:lvl w:ilvl="1" w:tplc="B944D3F8">
       <w:start w:val="1"/>
       <w:numFmt w:val="bullet"/>
       <w:lvlText w:val="─"/>
@@ -5902,7 +6148,7 @@
         <w:szCs w:val="20"/>
       </w:rPr>
     </w:lvl>
-    <w:lvl w:ilvl="2" w:tplc="732E29F4" w:tentative="1">
+    <w:lvl w:ilvl="2" w:tplc="8BBE9D6A" w:tentative="1">
       <w:start w:val="1"/>
       <w:numFmt w:val="bullet"/>
       <w:lvlText w:val=""/>
@@ -5917,7 +6163,7 @@
         <w:rFonts w:ascii="Wingdings" w:hAnsi="Wingdings" w:hint="default"/>
       </w:rPr>
     </w:lvl>
-    <w:lvl w:ilvl="3" w:tplc="CBDEB09C" w:tentative="1">
+    <w:lvl w:ilvl="3" w:tplc="9482C01C" w:tentative="1">
       <w:start w:val="1"/>
       <w:numFmt w:val="bullet"/>
       <w:lvlText w:val=""/>
@@ -5932,7 +6178,7 @@
         <w:rFonts w:ascii="Symbol" w:hAnsi="Symbol" w:hint="default"/>
       </w:rPr>
     </w:lvl>
-    <w:lvl w:ilvl="4" w:tplc="C1F0A958" w:tentative="1">
+    <w:lvl w:ilvl="4" w:tplc="7C148E1C" w:tentative="1">
       <w:start w:val="1"/>
       <w:numFmt w:val="bullet"/>
       <w:lvlText w:val="o"/>
@@ -5947,7 +6193,7 @@
         <w:rFonts w:ascii="Courier New" w:hAnsi="Courier New" w:cs="Courier New" w:hint="default"/>
       </w:rPr>
     </w:lvl>
-    <w:lvl w:ilvl="5" w:tplc="3578C20A" w:tentative="1">
+    <w:lvl w:ilvl="5" w:tplc="5EE87F48" w:tentative="1">
       <w:start w:val="1"/>
       <w:numFmt w:val="bullet"/>
       <w:lvlText w:val=""/>
@@ -5962,7 +6208,7 @@
         <w:rFonts w:ascii="Wingdings" w:hAnsi="Wingdings" w:hint="default"/>
       </w:rPr>
     </w:lvl>
-    <w:lvl w:ilvl="6" w:tplc="85DCDC60" w:tentative="1">
+    <w:lvl w:ilvl="6" w:tplc="4AEA7A16" w:tentative="1">
       <w:start w:val="1"/>
       <w:numFmt w:val="bullet"/>
       <w:lvlText w:val=""/>
@@ -5977,7 +6223,7 @@
         <w:rFonts w:ascii="Symbol" w:hAnsi="Symbol" w:hint="default"/>
       </w:rPr>
     </w:lvl>
-    <w:lvl w:ilvl="7" w:tplc="F93AD55A" w:tentative="1">
+    <w:lvl w:ilvl="7" w:tplc="3510EF52" w:tentative="1">
       <w:start w:val="1"/>
       <w:numFmt w:val="bullet"/>
       <w:lvlText w:val="o"/>
@@ -5992,7 +6238,7 @@
         <w:rFonts w:ascii="Courier New" w:hAnsi="Courier New" w:cs="Courier New" w:hint="default"/>
       </w:rPr>
     </w:lvl>
-    <w:lvl w:ilvl="8" w:tplc="7004AF84" w:tentative="1">
+    <w:lvl w:ilvl="8" w:tplc="C77C6650" w:tentative="1">
       <w:start w:val="1"/>
       <w:numFmt w:val="bullet"/>
       <w:lvlText w:val=""/>
@@ -6012,7 +6258,7 @@
     <w:nsid w:val="595E28D4"/>
     <w:multiLevelType w:val="hybridMultilevel"/>
     <w:tmpl w:val="1070EC84"/>
-    <w:lvl w:ilvl="0" w:tplc="4C3CE7D2">
+    <w:lvl w:ilvl="0" w:tplc="6EDA37B8">
       <w:start w:val="1"/>
       <w:numFmt w:val="bullet"/>
       <w:lvlText w:val=""/>
@@ -6027,7 +6273,7 @@
         <w:rFonts w:ascii="Wingdings" w:hAnsi="Wingdings" w:hint="default"/>
       </w:rPr>
     </w:lvl>
-    <w:lvl w:ilvl="1" w:tplc="B2E8E800">
+    <w:lvl w:ilvl="1" w:tplc="FF284E48">
       <w:start w:val="1"/>
       <w:numFmt w:val="bullet"/>
       <w:lvlText w:val=""/>
@@ -6044,7 +6290,7 @@
         <w:szCs w:val="20"/>
       </w:rPr>
     </w:lvl>
-    <w:lvl w:ilvl="2" w:tplc="35160A1C" w:tentative="1">
+    <w:lvl w:ilvl="2" w:tplc="8FD097FA" w:tentative="1">
       <w:start w:val="1"/>
       <w:numFmt w:val="bullet"/>
       <w:lvlText w:val=""/>
@@ -6059,7 +6305,7 @@
         <w:rFonts w:ascii="Wingdings" w:hAnsi="Wingdings" w:hint="default"/>
       </w:rPr>
     </w:lvl>
-    <w:lvl w:ilvl="3" w:tplc="1C8A2F44" w:tentative="1">
+    <w:lvl w:ilvl="3" w:tplc="F678F55E" w:tentative="1">
       <w:start w:val="1"/>
       <w:numFmt w:val="bullet"/>
       <w:lvlText w:val=""/>
@@ -6074,7 +6320,7 @@
         <w:rFonts w:ascii="Symbol" w:hAnsi="Symbol" w:hint="default"/>
       </w:rPr>
     </w:lvl>
-    <w:lvl w:ilvl="4" w:tplc="ACA49772" w:tentative="1">
+    <w:lvl w:ilvl="4" w:tplc="995841EC" w:tentative="1">
       <w:start w:val="1"/>
       <w:numFmt w:val="bullet"/>
       <w:lvlText w:val="o"/>
@@ -6089,7 +6335,7 @@
         <w:rFonts w:ascii="Courier New" w:hAnsi="Courier New" w:cs="Courier New" w:hint="default"/>
       </w:rPr>
     </w:lvl>
-    <w:lvl w:ilvl="5" w:tplc="544ECF60" w:tentative="1">
+    <w:lvl w:ilvl="5" w:tplc="701E95EC" w:tentative="1">
       <w:start w:val="1"/>
       <w:numFmt w:val="bullet"/>
       <w:lvlText w:val=""/>
@@ -6104,7 +6350,7 @@
         <w:rFonts w:ascii="Wingdings" w:hAnsi="Wingdings" w:hint="default"/>
       </w:rPr>
     </w:lvl>
-    <w:lvl w:ilvl="6" w:tplc="11AEBE10" w:tentative="1">
+    <w:lvl w:ilvl="6" w:tplc="07524A26" w:tentative="1">
       <w:start w:val="1"/>
       <w:numFmt w:val="bullet"/>
       <w:lvlText w:val=""/>
@@ -6119,7 +6365,7 @@
         <w:rFonts w:ascii="Symbol" w:hAnsi="Symbol" w:hint="default"/>
       </w:rPr>
     </w:lvl>
-    <w:lvl w:ilvl="7" w:tplc="F1F62856" w:tentative="1">
+    <w:lvl w:ilvl="7" w:tplc="171A9C4E" w:tentative="1">
       <w:start w:val="1"/>
       <w:numFmt w:val="bullet"/>
       <w:lvlText w:val="o"/>
@@ -6134,7 +6380,7 @@
         <w:rFonts w:ascii="Courier New" w:hAnsi="Courier New" w:cs="Courier New" w:hint="default"/>
       </w:rPr>
     </w:lvl>
-    <w:lvl w:ilvl="8" w:tplc="F84ABB1C" w:tentative="1">
+    <w:lvl w:ilvl="8" w:tplc="D20228B0" w:tentative="1">
       <w:start w:val="1"/>
       <w:numFmt w:val="bullet"/>
       <w:lvlText w:val=""/>
@@ -6294,7 +6540,7 @@
     <w:nsid w:val="5F946C70"/>
     <w:multiLevelType w:val="hybridMultilevel"/>
     <w:tmpl w:val="ACD62308"/>
-    <w:lvl w:ilvl="0" w:tplc="72E891F2">
+    <w:lvl w:ilvl="0" w:tplc="01821B34">
       <w:start w:val="1"/>
       <w:numFmt w:val="bullet"/>
       <w:lvlText w:val=""/>
@@ -6311,7 +6557,7 @@
         <w:sz w:val="22"/>
       </w:rPr>
     </w:lvl>
-    <w:lvl w:ilvl="1" w:tplc="14405F90">
+    <w:lvl w:ilvl="1" w:tplc="0D98DF7E">
       <w:start w:val="1"/>
       <w:numFmt w:val="bullet"/>
       <w:lvlText w:val=""/>
@@ -6326,7 +6572,7 @@
         <w:rFonts w:ascii="Wingdings" w:hAnsi="Wingdings" w:hint="default"/>
       </w:rPr>
     </w:lvl>
-    <w:lvl w:ilvl="2" w:tplc="8E68D202" w:tentative="1">
+    <w:lvl w:ilvl="2" w:tplc="9830CE68" w:tentative="1">
       <w:start w:val="1"/>
       <w:numFmt w:val="bullet"/>
       <w:lvlText w:val=""/>
@@ -6341,7 +6587,7 @@
         <w:rFonts w:ascii="Wingdings" w:hAnsi="Wingdings" w:hint="default"/>
       </w:rPr>
     </w:lvl>
-    <w:lvl w:ilvl="3" w:tplc="3908533E" w:tentative="1">
+    <w:lvl w:ilvl="3" w:tplc="2A881656" w:tentative="1">
       <w:start w:val="1"/>
       <w:numFmt w:val="bullet"/>
       <w:lvlText w:val=""/>
@@ -6356,7 +6602,7 @@
         <w:rFonts w:ascii="Symbol" w:hAnsi="Symbol" w:hint="default"/>
       </w:rPr>
     </w:lvl>
-    <w:lvl w:ilvl="4" w:tplc="F4BA3BCC" w:tentative="1">
+    <w:lvl w:ilvl="4" w:tplc="62F0F274" w:tentative="1">
       <w:start w:val="1"/>
       <w:numFmt w:val="bullet"/>
       <w:lvlText w:val="o"/>
@@ -6371,7 +6617,7 @@
         <w:rFonts w:ascii="Courier New" w:hAnsi="Courier New" w:cs="Courier New" w:hint="default"/>
       </w:rPr>
     </w:lvl>
-    <w:lvl w:ilvl="5" w:tplc="9440D1F4" w:tentative="1">
+    <w:lvl w:ilvl="5" w:tplc="0B4484F8" w:tentative="1">
       <w:start w:val="1"/>
       <w:numFmt w:val="bullet"/>
       <w:lvlText w:val=""/>
@@ -6386,7 +6632,7 @@
         <w:rFonts w:ascii="Wingdings" w:hAnsi="Wingdings" w:hint="default"/>
       </w:rPr>
     </w:lvl>
-    <w:lvl w:ilvl="6" w:tplc="160AEEE6" w:tentative="1">
+    <w:lvl w:ilvl="6" w:tplc="B8588066" w:tentative="1">
       <w:start w:val="1"/>
       <w:numFmt w:val="bullet"/>
       <w:lvlText w:val=""/>
@@ -6401,7 +6647,7 @@
         <w:rFonts w:ascii="Symbol" w:hAnsi="Symbol" w:hint="default"/>
       </w:rPr>
     </w:lvl>
-    <w:lvl w:ilvl="7" w:tplc="9B3CE954" w:tentative="1">
+    <w:lvl w:ilvl="7" w:tplc="35C2D140" w:tentative="1">
       <w:start w:val="1"/>
       <w:numFmt w:val="bullet"/>
       <w:lvlText w:val="o"/>
@@ -6416,7 +6662,7 @@
         <w:rFonts w:ascii="Courier New" w:hAnsi="Courier New" w:cs="Courier New" w:hint="default"/>
       </w:rPr>
     </w:lvl>
-    <w:lvl w:ilvl="8" w:tplc="F5EA9D6C" w:tentative="1">
+    <w:lvl w:ilvl="8" w:tplc="FEF2493C" w:tentative="1">
       <w:start w:val="1"/>
       <w:numFmt w:val="bullet"/>
       <w:lvlText w:val=""/>
@@ -6436,7 +6682,7 @@
     <w:nsid w:val="6A4C2129"/>
     <w:multiLevelType w:val="hybridMultilevel"/>
     <w:tmpl w:val="F198DAB6"/>
-    <w:lvl w:ilvl="0" w:tplc="0D584294">
+    <w:lvl w:ilvl="0" w:tplc="E528D94E">
       <w:start w:val="1"/>
       <w:numFmt w:val="bullet"/>
       <w:lvlText w:val=""/>
@@ -6451,7 +6697,7 @@
         <w:rFonts w:ascii="Wingdings" w:hAnsi="Wingdings" w:hint="default"/>
       </w:rPr>
     </w:lvl>
-    <w:lvl w:ilvl="1" w:tplc="BB261952">
+    <w:lvl w:ilvl="1" w:tplc="404E7FA4">
       <w:start w:val="1"/>
       <w:numFmt w:val="bullet"/>
       <w:lvlText w:val=""/>
@@ -6466,7 +6712,7 @@
         <w:rFonts w:ascii="Wingdings" w:hAnsi="Wingdings" w:hint="default"/>
       </w:rPr>
     </w:lvl>
-    <w:lvl w:ilvl="2" w:tplc="B07C0C26" w:tentative="1">
+    <w:lvl w:ilvl="2" w:tplc="4162992A" w:tentative="1">
       <w:start w:val="1"/>
       <w:numFmt w:val="bullet"/>
       <w:lvlText w:val=""/>
@@ -6481,7 +6727,7 @@
         <w:rFonts w:ascii="Wingdings" w:hAnsi="Wingdings" w:hint="default"/>
       </w:rPr>
     </w:lvl>
-    <w:lvl w:ilvl="3" w:tplc="8CCC0C0E" w:tentative="1">
+    <w:lvl w:ilvl="3" w:tplc="88C427B4" w:tentative="1">
       <w:start w:val="1"/>
       <w:numFmt w:val="bullet"/>
       <w:lvlText w:val=""/>
@@ -6496,7 +6742,7 @@
         <w:rFonts w:ascii="Symbol" w:hAnsi="Symbol" w:hint="default"/>
       </w:rPr>
     </w:lvl>
-    <w:lvl w:ilvl="4" w:tplc="ED94EB4C" w:tentative="1">
+    <w:lvl w:ilvl="4" w:tplc="85581100" w:tentative="1">
       <w:start w:val="1"/>
       <w:numFmt w:val="bullet"/>
       <w:lvlText w:val="o"/>
@@ -6511,7 +6757,7 @@
         <w:rFonts w:ascii="Courier New" w:hAnsi="Courier New" w:cs="Courier New" w:hint="default"/>
       </w:rPr>
     </w:lvl>
-    <w:lvl w:ilvl="5" w:tplc="6B6EE492" w:tentative="1">
+    <w:lvl w:ilvl="5" w:tplc="9378D956" w:tentative="1">
       <w:start w:val="1"/>
       <w:numFmt w:val="bullet"/>
       <w:lvlText w:val=""/>
@@ -6526,7 +6772,7 @@
         <w:rFonts w:ascii="Wingdings" w:hAnsi="Wingdings" w:hint="default"/>
       </w:rPr>
     </w:lvl>
-    <w:lvl w:ilvl="6" w:tplc="6F0A2DB2" w:tentative="1">
+    <w:lvl w:ilvl="6" w:tplc="597C8536" w:tentative="1">
       <w:start w:val="1"/>
       <w:numFmt w:val="bullet"/>
       <w:lvlText w:val=""/>
@@ -6541,7 +6787,7 @@
         <w:rFonts w:ascii="Symbol" w:hAnsi="Symbol" w:hint="default"/>
       </w:rPr>
     </w:lvl>
-    <w:lvl w:ilvl="7" w:tplc="5C9AEB00" w:tentative="1">
+    <w:lvl w:ilvl="7" w:tplc="D1BE0E66" w:tentative="1">
       <w:start w:val="1"/>
       <w:numFmt w:val="bullet"/>
       <w:lvlText w:val="o"/>
@@ -6556,7 +6802,7 @@
         <w:rFonts w:ascii="Courier New" w:hAnsi="Courier New" w:cs="Courier New" w:hint="default"/>
       </w:rPr>
     </w:lvl>
-    <w:lvl w:ilvl="8" w:tplc="F0429804" w:tentative="1">
+    <w:lvl w:ilvl="8" w:tplc="CA387240" w:tentative="1">
       <w:start w:val="1"/>
       <w:numFmt w:val="bullet"/>
       <w:lvlText w:val=""/>
@@ -6722,7 +6968,7 @@
     <w:nsid w:val="7E027281"/>
     <w:multiLevelType w:val="hybridMultilevel"/>
     <w:tmpl w:val="2DB4A234"/>
-    <w:lvl w:ilvl="0" w:tplc="47D04A92">
+    <w:lvl w:ilvl="0" w:tplc="5176B0F8">
       <w:start w:val="1"/>
       <w:numFmt w:val="bullet"/>
       <w:lvlText w:val=""/>
@@ -6737,7 +6983,7 @@
         <w:rFonts w:ascii="Wingdings" w:hAnsi="Wingdings" w:hint="default"/>
       </w:rPr>
     </w:lvl>
-    <w:lvl w:ilvl="1" w:tplc="3452A0FC" w:tentative="1">
+    <w:lvl w:ilvl="1" w:tplc="8F1A45C2" w:tentative="1">
       <w:start w:val="1"/>
       <w:numFmt w:val="bullet"/>
       <w:lvlText w:val="o"/>
@@ -6752,7 +6998,7 @@
         <w:rFonts w:ascii="Courier New" w:hAnsi="Courier New" w:cs="Courier New" w:hint="default"/>
       </w:rPr>
     </w:lvl>
-    <w:lvl w:ilvl="2" w:tplc="9264883E" w:tentative="1">
+    <w:lvl w:ilvl="2" w:tplc="78C46144" w:tentative="1">
       <w:start w:val="1"/>
       <w:numFmt w:val="bullet"/>
       <w:lvlText w:val=""/>
@@ -6767,7 +7013,7 @@
         <w:rFonts w:ascii="Wingdings" w:hAnsi="Wingdings" w:hint="default"/>
       </w:rPr>
     </w:lvl>
-    <w:lvl w:ilvl="3" w:tplc="40D47070" w:tentative="1">
+    <w:lvl w:ilvl="3" w:tplc="DEEA7836" w:tentative="1">
       <w:start w:val="1"/>
       <w:numFmt w:val="bullet"/>
       <w:lvlText w:val=""/>
@@ -6782,7 +7028,7 @@
         <w:rFonts w:ascii="Symbol" w:hAnsi="Symbol" w:hint="default"/>
       </w:rPr>
     </w:lvl>
-    <w:lvl w:ilvl="4" w:tplc="09068AB2" w:tentative="1">
+    <w:lvl w:ilvl="4" w:tplc="272ADFAC" w:tentative="1">
       <w:start w:val="1"/>
       <w:numFmt w:val="bullet"/>
       <w:lvlText w:val="o"/>
@@ -6797,7 +7043,7 @@
         <w:rFonts w:ascii="Courier New" w:hAnsi="Courier New" w:cs="Courier New" w:hint="default"/>
       </w:rPr>
     </w:lvl>
-    <w:lvl w:ilvl="5" w:tplc="72DE4566" w:tentative="1">
+    <w:lvl w:ilvl="5" w:tplc="89586892" w:tentative="1">
       <w:start w:val="1"/>
       <w:numFmt w:val="bullet"/>
       <w:lvlText w:val=""/>
@@ -6812,7 +7058,7 @@
         <w:rFonts w:ascii="Wingdings" w:hAnsi="Wingdings" w:hint="default"/>
       </w:rPr>
     </w:lvl>
-    <w:lvl w:ilvl="6" w:tplc="C8AAC572" w:tentative="1">
+    <w:lvl w:ilvl="6" w:tplc="05D2C8D8" w:tentative="1">
       <w:start w:val="1"/>
       <w:numFmt w:val="bullet"/>
       <w:lvlText w:val=""/>
@@ -6827,7 +7073,7 @@
         <w:rFonts w:ascii="Symbol" w:hAnsi="Symbol" w:hint="default"/>
       </w:rPr>
     </w:lvl>
-    <w:lvl w:ilvl="7" w:tplc="5164CB56" w:tentative="1">
+    <w:lvl w:ilvl="7" w:tplc="AA7859EE" w:tentative="1">
       <w:start w:val="1"/>
       <w:numFmt w:val="bullet"/>
       <w:lvlText w:val="o"/>
@@ -6842,7 +7088,7 @@
         <w:rFonts w:ascii="Courier New" w:hAnsi="Courier New" w:cs="Courier New" w:hint="default"/>
       </w:rPr>
     </w:lvl>
-    <w:lvl w:ilvl="8" w:tplc="23EC8012" w:tentative="1">
+    <w:lvl w:ilvl="8" w:tplc="5838D262" w:tentative="1">
       <w:start w:val="1"/>
       <w:numFmt w:val="bullet"/>
       <w:lvlText w:val=""/>
@@ -7230,11 +7476,6 @@
     <w:lsdException w:name="List Table 5 Dark Accent 6" w:uiPriority="50"/>
     <w:lsdException w:name="List Table 6 Colorful Accent 6" w:uiPriority="51"/>
     <w:lsdException w:name="List Table 7 Colorful Accent 6" w:uiPriority="52"/>
-    <w:lsdException w:name="Mention" w:semiHidden="1" w:uiPriority="99" w:unhideWhenUsed="1"/>
-    <w:lsdException w:name="Smart Hyperlink" w:semiHidden="1" w:uiPriority="99" w:unhideWhenUsed="1"/>
-    <w:lsdException w:name="Hashtag" w:semiHidden="1" w:uiPriority="99" w:unhideWhenUsed="1"/>
-    <w:lsdException w:name="Unresolved Mention" w:semiHidden="1" w:uiPriority="99" w:unhideWhenUsed="1"/>
-    <w:lsdException w:name="Smart Link" w:semiHidden="1" w:uiPriority="99" w:unhideWhenUsed="1"/>
   </w:latentStyles>
   <w:style w:type="paragraph" w:default="1" w:styleId="Normal">
     <w:name w:val="Normal"/>

</xml_diff>

<commit_message>
43rd puch - updated resume
</commit_message>
<xml_diff>
--- a/Rachel Brinkley Resume.docx
+++ b/Rachel Brinkley Resume.docx
@@ -974,25 +974,7 @@
                 <w:sz w:val="22"/>
                 <w:szCs w:val="22"/>
               </w:rPr>
-              <w:t xml:space="preserve">Python, Pandas, </w:t>
-            </w:r>
-            <w:proofErr w:type="spellStart"/>
-            <w:r>
-              <w:rPr>
-                <w:rFonts w:asciiTheme="minorHAnsi" w:hAnsiTheme="minorHAnsi"/>
-                <w:sz w:val="22"/>
-                <w:szCs w:val="22"/>
-              </w:rPr>
-              <w:t>Jupyter</w:t>
-            </w:r>
-            <w:proofErr w:type="spellEnd"/>
-            <w:r>
-              <w:rPr>
-                <w:rFonts w:asciiTheme="minorHAnsi" w:hAnsiTheme="minorHAnsi"/>
-                <w:sz w:val="22"/>
-                <w:szCs w:val="22"/>
-              </w:rPr>
-              <w:t xml:space="preserve"> Notebook, SQL</w:t>
+              <w:t>Python, Pandas, Jupyter Notebook, SQL</w:t>
             </w:r>
             <w:r>
               <w:rPr>
@@ -1517,36 +1499,8 @@
           <w:sz w:val="22"/>
           <w:szCs w:val="22"/>
         </w:rPr>
-        <w:t xml:space="preserve"> Visual Basic (VB), Python, Matplotlib, Pandas, </w:t>
-      </w:r>
-      <w:proofErr w:type="spellStart"/>
-      <w:r>
-        <w:rPr>
-          <w:rFonts w:ascii="Calibri" w:hAnsi="Calibri" w:cs="Calibri"/>
-          <w:sz w:val="22"/>
-          <w:szCs w:val="22"/>
-        </w:rPr>
-        <w:t>Jupyter</w:t>
-      </w:r>
-      <w:proofErr w:type="spellEnd"/>
-      <w:r>
-        <w:rPr>
-          <w:rFonts w:ascii="Calibri" w:hAnsi="Calibri" w:cs="Calibri"/>
-          <w:sz w:val="22"/>
-          <w:szCs w:val="22"/>
-        </w:rPr>
-        <w:t xml:space="preserve"> Notebook, and </w:t>
-      </w:r>
-      <w:proofErr w:type="spellStart"/>
-      <w:r>
-        <w:rPr>
-          <w:rFonts w:ascii="Calibri" w:hAnsi="Calibri" w:cs="Calibri"/>
-          <w:sz w:val="22"/>
-          <w:szCs w:val="22"/>
-        </w:rPr>
-        <w:t>Plotly</w:t>
-      </w:r>
-      <w:proofErr w:type="spellEnd"/>
+        <w:t xml:space="preserve"> Visual Basic (VB), Python, Matplotlib, Pandas, Jupyter Notebook, and Plotly</w:t>
+      </w:r>
     </w:p>
     <w:p>
       <w:pPr>
@@ -1633,6 +1587,7 @@
           <w:rFonts w:ascii="Calibri" w:hAnsi="Calibri" w:cs="Calibri"/>
           <w:sz w:val="22"/>
           <w:szCs w:val="22"/>
+          <w:u w:val="single"/>
         </w:rPr>
       </w:pPr>
       <w:r>
@@ -1697,15 +1652,7 @@
           <w:sz w:val="22"/>
           <w:szCs w:val="22"/>
         </w:rPr>
-        <w:t>SQL Alchemy</w:t>
-      </w:r>
-      <w:r>
-        <w:rPr>
-          <w:rFonts w:ascii="Calibri" w:hAnsi="Calibri" w:cs="Calibri"/>
-          <w:sz w:val="22"/>
-          <w:szCs w:val="22"/>
-        </w:rPr>
-        <w:t xml:space="preserve"> </w:t>
+        <w:t xml:space="preserve">SQL Alchemy </w:t>
       </w:r>
       <w:r>
         <w:rPr>
@@ -1714,335 +1661,6 @@
           <w:szCs w:val="22"/>
         </w:rPr>
         <w:t>and MongoDB</w:t>
-      </w:r>
-    </w:p>
-    <w:p>
-      <w:pPr>
-        <w:tabs>
-          <w:tab w:val="right" w:pos="9360"/>
-        </w:tabs>
-        <w:jc w:val="both"/>
-        <w:rPr>
-          <w:rFonts w:ascii="Calibri" w:hAnsi="Calibri" w:cs="Calibri"/>
-          <w:sz w:val="22"/>
-          <w:szCs w:val="22"/>
-          <w:u w:val="single"/>
-        </w:rPr>
-      </w:pPr>
-    </w:p>
-    <w:p>
-      <w:pPr>
-        <w:tabs>
-          <w:tab w:val="right" w:pos="9360"/>
-        </w:tabs>
-        <w:jc w:val="both"/>
-        <w:rPr>
-          <w:rFonts w:ascii="Calibri" w:hAnsi="Calibri" w:cs="Calibri"/>
-          <w:sz w:val="22"/>
-          <w:szCs w:val="22"/>
-          <w:u w:val="single"/>
-        </w:rPr>
-      </w:pPr>
-    </w:p>
-    <w:p>
-      <w:pPr>
-        <w:tabs>
-          <w:tab w:val="right" w:pos="9360"/>
-        </w:tabs>
-        <w:jc w:val="both"/>
-        <w:rPr>
-          <w:rFonts w:ascii="Calibri" w:hAnsi="Calibri" w:cs="Calibri"/>
-          <w:sz w:val="22"/>
-          <w:szCs w:val="22"/>
-          <w:u w:val="single"/>
-        </w:rPr>
-      </w:pPr>
-    </w:p>
-    <w:p>
-      <w:pPr>
-        <w:tabs>
-          <w:tab w:val="right" w:pos="9360"/>
-        </w:tabs>
-        <w:jc w:val="both"/>
-        <w:rPr>
-          <w:rFonts w:ascii="Calibri" w:hAnsi="Calibri" w:cs="Calibri"/>
-          <w:sz w:val="22"/>
-          <w:szCs w:val="22"/>
-          <w:u w:val="single"/>
-        </w:rPr>
-      </w:pPr>
-    </w:p>
-    <w:p>
-      <w:pPr>
-        <w:tabs>
-          <w:tab w:val="right" w:pos="9360"/>
-        </w:tabs>
-        <w:jc w:val="both"/>
-        <w:rPr>
-          <w:rFonts w:ascii="Calibri" w:hAnsi="Calibri" w:cs="Calibri"/>
-          <w:sz w:val="22"/>
-          <w:szCs w:val="22"/>
-          <w:u w:val="single"/>
-        </w:rPr>
-      </w:pPr>
-    </w:p>
-    <w:p>
-      <w:pPr>
-        <w:tabs>
-          <w:tab w:val="right" w:pos="9360"/>
-        </w:tabs>
-        <w:jc w:val="both"/>
-        <w:rPr>
-          <w:rFonts w:ascii="Calibri" w:hAnsi="Calibri" w:cs="Calibri"/>
-          <w:b/>
-          <w:sz w:val="22"/>
-          <w:szCs w:val="22"/>
-        </w:rPr>
-      </w:pPr>
-      <w:r>
-        <w:rPr>
-          <w:rFonts w:ascii="Calibri" w:hAnsi="Calibri" w:cs="Calibri"/>
-          <w:sz w:val="22"/>
-          <w:szCs w:val="22"/>
-          <w:u w:val="single"/>
-        </w:rPr>
-        <w:lastRenderedPageBreak/>
-        <w:t>VCU Health Systems</w:t>
-      </w:r>
-      <w:r>
-        <w:rPr>
-          <w:rFonts w:ascii="Calibri" w:hAnsi="Calibri" w:cs="Calibri"/>
-          <w:sz w:val="22"/>
-          <w:szCs w:val="22"/>
-        </w:rPr>
-        <w:t xml:space="preserve">, </w:t>
-      </w:r>
-      <w:r>
-        <w:rPr>
-          <w:rFonts w:ascii="Calibri" w:hAnsi="Calibri" w:cs="Calibri"/>
-          <w:sz w:val="22"/>
-          <w:szCs w:val="22"/>
-        </w:rPr>
-        <w:t>Richmond, V</w:t>
-      </w:r>
-      <w:r>
-        <w:rPr>
-          <w:rFonts w:ascii="Calibri" w:hAnsi="Calibri" w:cs="Calibri"/>
-          <w:sz w:val="22"/>
-          <w:szCs w:val="22"/>
-        </w:rPr>
-        <w:t>A</w:t>
-      </w:r>
-    </w:p>
-    <w:p>
-      <w:pPr>
-        <w:tabs>
-          <w:tab w:val="right" w:pos="9360"/>
-        </w:tabs>
-        <w:jc w:val="both"/>
-        <w:rPr>
-          <w:rFonts w:ascii="Calibri" w:hAnsi="Calibri" w:cs="Calibri"/>
-          <w:sz w:val="22"/>
-          <w:szCs w:val="22"/>
-        </w:rPr>
-      </w:pPr>
-      <w:r>
-        <w:rPr>
-          <w:rFonts w:ascii="Calibri" w:hAnsi="Calibri" w:cs="Calibri"/>
-          <w:b/>
-          <w:sz w:val="22"/>
-          <w:szCs w:val="22"/>
-        </w:rPr>
-        <w:t xml:space="preserve">Supervisor, </w:t>
-      </w:r>
-      <w:r>
-        <w:rPr>
-          <w:rFonts w:ascii="Calibri" w:hAnsi="Calibri" w:cs="Calibri"/>
-          <w:sz w:val="22"/>
-          <w:szCs w:val="22"/>
-        </w:rPr>
-        <w:t>2</w:t>
-      </w:r>
-      <w:r>
-        <w:rPr>
-          <w:rFonts w:ascii="Calibri" w:hAnsi="Calibri" w:cs="Calibri"/>
-          <w:sz w:val="22"/>
-          <w:szCs w:val="22"/>
-        </w:rPr>
-        <w:t>018</w:t>
-      </w:r>
-    </w:p>
-    <w:p>
-      <w:pPr>
-        <w:tabs>
-          <w:tab w:val="right" w:pos="9360"/>
-        </w:tabs>
-        <w:jc w:val="both"/>
-        <w:rPr>
-          <w:rFonts w:ascii="Calibri" w:hAnsi="Calibri" w:cs="Calibri"/>
-          <w:sz w:val="22"/>
-          <w:szCs w:val="22"/>
-        </w:rPr>
-      </w:pPr>
-      <w:r>
-        <w:rPr>
-          <w:rFonts w:ascii="Calibri" w:hAnsi="Calibri" w:cs="Calibri"/>
-          <w:sz w:val="22"/>
-          <w:szCs w:val="22"/>
-        </w:rPr>
-        <w:t>Observed</w:t>
-      </w:r>
-      <w:r>
-        <w:rPr>
-          <w:rFonts w:ascii="Calibri" w:hAnsi="Calibri" w:cs="Calibri"/>
-          <w:sz w:val="22"/>
-          <w:szCs w:val="22"/>
-        </w:rPr>
-        <w:t xml:space="preserve"> all pre-surgical and post-surgical procedure</w:t>
-      </w:r>
-      <w:r>
-        <w:rPr>
-          <w:rFonts w:ascii="Calibri" w:hAnsi="Calibri" w:cs="Calibri"/>
-          <w:sz w:val="22"/>
-          <w:szCs w:val="22"/>
-        </w:rPr>
-        <w:t xml:space="preserve"> </w:t>
-      </w:r>
-      <w:r>
-        <w:rPr>
-          <w:rFonts w:ascii="Calibri" w:hAnsi="Calibri" w:cs="Calibri"/>
-          <w:sz w:val="22"/>
-          <w:szCs w:val="22"/>
-        </w:rPr>
-        <w:t>briefings and time-outs</w:t>
-      </w:r>
-      <w:r>
-        <w:rPr>
-          <w:rFonts w:ascii="Calibri" w:hAnsi="Calibri" w:cs="Calibri"/>
-          <w:sz w:val="22"/>
-          <w:szCs w:val="22"/>
-        </w:rPr>
-        <w:t xml:space="preserve"> and recorded results into E</w:t>
-      </w:r>
-      <w:r>
-        <w:rPr>
-          <w:rFonts w:ascii="Calibri" w:hAnsi="Calibri" w:cs="Calibri"/>
-          <w:sz w:val="22"/>
-          <w:szCs w:val="22"/>
-        </w:rPr>
-        <w:t>xcel spreadsheets</w:t>
-      </w:r>
-      <w:r>
-        <w:rPr>
-          <w:rFonts w:ascii="Calibri" w:hAnsi="Calibri" w:cs="Calibri"/>
-          <w:sz w:val="22"/>
-          <w:szCs w:val="22"/>
-        </w:rPr>
-        <w:t xml:space="preserve"> to ensure the adeptness of procedures. </w:t>
-      </w:r>
-      <w:r>
-        <w:rPr>
-          <w:rFonts w:ascii="Calibri" w:hAnsi="Calibri" w:cs="Calibri"/>
-          <w:sz w:val="22"/>
-          <w:szCs w:val="22"/>
-        </w:rPr>
-        <w:t>Verified, recorded</w:t>
-      </w:r>
-      <w:r>
-        <w:rPr>
-          <w:rFonts w:ascii="Calibri" w:hAnsi="Calibri" w:cs="Calibri"/>
-          <w:sz w:val="22"/>
-          <w:szCs w:val="22"/>
-        </w:rPr>
-        <w:t>,</w:t>
-      </w:r>
-      <w:r>
-        <w:rPr>
-          <w:rFonts w:ascii="Calibri" w:hAnsi="Calibri" w:cs="Calibri"/>
-          <w:sz w:val="22"/>
-          <w:szCs w:val="22"/>
-        </w:rPr>
-        <w:t xml:space="preserve"> and summarized data of patients by proficiently auditing files after surgery. Examined the </w:t>
-      </w:r>
-      <w:r>
-        <w:rPr>
-          <w:rFonts w:ascii="Calibri" w:hAnsi="Calibri" w:cs="Calibri"/>
-          <w:sz w:val="22"/>
-          <w:szCs w:val="22"/>
-        </w:rPr>
-        <w:t>follow-</w:t>
-      </w:r>
-      <w:r>
-        <w:rPr>
-          <w:rFonts w:ascii="Calibri" w:hAnsi="Calibri" w:cs="Calibri"/>
-          <w:sz w:val="22"/>
-          <w:szCs w:val="22"/>
-        </w:rPr>
-        <w:t xml:space="preserve">up </w:t>
-      </w:r>
-      <w:r>
-        <w:rPr>
-          <w:rFonts w:ascii="Calibri" w:hAnsi="Calibri" w:cs="Calibri"/>
-          <w:sz w:val="22"/>
-          <w:szCs w:val="22"/>
-        </w:rPr>
-        <w:t>call</w:t>
-      </w:r>
-      <w:r>
-        <w:rPr>
-          <w:rFonts w:ascii="Calibri" w:hAnsi="Calibri" w:cs="Calibri"/>
-          <w:sz w:val="22"/>
-          <w:szCs w:val="22"/>
-        </w:rPr>
-        <w:t>s</w:t>
-      </w:r>
-      <w:r>
-        <w:rPr>
-          <w:rFonts w:ascii="Calibri" w:hAnsi="Calibri" w:cs="Calibri"/>
-          <w:sz w:val="22"/>
-          <w:szCs w:val="22"/>
-        </w:rPr>
-        <w:t xml:space="preserve"> </w:t>
-      </w:r>
-      <w:r>
-        <w:rPr>
-          <w:rFonts w:ascii="Calibri" w:hAnsi="Calibri" w:cs="Calibri"/>
-          <w:sz w:val="22"/>
-          <w:szCs w:val="22"/>
-        </w:rPr>
-        <w:t xml:space="preserve">documentation of discharged </w:t>
-      </w:r>
-      <w:r>
-        <w:rPr>
-          <w:rFonts w:ascii="Calibri" w:hAnsi="Calibri" w:cs="Calibri"/>
-          <w:sz w:val="22"/>
-          <w:szCs w:val="22"/>
-        </w:rPr>
-        <w:t>patients and</w:t>
-      </w:r>
-      <w:r>
-        <w:rPr>
-          <w:rFonts w:ascii="Calibri" w:hAnsi="Calibri" w:cs="Calibri"/>
-          <w:sz w:val="22"/>
-          <w:szCs w:val="22"/>
-        </w:rPr>
-        <w:t xml:space="preserve"> </w:t>
-      </w:r>
-      <w:r>
-        <w:rPr>
-          <w:rFonts w:ascii="Calibri" w:hAnsi="Calibri" w:cs="Calibri"/>
-          <w:sz w:val="22"/>
-          <w:szCs w:val="22"/>
-        </w:rPr>
-        <w:t xml:space="preserve">compiled </w:t>
-      </w:r>
-      <w:r>
-        <w:rPr>
-          <w:rFonts w:ascii="Calibri" w:hAnsi="Calibri" w:cs="Calibri"/>
-          <w:sz w:val="22"/>
-          <w:szCs w:val="22"/>
-        </w:rPr>
-        <w:t>data into Excel.</w:t>
       </w:r>
     </w:p>
     <w:p>
@@ -2062,16 +1680,9 @@
           <w:rFonts w:ascii="Calibri" w:hAnsi="Calibri" w:cs="Calibri"/>
           <w:sz w:val="22"/>
           <w:szCs w:val="22"/>
-        </w:rPr>
-      </w:pPr>
-      <w:r>
-        <w:rPr>
-          <w:rFonts w:ascii="Calibri" w:hAnsi="Calibri" w:cs="Calibri"/>
-          <w:sz w:val="22"/>
-          <w:szCs w:val="22"/>
-        </w:rPr>
-        <w:t>Ensured the compliance of standards through monitoring the functioning of the surgical floor and staff performance.</w:t>
-      </w:r>
+          <w:u w:val="single"/>
+        </w:rPr>
+      </w:pPr>
     </w:p>
     <w:p>
       <w:pPr>
@@ -2100,31 +1711,6 @@
           <w:u w:val="single"/>
         </w:rPr>
       </w:pPr>
-      <w:r>
-        <w:rPr>
-          <w:rFonts w:ascii="Calibri" w:hAnsi="Calibri" w:cs="Calibri"/>
-          <w:sz w:val="22"/>
-          <w:szCs w:val="22"/>
-          <w:u w:val="single"/>
-        </w:rPr>
-        <w:t xml:space="preserve">VCU Health Systems, </w:t>
-      </w:r>
-      <w:r>
-        <w:rPr>
-          <w:rFonts w:ascii="Calibri" w:hAnsi="Calibri" w:cs="Calibri"/>
-          <w:sz w:val="22"/>
-          <w:szCs w:val="22"/>
-        </w:rPr>
-        <w:t>Richmond, V</w:t>
-      </w:r>
-      <w:r>
-        <w:rPr>
-          <w:rFonts w:ascii="Calibri" w:hAnsi="Calibri" w:cs="Calibri"/>
-          <w:sz w:val="22"/>
-          <w:szCs w:val="22"/>
-        </w:rPr>
-        <w:t>A</w:t>
-      </w:r>
     </w:p>
     <w:p>
       <w:pPr>
@@ -2134,28 +1720,11 @@
         <w:jc w:val="both"/>
         <w:rPr>
           <w:rFonts w:ascii="Calibri" w:hAnsi="Calibri" w:cs="Calibri"/>
-          <w:b/>
-          <w:sz w:val="22"/>
-          <w:szCs w:val="22"/>
-        </w:rPr>
-      </w:pPr>
-      <w:r>
-        <w:rPr>
-          <w:rFonts w:ascii="Calibri" w:hAnsi="Calibri" w:cs="Calibri"/>
-          <w:b/>
-          <w:sz w:val="22"/>
-          <w:szCs w:val="22"/>
-        </w:rPr>
-        <w:t xml:space="preserve">Patient Accountant, </w:t>
-      </w:r>
-      <w:r>
-        <w:rPr>
-          <w:rFonts w:ascii="Calibri" w:hAnsi="Calibri" w:cs="Calibri"/>
-          <w:sz w:val="22"/>
-          <w:szCs w:val="22"/>
-        </w:rPr>
-        <w:t>2017</w:t>
-      </w:r>
+          <w:sz w:val="22"/>
+          <w:szCs w:val="22"/>
+          <w:u w:val="single"/>
+        </w:rPr>
+      </w:pPr>
     </w:p>
     <w:p>
       <w:pPr>
@@ -2167,96 +1736,92 @@
           <w:rFonts w:ascii="Calibri" w:hAnsi="Calibri" w:cs="Calibri"/>
           <w:sz w:val="22"/>
           <w:szCs w:val="22"/>
-        </w:rPr>
-      </w:pPr>
-      <w:r>
-        <w:rPr>
-          <w:rFonts w:ascii="Calibri" w:hAnsi="Calibri" w:cs="Calibri"/>
-          <w:sz w:val="22"/>
-          <w:szCs w:val="22"/>
-        </w:rPr>
-        <w:t>Deployed payment system for Tricare patients to guarantee the provision of all benefits. Organized files and managed the document to maintain the proper regulation of the working area</w:t>
-      </w:r>
-      <w:r>
-        <w:rPr>
-          <w:rFonts w:ascii="Calibri" w:hAnsi="Calibri" w:cs="Calibri"/>
-          <w:sz w:val="22"/>
-          <w:szCs w:val="22"/>
-        </w:rPr>
-        <w:t>.</w:t>
-      </w:r>
-      <w:r>
-        <w:rPr>
-          <w:sz w:val="22"/>
-          <w:szCs w:val="22"/>
-        </w:rPr>
-        <w:t xml:space="preserve"> </w:t>
-      </w:r>
-      <w:r>
-        <w:rPr>
-          <w:rFonts w:ascii="Calibri" w:hAnsi="Calibri" w:cs="Calibri"/>
-          <w:sz w:val="22"/>
-          <w:szCs w:val="22"/>
-        </w:rPr>
-        <w:t>Systematized workflow for timely and reliable team performance.</w:t>
-      </w:r>
-      <w:r>
-        <w:rPr>
-          <w:rFonts w:ascii="Calibri" w:hAnsi="Calibri" w:cs="Calibri"/>
-          <w:sz w:val="22"/>
-          <w:szCs w:val="22"/>
-        </w:rPr>
-        <w:t xml:space="preserve"> Directed, coordinated, and administered medical and non-medical resources, facilities, and services to assure the availability of resources. </w:t>
-      </w:r>
+          <w:u w:val="single"/>
+        </w:rPr>
+      </w:pPr>
     </w:p>
     <w:p>
       <w:pPr>
         <w:tabs>
-          <w:tab w:val="left" w:pos="3885"/>
+          <w:tab w:val="right" w:pos="9360"/>
         </w:tabs>
         <w:jc w:val="both"/>
         <w:rPr>
           <w:rFonts w:ascii="Calibri" w:hAnsi="Calibri" w:cs="Calibri"/>
+          <w:b/>
+          <w:sz w:val="22"/>
+          <w:szCs w:val="22"/>
+        </w:rPr>
+      </w:pPr>
+      <w:r>
+        <w:rPr>
+          <w:rFonts w:ascii="Calibri" w:hAnsi="Calibri" w:cs="Calibri"/>
           <w:sz w:val="22"/>
           <w:szCs w:val="22"/>
           <w:u w:val="single"/>
         </w:rPr>
-      </w:pPr>
+        <w:lastRenderedPageBreak/>
+        <w:t>Bank of America</w:t>
+      </w:r>
+      <w:r>
+        <w:rPr>
+          <w:rFonts w:ascii="Calibri" w:hAnsi="Calibri" w:cs="Calibri"/>
+          <w:sz w:val="22"/>
+          <w:szCs w:val="22"/>
+        </w:rPr>
+        <w:t>, Richmond, V</w:t>
+      </w:r>
+      <w:r>
+        <w:rPr>
+          <w:rFonts w:ascii="Calibri" w:hAnsi="Calibri" w:cs="Calibri"/>
+          <w:sz w:val="22"/>
+          <w:szCs w:val="22"/>
+        </w:rPr>
+        <w:t>A</w:t>
+      </w:r>
     </w:p>
     <w:p>
       <w:pPr>
         <w:tabs>
-          <w:tab w:val="left" w:pos="3885"/>
+          <w:tab w:val="right" w:pos="9360"/>
         </w:tabs>
         <w:jc w:val="both"/>
         <w:rPr>
           <w:rFonts w:ascii="Calibri" w:hAnsi="Calibri" w:cs="Calibri"/>
+          <w:sz w:val="22"/>
+          <w:szCs w:val="22"/>
+        </w:rPr>
+      </w:pPr>
+      <w:r>
+        <w:rPr>
+          <w:rFonts w:ascii="Calibri" w:hAnsi="Calibri" w:cs="Calibri"/>
           <w:b/>
           <w:sz w:val="22"/>
           <w:szCs w:val="22"/>
         </w:rPr>
-      </w:pPr>
-      <w:r>
-        <w:rPr>
-          <w:rFonts w:ascii="Calibri" w:hAnsi="Calibri" w:cs="Calibri"/>
-          <w:sz w:val="22"/>
-          <w:szCs w:val="22"/>
-          <w:u w:val="single"/>
-        </w:rPr>
-        <w:t>WestRock Co</w:t>
-      </w:r>
-      <w:r>
-        <w:rPr>
-          <w:rFonts w:ascii="Calibri" w:hAnsi="Calibri" w:cs="Calibri"/>
-          <w:sz w:val="22"/>
-          <w:szCs w:val="22"/>
-          <w:u w:val="single"/>
-        </w:rPr>
-        <w:t>.</w:t>
-      </w:r>
-      <w:r>
-        <w:rPr>
-          <w:rFonts w:ascii="Calibri" w:hAnsi="Calibri" w:cs="Calibri"/>
+        <w:t>Contractor -</w:t>
+      </w:r>
+      <w:r>
+        <w:rPr>
+          <w:rFonts w:ascii="Calibri" w:hAnsi="Calibri" w:cs="Calibri"/>
+          <w:sz w:val="22"/>
+          <w:szCs w:val="22"/>
+        </w:rPr>
+        <w:t xml:space="preserve"> </w:t>
+      </w:r>
+      <w:r>
+        <w:rPr>
+          <w:rFonts w:ascii="Calibri" w:hAnsi="Calibri" w:cs="Calibri"/>
+          <w:b/>
+          <w:sz w:val="22"/>
+          <w:szCs w:val="22"/>
+        </w:rPr>
+        <w:t>Operations Support IV EIT Management</w:t>
+      </w:r>
+      <w:r>
+        <w:rPr>
+          <w:rFonts w:ascii="Calibri" w:hAnsi="Calibri" w:cs="Calibri"/>
+          <w:b/>
           <w:sz w:val="22"/>
           <w:szCs w:val="22"/>
         </w:rPr>
@@ -2268,23 +1833,15 @@
           <w:sz w:val="22"/>
           <w:szCs w:val="22"/>
         </w:rPr>
-        <w:t>Hopewell, V</w:t>
-      </w:r>
-      <w:r>
-        <w:rPr>
-          <w:rFonts w:ascii="Calibri" w:hAnsi="Calibri" w:cs="Calibri"/>
-          <w:sz w:val="22"/>
-          <w:szCs w:val="22"/>
-        </w:rPr>
-        <w:t>A</w:t>
-      </w:r>
-      <w:r>
-        <w:rPr>
-          <w:rFonts w:ascii="Calibri" w:hAnsi="Calibri" w:cs="Calibri"/>
-          <w:sz w:val="22"/>
-          <w:szCs w:val="22"/>
-        </w:rPr>
-        <w:tab/>
+        <w:t>20</w:t>
+      </w:r>
+      <w:r>
+        <w:rPr>
+          <w:rFonts w:ascii="Calibri" w:hAnsi="Calibri" w:cs="Calibri"/>
+          <w:sz w:val="22"/>
+          <w:szCs w:val="22"/>
+        </w:rPr>
+        <w:t>21 January - May</w:t>
       </w:r>
     </w:p>
     <w:p>
@@ -2295,46 +1852,17 @@
         <w:jc w:val="both"/>
         <w:rPr>
           <w:rFonts w:ascii="Calibri" w:hAnsi="Calibri" w:cs="Calibri"/>
-          <w:b/>
-          <w:sz w:val="22"/>
-          <w:szCs w:val="22"/>
-        </w:rPr>
-      </w:pPr>
-      <w:r>
-        <w:rPr>
-          <w:rFonts w:ascii="Calibri" w:hAnsi="Calibri" w:cs="Calibri"/>
-          <w:b/>
-          <w:sz w:val="22"/>
-          <w:szCs w:val="22"/>
-        </w:rPr>
-        <w:t xml:space="preserve">Quality </w:t>
-      </w:r>
-      <w:r>
-        <w:rPr>
-          <w:rFonts w:ascii="Calibri" w:hAnsi="Calibri" w:cs="Calibri"/>
-          <w:b/>
-          <w:sz w:val="22"/>
-          <w:szCs w:val="22"/>
-        </w:rPr>
-        <w:t>Systems Auditor</w:t>
-      </w:r>
-      <w:r>
-        <w:rPr>
-          <w:rFonts w:ascii="Calibri" w:hAnsi="Calibri" w:cs="Calibri"/>
-          <w:b/>
-          <w:sz w:val="22"/>
-          <w:szCs w:val="22"/>
-        </w:rPr>
-        <w:t xml:space="preserve"> (Engineering Department)</w:t>
-      </w:r>
-      <w:r>
-        <w:rPr>
-          <w:rFonts w:ascii="Calibri" w:hAnsi="Calibri" w:cs="Calibri"/>
-          <w:b/>
-          <w:sz w:val="22"/>
-          <w:szCs w:val="22"/>
-        </w:rPr>
-        <w:t>,</w:t>
+          <w:sz w:val="22"/>
+          <w:szCs w:val="22"/>
+        </w:rPr>
+      </w:pPr>
+      <w:r>
+        <w:rPr>
+          <w:rFonts w:ascii="Calibri" w:hAnsi="Calibri" w:cs="Calibri"/>
+          <w:sz w:val="22"/>
+          <w:szCs w:val="22"/>
+        </w:rPr>
+        <w:t>The role requires the ability to perform intake, processing, underwriting, and QA of PPP loan applications. Compare application information submitted by the applicant (such as was the applicant in business on February 15, W-2, payroll information, tax forms), against the required list of documents for continued loan processing; identify any errors/gaps. Recalculate that payroll calculations based upon information submitted in the application are within</w:t>
       </w:r>
       <w:r>
         <w:rPr>
@@ -2350,23 +1878,7 @@
           <w:sz w:val="22"/>
           <w:szCs w:val="22"/>
         </w:rPr>
-        <w:t>(2015</w:t>
-      </w:r>
-      <w:r>
-        <w:rPr>
-          <w:rFonts w:ascii="Calibri" w:hAnsi="Calibri" w:cs="Calibri"/>
-          <w:sz w:val="22"/>
-          <w:szCs w:val="22"/>
-        </w:rPr>
-        <w:t xml:space="preserve"> – </w:t>
-      </w:r>
-      <w:r>
-        <w:rPr>
-          <w:rFonts w:ascii="Calibri" w:hAnsi="Calibri" w:cs="Calibri"/>
-          <w:sz w:val="22"/>
-          <w:szCs w:val="22"/>
-        </w:rPr>
-        <w:t>2016)</w:t>
+        <w:t>the parameters of the application guidelines.</w:t>
       </w:r>
     </w:p>
     <w:p>
@@ -2377,34 +1889,128 @@
         <w:jc w:val="both"/>
         <w:rPr>
           <w:rFonts w:ascii="Calibri" w:hAnsi="Calibri" w:cs="Calibri"/>
-          <w:i/>
-          <w:color w:val="0070C0"/>
-          <w:sz w:val="22"/>
-          <w:szCs w:val="22"/>
-        </w:rPr>
-      </w:pPr>
-      <w:r>
-        <w:rPr>
-          <w:rFonts w:ascii="Calibri" w:hAnsi="Calibri" w:cs="Calibri"/>
-          <w:iCs/>
-          <w:sz w:val="22"/>
-          <w:szCs w:val="22"/>
-        </w:rPr>
-        <w:t>Maintained the regular filings</w:t>
-      </w:r>
-      <w:r>
-        <w:rPr>
-          <w:rFonts w:ascii="Calibri" w:hAnsi="Calibri" w:cs="Calibri"/>
-          <w:iCs/>
-          <w:sz w:val="22"/>
-          <w:szCs w:val="22"/>
-        </w:rPr>
-        <w:t>, while</w:t>
-      </w:r>
-      <w:r>
-        <w:rPr>
-          <w:rFonts w:ascii="Calibri" w:hAnsi="Calibri" w:cs="Calibri"/>
-          <w:iCs/>
+          <w:sz w:val="22"/>
+          <w:szCs w:val="22"/>
+          <w:u w:val="single"/>
+        </w:rPr>
+      </w:pPr>
+    </w:p>
+    <w:p>
+      <w:pPr>
+        <w:tabs>
+          <w:tab w:val="right" w:pos="9360"/>
+        </w:tabs>
+        <w:jc w:val="both"/>
+        <w:rPr>
+          <w:rFonts w:ascii="Calibri" w:hAnsi="Calibri" w:cs="Calibri"/>
+          <w:b/>
+          <w:sz w:val="22"/>
+          <w:szCs w:val="22"/>
+        </w:rPr>
+      </w:pPr>
+      <w:r>
+        <w:rPr>
+          <w:rFonts w:ascii="Calibri" w:hAnsi="Calibri" w:cs="Calibri"/>
+          <w:sz w:val="22"/>
+          <w:szCs w:val="22"/>
+          <w:u w:val="single"/>
+        </w:rPr>
+        <w:t>VCU Health Systems</w:t>
+      </w:r>
+      <w:r>
+        <w:rPr>
+          <w:rFonts w:ascii="Calibri" w:hAnsi="Calibri" w:cs="Calibri"/>
+          <w:sz w:val="22"/>
+          <w:szCs w:val="22"/>
+        </w:rPr>
+        <w:t xml:space="preserve">, </w:t>
+      </w:r>
+      <w:r>
+        <w:rPr>
+          <w:rFonts w:ascii="Calibri" w:hAnsi="Calibri" w:cs="Calibri"/>
+          <w:sz w:val="22"/>
+          <w:szCs w:val="22"/>
+        </w:rPr>
+        <w:t>Richmond, V</w:t>
+      </w:r>
+      <w:r>
+        <w:rPr>
+          <w:rFonts w:ascii="Calibri" w:hAnsi="Calibri" w:cs="Calibri"/>
+          <w:sz w:val="22"/>
+          <w:szCs w:val="22"/>
+        </w:rPr>
+        <w:t>A</w:t>
+      </w:r>
+    </w:p>
+    <w:p>
+      <w:pPr>
+        <w:tabs>
+          <w:tab w:val="right" w:pos="9360"/>
+        </w:tabs>
+        <w:jc w:val="both"/>
+        <w:rPr>
+          <w:rFonts w:ascii="Calibri" w:hAnsi="Calibri" w:cs="Calibri"/>
+          <w:sz w:val="22"/>
+          <w:szCs w:val="22"/>
+        </w:rPr>
+      </w:pPr>
+      <w:r>
+        <w:rPr>
+          <w:rFonts w:ascii="Calibri" w:hAnsi="Calibri" w:cs="Calibri"/>
+          <w:b/>
+          <w:sz w:val="22"/>
+          <w:szCs w:val="22"/>
+        </w:rPr>
+        <w:t xml:space="preserve">Supervisor, </w:t>
+      </w:r>
+      <w:r>
+        <w:rPr>
+          <w:rFonts w:ascii="Calibri" w:hAnsi="Calibri" w:cs="Calibri"/>
+          <w:sz w:val="22"/>
+          <w:szCs w:val="22"/>
+        </w:rPr>
+        <w:t>2</w:t>
+      </w:r>
+      <w:r>
+        <w:rPr>
+          <w:rFonts w:ascii="Calibri" w:hAnsi="Calibri" w:cs="Calibri"/>
+          <w:sz w:val="22"/>
+          <w:szCs w:val="22"/>
+        </w:rPr>
+        <w:t>018</w:t>
+      </w:r>
+    </w:p>
+    <w:p>
+      <w:pPr>
+        <w:tabs>
+          <w:tab w:val="right" w:pos="9360"/>
+        </w:tabs>
+        <w:jc w:val="both"/>
+        <w:rPr>
+          <w:rFonts w:ascii="Calibri" w:hAnsi="Calibri" w:cs="Calibri"/>
+          <w:sz w:val="22"/>
+          <w:szCs w:val="22"/>
+        </w:rPr>
+      </w:pPr>
+      <w:r>
+        <w:rPr>
+          <w:rFonts w:ascii="Calibri" w:hAnsi="Calibri" w:cs="Calibri"/>
+          <w:sz w:val="22"/>
+          <w:szCs w:val="22"/>
+        </w:rPr>
+        <w:t>Observed</w:t>
+      </w:r>
+      <w:r>
+        <w:rPr>
+          <w:rFonts w:ascii="Calibri" w:hAnsi="Calibri" w:cs="Calibri"/>
+          <w:sz w:val="22"/>
+          <w:szCs w:val="22"/>
+        </w:rPr>
+        <w:t xml:space="preserve"> all pre-surgical and post-surgical procedure</w:t>
+      </w:r>
+      <w:r>
+        <w:rPr>
+          <w:rFonts w:ascii="Calibri" w:hAnsi="Calibri" w:cs="Calibri"/>
           <w:sz w:val="22"/>
           <w:szCs w:val="22"/>
         </w:rPr>
@@ -2413,146 +2019,138 @@
       <w:r>
         <w:rPr>
           <w:rFonts w:ascii="Calibri" w:hAnsi="Calibri" w:cs="Calibri"/>
-          <w:iCs/>
-          <w:sz w:val="22"/>
-          <w:szCs w:val="22"/>
-        </w:rPr>
-        <w:t>o</w:t>
-      </w:r>
-      <w:r>
-        <w:rPr>
-          <w:rFonts w:ascii="Calibri" w:hAnsi="Calibri" w:cs="Calibri"/>
-          <w:iCs/>
-          <w:sz w:val="22"/>
-          <w:szCs w:val="22"/>
-        </w:rPr>
-        <w:t>rganiz</w:t>
-      </w:r>
-      <w:r>
-        <w:rPr>
-          <w:rFonts w:ascii="Calibri" w:hAnsi="Calibri" w:cs="Calibri"/>
-          <w:iCs/>
-          <w:sz w:val="22"/>
-          <w:szCs w:val="22"/>
-        </w:rPr>
-        <w:t xml:space="preserve">ing </w:t>
-      </w:r>
-      <w:r>
-        <w:rPr>
-          <w:rFonts w:ascii="Calibri" w:hAnsi="Calibri" w:cs="Calibri"/>
-          <w:iCs/>
-          <w:sz w:val="22"/>
-          <w:szCs w:val="22"/>
-        </w:rPr>
-        <w:t>and scann</w:t>
-      </w:r>
-      <w:r>
-        <w:rPr>
-          <w:rFonts w:ascii="Calibri" w:hAnsi="Calibri" w:cs="Calibri"/>
-          <w:iCs/>
-          <w:sz w:val="22"/>
-          <w:szCs w:val="22"/>
-        </w:rPr>
-        <w:t xml:space="preserve">ing </w:t>
-      </w:r>
-      <w:r>
-        <w:rPr>
-          <w:rFonts w:ascii="Calibri" w:hAnsi="Calibri" w:cs="Calibri"/>
-          <w:iCs/>
-          <w:sz w:val="22"/>
-          <w:szCs w:val="22"/>
-        </w:rPr>
-        <w:t xml:space="preserve">technical drawings and </w:t>
-      </w:r>
-      <w:r>
-        <w:rPr>
-          <w:rFonts w:ascii="Calibri" w:hAnsi="Calibri" w:cs="Calibri"/>
-          <w:iCs/>
-          <w:sz w:val="22"/>
-          <w:szCs w:val="22"/>
-        </w:rPr>
-        <w:t>blueprints</w:t>
-      </w:r>
-      <w:r>
-        <w:rPr>
-          <w:rFonts w:ascii="Calibri" w:hAnsi="Calibri" w:cs="Calibri"/>
-          <w:iCs/>
-          <w:sz w:val="22"/>
-          <w:szCs w:val="22"/>
-        </w:rPr>
-        <w:t xml:space="preserve"> to support digital storage. Modified the current drawings</w:t>
-      </w:r>
-      <w:r>
-        <w:rPr>
-          <w:rFonts w:ascii="Calibri" w:hAnsi="Calibri" w:cs="Calibri"/>
-          <w:iCs/>
-          <w:sz w:val="22"/>
-          <w:szCs w:val="22"/>
-        </w:rPr>
-        <w:t xml:space="preserve">, </w:t>
-      </w:r>
-      <w:r>
-        <w:rPr>
-          <w:rFonts w:ascii="Calibri" w:hAnsi="Calibri" w:cs="Calibri"/>
-          <w:iCs/>
-          <w:sz w:val="22"/>
-          <w:szCs w:val="22"/>
-        </w:rPr>
-        <w:t>using AutoCAD</w:t>
-      </w:r>
-      <w:r>
-        <w:rPr>
-          <w:rFonts w:ascii="Calibri" w:hAnsi="Calibri" w:cs="Calibri"/>
-          <w:iCs/>
-          <w:sz w:val="22"/>
-          <w:szCs w:val="22"/>
-        </w:rPr>
-        <w:t xml:space="preserve"> and a</w:t>
-      </w:r>
-      <w:r>
-        <w:rPr>
-          <w:rFonts w:ascii="Calibri" w:hAnsi="Calibri" w:cs="Calibri"/>
-          <w:iCs/>
-          <w:sz w:val="22"/>
-          <w:szCs w:val="22"/>
-        </w:rPr>
-        <w:t xml:space="preserve">pplied efficient Quality System principles </w:t>
-      </w:r>
-      <w:r>
-        <w:rPr>
-          <w:rFonts w:ascii="Calibri" w:hAnsi="Calibri" w:cs="Calibri"/>
-          <w:iCs/>
-          <w:sz w:val="22"/>
-          <w:szCs w:val="22"/>
-        </w:rPr>
-        <w:t xml:space="preserve">for </w:t>
-      </w:r>
-      <w:r>
-        <w:rPr>
-          <w:rFonts w:ascii="Calibri" w:hAnsi="Calibri" w:cs="Calibri"/>
-          <w:iCs/>
-          <w:sz w:val="22"/>
-          <w:szCs w:val="22"/>
-        </w:rPr>
-        <w:t>the solution of complex technical problems.</w:t>
-      </w:r>
-      <w:r>
-        <w:rPr>
-          <w:rFonts w:ascii="Calibri" w:hAnsi="Calibri" w:cs="Calibri"/>
-          <w:iCs/>
-          <w:sz w:val="22"/>
-          <w:szCs w:val="22"/>
-        </w:rPr>
-        <w:t xml:space="preserve"> Designed a floor map for system control rooms</w:t>
-      </w:r>
-      <w:r>
-        <w:rPr>
-          <w:rFonts w:ascii="Calibri" w:hAnsi="Calibri" w:cs="Calibri"/>
-          <w:iCs/>
-          <w:sz w:val="22"/>
-          <w:szCs w:val="22"/>
-        </w:rPr>
-        <w:t xml:space="preserve"> which to support to ensure the efficiency of operations.</w:t>
+          <w:sz w:val="22"/>
+          <w:szCs w:val="22"/>
+        </w:rPr>
+        <w:t>briefings and time-outs</w:t>
+      </w:r>
+      <w:r>
+        <w:rPr>
+          <w:rFonts w:ascii="Calibri" w:hAnsi="Calibri" w:cs="Calibri"/>
+          <w:sz w:val="22"/>
+          <w:szCs w:val="22"/>
+        </w:rPr>
+        <w:t xml:space="preserve"> and recorded results into E</w:t>
+      </w:r>
+      <w:r>
+        <w:rPr>
+          <w:rFonts w:ascii="Calibri" w:hAnsi="Calibri" w:cs="Calibri"/>
+          <w:sz w:val="22"/>
+          <w:szCs w:val="22"/>
+        </w:rPr>
+        <w:t>xcel spreadsheets</w:t>
+      </w:r>
+      <w:r>
+        <w:rPr>
+          <w:rFonts w:ascii="Calibri" w:hAnsi="Calibri" w:cs="Calibri"/>
+          <w:sz w:val="22"/>
+          <w:szCs w:val="22"/>
+        </w:rPr>
+        <w:t xml:space="preserve"> to ensure the adeptness of procedures. </w:t>
+      </w:r>
+      <w:r>
+        <w:rPr>
+          <w:rFonts w:ascii="Calibri" w:hAnsi="Calibri" w:cs="Calibri"/>
+          <w:sz w:val="22"/>
+          <w:szCs w:val="22"/>
+        </w:rPr>
+        <w:t>Verified, recorded</w:t>
+      </w:r>
+      <w:r>
+        <w:rPr>
+          <w:rFonts w:ascii="Calibri" w:hAnsi="Calibri" w:cs="Calibri"/>
+          <w:sz w:val="22"/>
+          <w:szCs w:val="22"/>
+        </w:rPr>
+        <w:t>,</w:t>
+      </w:r>
+      <w:r>
+        <w:rPr>
+          <w:rFonts w:ascii="Calibri" w:hAnsi="Calibri" w:cs="Calibri"/>
+          <w:sz w:val="22"/>
+          <w:szCs w:val="22"/>
+        </w:rPr>
+        <w:t xml:space="preserve"> and summarized data of patients by proficiently auditing files after surgery. Examined the </w:t>
+      </w:r>
+      <w:r>
+        <w:rPr>
+          <w:rFonts w:ascii="Calibri" w:hAnsi="Calibri" w:cs="Calibri"/>
+          <w:sz w:val="22"/>
+          <w:szCs w:val="22"/>
+        </w:rPr>
+        <w:t>follow-</w:t>
+      </w:r>
+      <w:r>
+        <w:rPr>
+          <w:rFonts w:ascii="Calibri" w:hAnsi="Calibri" w:cs="Calibri"/>
+          <w:sz w:val="22"/>
+          <w:szCs w:val="22"/>
+        </w:rPr>
+        <w:t xml:space="preserve">up </w:t>
+      </w:r>
+      <w:r>
+        <w:rPr>
+          <w:rFonts w:ascii="Calibri" w:hAnsi="Calibri" w:cs="Calibri"/>
+          <w:sz w:val="22"/>
+          <w:szCs w:val="22"/>
+        </w:rPr>
+        <w:t>call</w:t>
+      </w:r>
+      <w:r>
+        <w:rPr>
+          <w:rFonts w:ascii="Calibri" w:hAnsi="Calibri" w:cs="Calibri"/>
+          <w:sz w:val="22"/>
+          <w:szCs w:val="22"/>
+        </w:rPr>
+        <w:t>s</w:t>
+      </w:r>
+      <w:r>
+        <w:rPr>
+          <w:rFonts w:ascii="Calibri" w:hAnsi="Calibri" w:cs="Calibri"/>
+          <w:sz w:val="22"/>
+          <w:szCs w:val="22"/>
+        </w:rPr>
+        <w:t xml:space="preserve"> </w:t>
+      </w:r>
+      <w:r>
+        <w:rPr>
+          <w:rFonts w:ascii="Calibri" w:hAnsi="Calibri" w:cs="Calibri"/>
+          <w:sz w:val="22"/>
+          <w:szCs w:val="22"/>
+        </w:rPr>
+        <w:t xml:space="preserve">documentation of discharged </w:t>
+      </w:r>
+      <w:r>
+        <w:rPr>
+          <w:rFonts w:ascii="Calibri" w:hAnsi="Calibri" w:cs="Calibri"/>
+          <w:sz w:val="22"/>
+          <w:szCs w:val="22"/>
+        </w:rPr>
+        <w:t>patients and</w:t>
+      </w:r>
+      <w:r>
+        <w:rPr>
+          <w:rFonts w:ascii="Calibri" w:hAnsi="Calibri" w:cs="Calibri"/>
+          <w:sz w:val="22"/>
+          <w:szCs w:val="22"/>
+        </w:rPr>
+        <w:t xml:space="preserve"> </w:t>
+      </w:r>
+      <w:r>
+        <w:rPr>
+          <w:rFonts w:ascii="Calibri" w:hAnsi="Calibri" w:cs="Calibri"/>
+          <w:sz w:val="22"/>
+          <w:szCs w:val="22"/>
+        </w:rPr>
+        <w:t xml:space="preserve">compiled </w:t>
+      </w:r>
+      <w:r>
+        <w:rPr>
+          <w:rFonts w:ascii="Calibri" w:hAnsi="Calibri" w:cs="Calibri"/>
+          <w:sz w:val="22"/>
+          <w:szCs w:val="22"/>
+        </w:rPr>
+        <w:t>data into Excel.</w:t>
       </w:r>
     </w:p>
     <w:p>
@@ -2577,11 +2175,492 @@
       <w:r>
         <w:rPr>
           <w:rFonts w:ascii="Calibri" w:hAnsi="Calibri" w:cs="Calibri"/>
-          <w:color w:val="000000"/>
-          <w:sz w:val="22"/>
-          <w:szCs w:val="22"/>
-        </w:rPr>
-        <w:t xml:space="preserve">Recognized by senior management for efficiently scanning all the blueprints and recording the AutoCAD Vault. </w:t>
+          <w:sz w:val="22"/>
+          <w:szCs w:val="22"/>
+        </w:rPr>
+        <w:t>Ensured the compliance of standards through monitoring the functioning of the surgical floor and staff performance.</w:t>
+      </w:r>
+    </w:p>
+    <w:p>
+      <w:pPr>
+        <w:tabs>
+          <w:tab w:val="right" w:pos="9360"/>
+        </w:tabs>
+        <w:jc w:val="both"/>
+        <w:rPr>
+          <w:rFonts w:ascii="Calibri" w:hAnsi="Calibri" w:cs="Calibri"/>
+          <w:sz w:val="22"/>
+          <w:szCs w:val="22"/>
+          <w:u w:val="single"/>
+        </w:rPr>
+      </w:pPr>
+    </w:p>
+    <w:p>
+      <w:pPr>
+        <w:tabs>
+          <w:tab w:val="right" w:pos="9360"/>
+        </w:tabs>
+        <w:jc w:val="both"/>
+        <w:rPr>
+          <w:rFonts w:ascii="Calibri" w:hAnsi="Calibri" w:cs="Calibri"/>
+          <w:sz w:val="22"/>
+          <w:szCs w:val="22"/>
+          <w:u w:val="single"/>
+        </w:rPr>
+      </w:pPr>
+      <w:r>
+        <w:rPr>
+          <w:rFonts w:ascii="Calibri" w:hAnsi="Calibri" w:cs="Calibri"/>
+          <w:sz w:val="22"/>
+          <w:szCs w:val="22"/>
+          <w:u w:val="single"/>
+        </w:rPr>
+        <w:t xml:space="preserve">VCU Health Systems, </w:t>
+      </w:r>
+      <w:r>
+        <w:rPr>
+          <w:rFonts w:ascii="Calibri" w:hAnsi="Calibri" w:cs="Calibri"/>
+          <w:sz w:val="22"/>
+          <w:szCs w:val="22"/>
+        </w:rPr>
+        <w:t>Richmond, V</w:t>
+      </w:r>
+      <w:r>
+        <w:rPr>
+          <w:rFonts w:ascii="Calibri" w:hAnsi="Calibri" w:cs="Calibri"/>
+          <w:sz w:val="22"/>
+          <w:szCs w:val="22"/>
+        </w:rPr>
+        <w:t>A</w:t>
+      </w:r>
+    </w:p>
+    <w:p>
+      <w:pPr>
+        <w:tabs>
+          <w:tab w:val="right" w:pos="9360"/>
+        </w:tabs>
+        <w:jc w:val="both"/>
+        <w:rPr>
+          <w:rFonts w:ascii="Calibri" w:hAnsi="Calibri" w:cs="Calibri"/>
+          <w:b/>
+          <w:sz w:val="22"/>
+          <w:szCs w:val="22"/>
+        </w:rPr>
+      </w:pPr>
+      <w:r>
+        <w:rPr>
+          <w:rFonts w:ascii="Calibri" w:hAnsi="Calibri" w:cs="Calibri"/>
+          <w:b/>
+          <w:sz w:val="22"/>
+          <w:szCs w:val="22"/>
+        </w:rPr>
+        <w:t xml:space="preserve">Patient Accountant, </w:t>
+      </w:r>
+      <w:r>
+        <w:rPr>
+          <w:rFonts w:ascii="Calibri" w:hAnsi="Calibri" w:cs="Calibri"/>
+          <w:sz w:val="22"/>
+          <w:szCs w:val="22"/>
+        </w:rPr>
+        <w:t>2017</w:t>
+      </w:r>
+    </w:p>
+    <w:p>
+      <w:pPr>
+        <w:tabs>
+          <w:tab w:val="right" w:pos="9360"/>
+        </w:tabs>
+        <w:jc w:val="both"/>
+        <w:rPr>
+          <w:rFonts w:ascii="Calibri" w:hAnsi="Calibri" w:cs="Calibri"/>
+          <w:sz w:val="22"/>
+          <w:szCs w:val="22"/>
+        </w:rPr>
+      </w:pPr>
+      <w:r>
+        <w:rPr>
+          <w:rFonts w:ascii="Calibri" w:hAnsi="Calibri" w:cs="Calibri"/>
+          <w:sz w:val="22"/>
+          <w:szCs w:val="22"/>
+        </w:rPr>
+        <w:t>Deployed payment system for Tricare patients to guarantee the provision of all benefits. Organized files and managed the document to maintain the proper regulation of the working area</w:t>
+      </w:r>
+      <w:r>
+        <w:rPr>
+          <w:rFonts w:ascii="Calibri" w:hAnsi="Calibri" w:cs="Calibri"/>
+          <w:sz w:val="22"/>
+          <w:szCs w:val="22"/>
+        </w:rPr>
+        <w:t>.</w:t>
+      </w:r>
+      <w:r>
+        <w:rPr>
+          <w:sz w:val="22"/>
+          <w:szCs w:val="22"/>
+        </w:rPr>
+        <w:t xml:space="preserve"> </w:t>
+      </w:r>
+      <w:r>
+        <w:rPr>
+          <w:rFonts w:ascii="Calibri" w:hAnsi="Calibri" w:cs="Calibri"/>
+          <w:sz w:val="22"/>
+          <w:szCs w:val="22"/>
+        </w:rPr>
+        <w:t>Systematized workflow for timely and reliable team performance.</w:t>
+      </w:r>
+      <w:r>
+        <w:rPr>
+          <w:rFonts w:ascii="Calibri" w:hAnsi="Calibri" w:cs="Calibri"/>
+          <w:sz w:val="22"/>
+          <w:szCs w:val="22"/>
+        </w:rPr>
+        <w:t xml:space="preserve"> Directed, coordinated, and administered medical and non-medical resources, facilities, and services to assure the availability of resources. </w:t>
+      </w:r>
+    </w:p>
+    <w:p>
+      <w:pPr>
+        <w:tabs>
+          <w:tab w:val="left" w:pos="3885"/>
+        </w:tabs>
+        <w:jc w:val="both"/>
+        <w:rPr>
+          <w:rFonts w:ascii="Calibri" w:hAnsi="Calibri" w:cs="Calibri"/>
+          <w:sz w:val="22"/>
+          <w:szCs w:val="22"/>
+          <w:u w:val="single"/>
+        </w:rPr>
+      </w:pPr>
+    </w:p>
+    <w:p>
+      <w:pPr>
+        <w:tabs>
+          <w:tab w:val="left" w:pos="3885"/>
+        </w:tabs>
+        <w:jc w:val="both"/>
+        <w:rPr>
+          <w:rFonts w:ascii="Calibri" w:hAnsi="Calibri" w:cs="Calibri"/>
+          <w:b/>
+          <w:sz w:val="22"/>
+          <w:szCs w:val="22"/>
+        </w:rPr>
+      </w:pPr>
+      <w:r>
+        <w:rPr>
+          <w:rFonts w:ascii="Calibri" w:hAnsi="Calibri" w:cs="Calibri"/>
+          <w:sz w:val="22"/>
+          <w:szCs w:val="22"/>
+          <w:u w:val="single"/>
+        </w:rPr>
+        <w:t>WestRock Co</w:t>
+      </w:r>
+      <w:r>
+        <w:rPr>
+          <w:rFonts w:ascii="Calibri" w:hAnsi="Calibri" w:cs="Calibri"/>
+          <w:sz w:val="22"/>
+          <w:szCs w:val="22"/>
+          <w:u w:val="single"/>
+        </w:rPr>
+        <w:t>.</w:t>
+      </w:r>
+      <w:r>
+        <w:rPr>
+          <w:rFonts w:ascii="Calibri" w:hAnsi="Calibri" w:cs="Calibri"/>
+          <w:sz w:val="22"/>
+          <w:szCs w:val="22"/>
+        </w:rPr>
+        <w:t xml:space="preserve">, </w:t>
+      </w:r>
+      <w:r>
+        <w:rPr>
+          <w:rFonts w:ascii="Calibri" w:hAnsi="Calibri" w:cs="Calibri"/>
+          <w:sz w:val="22"/>
+          <w:szCs w:val="22"/>
+        </w:rPr>
+        <w:t>Hopewell, V</w:t>
+      </w:r>
+      <w:r>
+        <w:rPr>
+          <w:rFonts w:ascii="Calibri" w:hAnsi="Calibri" w:cs="Calibri"/>
+          <w:sz w:val="22"/>
+          <w:szCs w:val="22"/>
+        </w:rPr>
+        <w:t>A</w:t>
+      </w:r>
+      <w:r>
+        <w:rPr>
+          <w:rFonts w:ascii="Calibri" w:hAnsi="Calibri" w:cs="Calibri"/>
+          <w:sz w:val="22"/>
+          <w:szCs w:val="22"/>
+        </w:rPr>
+        <w:tab/>
+      </w:r>
+    </w:p>
+    <w:p>
+      <w:pPr>
+        <w:tabs>
+          <w:tab w:val="right" w:pos="9360"/>
+        </w:tabs>
+        <w:jc w:val="both"/>
+        <w:rPr>
+          <w:rFonts w:ascii="Calibri" w:hAnsi="Calibri" w:cs="Calibri"/>
+          <w:b/>
+          <w:sz w:val="22"/>
+          <w:szCs w:val="22"/>
+        </w:rPr>
+      </w:pPr>
+      <w:r>
+        <w:rPr>
+          <w:rFonts w:ascii="Calibri" w:hAnsi="Calibri" w:cs="Calibri"/>
+          <w:b/>
+          <w:sz w:val="22"/>
+          <w:szCs w:val="22"/>
+        </w:rPr>
+        <w:t xml:space="preserve">Quality </w:t>
+      </w:r>
+      <w:r>
+        <w:rPr>
+          <w:rFonts w:ascii="Calibri" w:hAnsi="Calibri" w:cs="Calibri"/>
+          <w:b/>
+          <w:sz w:val="22"/>
+          <w:szCs w:val="22"/>
+        </w:rPr>
+        <w:t>Systems Auditor</w:t>
+      </w:r>
+      <w:r>
+        <w:rPr>
+          <w:rFonts w:ascii="Calibri" w:hAnsi="Calibri" w:cs="Calibri"/>
+          <w:b/>
+          <w:sz w:val="22"/>
+          <w:szCs w:val="22"/>
+        </w:rPr>
+        <w:t xml:space="preserve"> (Engineering Department)</w:t>
+      </w:r>
+      <w:r>
+        <w:rPr>
+          <w:rFonts w:ascii="Calibri" w:hAnsi="Calibri" w:cs="Calibri"/>
+          <w:b/>
+          <w:sz w:val="22"/>
+          <w:szCs w:val="22"/>
+        </w:rPr>
+        <w:t>,</w:t>
+      </w:r>
+      <w:r>
+        <w:rPr>
+          <w:rFonts w:ascii="Calibri" w:hAnsi="Calibri" w:cs="Calibri"/>
+          <w:sz w:val="22"/>
+          <w:szCs w:val="22"/>
+        </w:rPr>
+        <w:t xml:space="preserve"> </w:t>
+      </w:r>
+      <w:r>
+        <w:rPr>
+          <w:rFonts w:ascii="Calibri" w:hAnsi="Calibri" w:cs="Calibri"/>
+          <w:sz w:val="22"/>
+          <w:szCs w:val="22"/>
+        </w:rPr>
+        <w:t>(2015</w:t>
+      </w:r>
+      <w:r>
+        <w:rPr>
+          <w:rFonts w:ascii="Calibri" w:hAnsi="Calibri" w:cs="Calibri"/>
+          <w:sz w:val="22"/>
+          <w:szCs w:val="22"/>
+        </w:rPr>
+        <w:t xml:space="preserve"> – </w:t>
+      </w:r>
+      <w:r>
+        <w:rPr>
+          <w:rFonts w:ascii="Calibri" w:hAnsi="Calibri" w:cs="Calibri"/>
+          <w:sz w:val="22"/>
+          <w:szCs w:val="22"/>
+        </w:rPr>
+        <w:t>2016)</w:t>
+      </w:r>
+    </w:p>
+    <w:p>
+      <w:pPr>
+        <w:tabs>
+          <w:tab w:val="right" w:pos="9360"/>
+        </w:tabs>
+        <w:jc w:val="both"/>
+        <w:rPr>
+          <w:rFonts w:ascii="Calibri" w:hAnsi="Calibri" w:cs="Calibri"/>
+          <w:i/>
+          <w:color w:val="0070C0"/>
+          <w:sz w:val="22"/>
+          <w:szCs w:val="22"/>
+        </w:rPr>
+      </w:pPr>
+      <w:r>
+        <w:rPr>
+          <w:rFonts w:ascii="Calibri" w:hAnsi="Calibri" w:cs="Calibri"/>
+          <w:iCs/>
+          <w:sz w:val="22"/>
+          <w:szCs w:val="22"/>
+        </w:rPr>
+        <w:t>Maintained the regular filings</w:t>
+      </w:r>
+      <w:r>
+        <w:rPr>
+          <w:rFonts w:ascii="Calibri" w:hAnsi="Calibri" w:cs="Calibri"/>
+          <w:iCs/>
+          <w:sz w:val="22"/>
+          <w:szCs w:val="22"/>
+        </w:rPr>
+        <w:t>, while</w:t>
+      </w:r>
+      <w:r>
+        <w:rPr>
+          <w:rFonts w:ascii="Calibri" w:hAnsi="Calibri" w:cs="Calibri"/>
+          <w:iCs/>
+          <w:sz w:val="22"/>
+          <w:szCs w:val="22"/>
+        </w:rPr>
+        <w:t xml:space="preserve"> </w:t>
+      </w:r>
+      <w:r>
+        <w:rPr>
+          <w:rFonts w:ascii="Calibri" w:hAnsi="Calibri" w:cs="Calibri"/>
+          <w:iCs/>
+          <w:sz w:val="22"/>
+          <w:szCs w:val="22"/>
+        </w:rPr>
+        <w:t>o</w:t>
+      </w:r>
+      <w:r>
+        <w:rPr>
+          <w:rFonts w:ascii="Calibri" w:hAnsi="Calibri" w:cs="Calibri"/>
+          <w:iCs/>
+          <w:sz w:val="22"/>
+          <w:szCs w:val="22"/>
+        </w:rPr>
+        <w:t>rganiz</w:t>
+      </w:r>
+      <w:r>
+        <w:rPr>
+          <w:rFonts w:ascii="Calibri" w:hAnsi="Calibri" w:cs="Calibri"/>
+          <w:iCs/>
+          <w:sz w:val="22"/>
+          <w:szCs w:val="22"/>
+        </w:rPr>
+        <w:t xml:space="preserve">ing </w:t>
+      </w:r>
+      <w:r>
+        <w:rPr>
+          <w:rFonts w:ascii="Calibri" w:hAnsi="Calibri" w:cs="Calibri"/>
+          <w:iCs/>
+          <w:sz w:val="22"/>
+          <w:szCs w:val="22"/>
+        </w:rPr>
+        <w:t>and scann</w:t>
+      </w:r>
+      <w:r>
+        <w:rPr>
+          <w:rFonts w:ascii="Calibri" w:hAnsi="Calibri" w:cs="Calibri"/>
+          <w:iCs/>
+          <w:sz w:val="22"/>
+          <w:szCs w:val="22"/>
+        </w:rPr>
+        <w:t xml:space="preserve">ing </w:t>
+      </w:r>
+      <w:r>
+        <w:rPr>
+          <w:rFonts w:ascii="Calibri" w:hAnsi="Calibri" w:cs="Calibri"/>
+          <w:iCs/>
+          <w:sz w:val="22"/>
+          <w:szCs w:val="22"/>
+        </w:rPr>
+        <w:t xml:space="preserve">technical drawings and </w:t>
+      </w:r>
+      <w:r>
+        <w:rPr>
+          <w:rFonts w:ascii="Calibri" w:hAnsi="Calibri" w:cs="Calibri"/>
+          <w:iCs/>
+          <w:sz w:val="22"/>
+          <w:szCs w:val="22"/>
+        </w:rPr>
+        <w:t>blueprints</w:t>
+      </w:r>
+      <w:r>
+        <w:rPr>
+          <w:rFonts w:ascii="Calibri" w:hAnsi="Calibri" w:cs="Calibri"/>
+          <w:iCs/>
+          <w:sz w:val="22"/>
+          <w:szCs w:val="22"/>
+        </w:rPr>
+        <w:t xml:space="preserve"> to support digital storage. Modified the current drawings</w:t>
+      </w:r>
+      <w:r>
+        <w:rPr>
+          <w:rFonts w:ascii="Calibri" w:hAnsi="Calibri" w:cs="Calibri"/>
+          <w:iCs/>
+          <w:sz w:val="22"/>
+          <w:szCs w:val="22"/>
+        </w:rPr>
+        <w:t xml:space="preserve">, </w:t>
+      </w:r>
+      <w:r>
+        <w:rPr>
+          <w:rFonts w:ascii="Calibri" w:hAnsi="Calibri" w:cs="Calibri"/>
+          <w:iCs/>
+          <w:sz w:val="22"/>
+          <w:szCs w:val="22"/>
+        </w:rPr>
+        <w:t>using AutoCAD</w:t>
+      </w:r>
+      <w:r>
+        <w:rPr>
+          <w:rFonts w:ascii="Calibri" w:hAnsi="Calibri" w:cs="Calibri"/>
+          <w:iCs/>
+          <w:sz w:val="22"/>
+          <w:szCs w:val="22"/>
+        </w:rPr>
+        <w:t xml:space="preserve"> and a</w:t>
+      </w:r>
+      <w:r>
+        <w:rPr>
+          <w:rFonts w:ascii="Calibri" w:hAnsi="Calibri" w:cs="Calibri"/>
+          <w:iCs/>
+          <w:sz w:val="22"/>
+          <w:szCs w:val="22"/>
+        </w:rPr>
+        <w:t xml:space="preserve">pplied efficient Quality System principles </w:t>
+      </w:r>
+      <w:r>
+        <w:rPr>
+          <w:rFonts w:ascii="Calibri" w:hAnsi="Calibri" w:cs="Calibri"/>
+          <w:iCs/>
+          <w:sz w:val="22"/>
+          <w:szCs w:val="22"/>
+        </w:rPr>
+        <w:t xml:space="preserve">for </w:t>
+      </w:r>
+      <w:r>
+        <w:rPr>
+          <w:rFonts w:ascii="Calibri" w:hAnsi="Calibri" w:cs="Calibri"/>
+          <w:iCs/>
+          <w:sz w:val="22"/>
+          <w:szCs w:val="22"/>
+        </w:rPr>
+        <w:t>the solution of complex technical problems.</w:t>
+      </w:r>
+      <w:r>
+        <w:rPr>
+          <w:rFonts w:ascii="Calibri" w:hAnsi="Calibri" w:cs="Calibri"/>
+          <w:iCs/>
+          <w:sz w:val="22"/>
+          <w:szCs w:val="22"/>
+        </w:rPr>
+        <w:t xml:space="preserve"> Designed a floor map for system control rooms</w:t>
+      </w:r>
+      <w:r>
+        <w:rPr>
+          <w:rFonts w:ascii="Calibri" w:hAnsi="Calibri" w:cs="Calibri"/>
+          <w:iCs/>
+          <w:sz w:val="22"/>
+          <w:szCs w:val="22"/>
+        </w:rPr>
+        <w:t xml:space="preserve"> which to support to ensure the efficiency of operations.</w:t>
       </w:r>
     </w:p>
     <w:p>
@@ -2599,6 +2678,35 @@
         <w:jc w:val="both"/>
         <w:rPr>
           <w:rFonts w:ascii="Calibri" w:hAnsi="Calibri" w:cs="Calibri"/>
+          <w:sz w:val="22"/>
+          <w:szCs w:val="22"/>
+        </w:rPr>
+      </w:pPr>
+      <w:r>
+        <w:rPr>
+          <w:rFonts w:ascii="Calibri" w:hAnsi="Calibri" w:cs="Calibri"/>
+          <w:color w:val="000000"/>
+          <w:sz w:val="22"/>
+          <w:szCs w:val="22"/>
+        </w:rPr>
+        <w:t xml:space="preserve">Recognized by senior management for efficiently scanning all the blueprints and recording the AutoCAD Vault. </w:t>
+      </w:r>
+    </w:p>
+    <w:p>
+      <w:pPr>
+        <w:numPr>
+          <w:ilvl w:val="0"/>
+          <w:numId w:val="7"/>
+        </w:numPr>
+        <w:tabs>
+          <w:tab w:val="clear" w:pos="1008"/>
+          <w:tab w:val="num" w:pos="540"/>
+          <w:tab w:val="right" w:pos="9360"/>
+        </w:tabs>
+        <w:ind w:left="540" w:hanging="270"/>
+        <w:jc w:val="both"/>
+        <w:rPr>
+          <w:rFonts w:ascii="Calibri" w:hAnsi="Calibri" w:cs="Calibri"/>
           <w:i/>
           <w:sz w:val="22"/>
           <w:szCs w:val="22"/>
@@ -3225,25 +3333,7 @@
           <w:sz w:val="22"/>
           <w:szCs w:val="22"/>
         </w:rPr>
-        <w:t xml:space="preserve">MS Word Certification Verification Code: Bkpm-S2sb, MS PowerPoint Certification Verification Code: </w:t>
-      </w:r>
-      <w:proofErr w:type="spellStart"/>
-      <w:r>
-        <w:rPr>
-          <w:rFonts w:asciiTheme="minorHAnsi" w:hAnsiTheme="minorHAnsi"/>
-          <w:sz w:val="22"/>
-          <w:szCs w:val="22"/>
-        </w:rPr>
-        <w:t>Fwxm</w:t>
-      </w:r>
-      <w:proofErr w:type="spellEnd"/>
-      <w:r>
-        <w:rPr>
-          <w:rFonts w:asciiTheme="minorHAnsi" w:hAnsiTheme="minorHAnsi"/>
-          <w:sz w:val="22"/>
-          <w:szCs w:val="22"/>
-        </w:rPr>
-        <w:t>-XLEN Autodesk- Inventor Certification Verification Code: J4xx-Fvzq</w:t>
+        <w:t>MS Word Certification Verification Code: Bkpm-S2sb, MS PowerPoint Certification Verification Code: Fwxm-XLEN Autodesk- Inventor Certification Verification Code: J4xx-Fvzq</w:t>
       </w:r>
     </w:p>
     <w:p>
@@ -3389,6 +3479,7 @@
           <w:sz w:val="22"/>
           <w:szCs w:val="22"/>
         </w:rPr>
+        <w:lastRenderedPageBreak/>
         <w:t xml:space="preserve">Certificate of Achievement for Successful Completion of the Virginia Workplace Readiness Skills for Commonwealth Examination from the Virginia Department of Education- Awarded May 1, 2013 </w:t>
       </w:r>
     </w:p>
@@ -7280,6 +7371,7 @@
     <w:lsdException w:name="HTML Keyboard" w:semiHidden="1" w:unhideWhenUsed="1"/>
     <w:lsdException w:name="HTML Typewriter" w:semiHidden="1" w:unhideWhenUsed="1"/>
     <w:lsdException w:name="HTML Variable" w:semiHidden="1" w:unhideWhenUsed="1"/>
+    <w:lsdException w:name="Normal Table" w:semiHidden="1" w:unhideWhenUsed="1"/>
     <w:lsdException w:name="annotation subject" w:semiHidden="1" w:unhideWhenUsed="1"/>
     <w:lsdException w:name="No List" w:semiHidden="1" w:unhideWhenUsed="1"/>
     <w:lsdException w:name="Outline List 1" w:semiHidden="1" w:unhideWhenUsed="1"/>
@@ -7326,7 +7418,9 @@
     <w:lsdException w:name="Table Subtle 2" w:semiHidden="1" w:unhideWhenUsed="1"/>
     <w:lsdException w:name="Table Web 1" w:semiHidden="1" w:unhideWhenUsed="1"/>
     <w:lsdException w:name="Table Web 2" w:semiHidden="1" w:unhideWhenUsed="1"/>
+    <w:lsdException w:name="Table Web 3" w:semiHidden="1" w:unhideWhenUsed="1"/>
     <w:lsdException w:name="Balloon Text" w:semiHidden="1" w:unhideWhenUsed="1"/>
+    <w:lsdException w:name="Table Theme" w:semiHidden="1" w:unhideWhenUsed="1"/>
     <w:lsdException w:name="Placeholder Text" w:semiHidden="1" w:uiPriority="99"/>
     <w:lsdException w:name="No Spacing" w:uiPriority="1" w:qFormat="1"/>
     <w:lsdException w:name="Light Shading" w:uiPriority="60"/>
@@ -7573,7 +7667,6 @@
   <w:style w:type="character" w:default="1" w:styleId="DefaultParagraphFont">
     <w:name w:val="Default Paragraph Font"/>
     <w:uiPriority w:val="1"/>
-    <w:semiHidden/>
     <w:unhideWhenUsed/>
   </w:style>
   <w:style w:type="table" w:default="1" w:styleId="TableNormal">
@@ -7913,21 +8006,6 @@
 </file>
 
 <file path=customXml/item1.xml><?xml version="1.0" encoding="utf-8"?>
-<p:properties xmlns:p="http://schemas.microsoft.com/office/2006/metadata/properties" xmlns:xsi="http://www.w3.org/2001/XMLSchema-instance" xmlns:pc="http://schemas.microsoft.com/office/infopath/2007/PartnerControls">
-  <documentManagement/>
-</p:properties>
-</file>
-
-<file path=customXml/item2.xml><?xml version="1.0" encoding="utf-8"?>
-<?mso-contentType ?>
-<FormTemplates xmlns="http://schemas.microsoft.com/sharepoint/v3/contenttype/forms">
-  <Display>DocumentLibraryForm</Display>
-  <Edit>DocumentLibraryForm</Edit>
-  <New>DocumentLibraryForm</New>
-</FormTemplates>
-</file>
-
-<file path=customXml/item3.xml><?xml version="1.0" encoding="utf-8"?>
 <ct:contentTypeSchema xmlns:ct="http://schemas.microsoft.com/office/2006/metadata/contentType" xmlns:ma="http://schemas.microsoft.com/office/2006/metadata/properties/metaAttributes" ct:_="" ma:_="" ma:contentTypeName="Document" ma:contentTypeID="0x010100B1EE495F457F8A459FE0E26EE1D4164E" ma:contentTypeVersion="10" ma:contentTypeDescription="Create a new document." ma:contentTypeScope="" ma:versionID="df5166b5aea352999e6328c5f03ce785">
   <xsd:schema xmlns:xsd="http://www.w3.org/2001/XMLSchema" xmlns:xs="http://www.w3.org/2001/XMLSchema" xmlns:p="http://schemas.microsoft.com/office/2006/metadata/properties" xmlns:ns3="8883b8ea-6811-4c6d-b597-80d5094a118e" targetNamespace="http://schemas.microsoft.com/office/2006/metadata/properties" ma:root="true" ma:fieldsID="7e7f4baa01e32a59212e0aee9ca42fe0" ns3:_="">
     <xsd:import namespace="8883b8ea-6811-4c6d-b597-80d5094a118e"/>
@@ -8111,24 +8189,22 @@
 </ct:contentTypeSchema>
 </file>
 
-<file path=customXml/itemProps1.xml><?xml version="1.0" encoding="utf-8"?>
-<ds:datastoreItem xmlns:ds="http://schemas.openxmlformats.org/officeDocument/2006/customXml" ds:itemID="{92C36A53-1E69-4137-9DE9-300B7EA1EBB2}">
-  <ds:schemaRefs>
-    <ds:schemaRef ds:uri="http://schemas.microsoft.com/office/2006/metadata/properties"/>
-    <ds:schemaRef ds:uri="http://schemas.microsoft.com/office/infopath/2007/PartnerControls"/>
-  </ds:schemaRefs>
-</ds:datastoreItem>
+<file path=customXml/item2.xml><?xml version="1.0" encoding="utf-8"?>
+<?mso-contentType ?>
+<FormTemplates xmlns="http://schemas.microsoft.com/sharepoint/v3/contenttype/forms">
+  <Display>DocumentLibraryForm</Display>
+  <Edit>DocumentLibraryForm</Edit>
+  <New>DocumentLibraryForm</New>
+</FormTemplates>
 </file>
 
-<file path=customXml/itemProps2.xml><?xml version="1.0" encoding="utf-8"?>
-<ds:datastoreItem xmlns:ds="http://schemas.openxmlformats.org/officeDocument/2006/customXml" ds:itemID="{C7C20F3B-A158-4605-80F2-B5881D503E33}">
-  <ds:schemaRefs>
-    <ds:schemaRef ds:uri="http://schemas.microsoft.com/sharepoint/v3/contenttype/forms"/>
-  </ds:schemaRefs>
-</ds:datastoreItem>
+<file path=customXml/item3.xml><?xml version="1.0" encoding="utf-8"?>
+<p:properties xmlns:p="http://schemas.microsoft.com/office/2006/metadata/properties" xmlns:xsi="http://www.w3.org/2001/XMLSchema-instance" xmlns:pc="http://schemas.microsoft.com/office/infopath/2007/PartnerControls">
+  <documentManagement/>
+</p:properties>
 </file>
 
-<file path=customXml/itemProps3.xml><?xml version="1.0" encoding="utf-8"?>
+<file path=customXml/itemProps1.xml><?xml version="1.0" encoding="utf-8"?>
 <ds:datastoreItem xmlns:ds="http://schemas.openxmlformats.org/officeDocument/2006/customXml" ds:itemID="{704EDABD-E984-4843-AC85-480A7D1DD66C}">
   <ds:schemaRefs>
     <ds:schemaRef ds:uri="http://schemas.microsoft.com/office/2006/metadata/contentType"/>
@@ -8144,4 +8220,21 @@
     <ds:schemaRef ds:uri="http://schemas.microsoft.com/internal/obd"/>
   </ds:schemaRefs>
 </ds:datastoreItem>
+</file>
+
+<file path=customXml/itemProps2.xml><?xml version="1.0" encoding="utf-8"?>
+<ds:datastoreItem xmlns:ds="http://schemas.openxmlformats.org/officeDocument/2006/customXml" ds:itemID="{C7C20F3B-A158-4605-80F2-B5881D503E33}">
+  <ds:schemaRefs>
+    <ds:schemaRef ds:uri="http://schemas.microsoft.com/sharepoint/v3/contenttype/forms"/>
+  </ds:schemaRefs>
+</ds:datastoreItem>
+</file>
+
+<file path=customXml/itemProps3.xml><?xml version="1.0" encoding="utf-8"?>
+<ds:datastoreItem xmlns:ds="http://schemas.openxmlformats.org/officeDocument/2006/customXml" ds:itemID="{92C36A53-1E69-4137-9DE9-300B7EA1EBB2}">
+  <ds:schemaRefs>
+    <ds:schemaRef ds:uri="http://schemas.microsoft.com/office/2006/metadata/properties"/>
+    <ds:schemaRef ds:uri="http://schemas.microsoft.com/office/infopath/2007/PartnerControls"/>
+  </ds:schemaRefs>
+</ds:datastoreItem>
 </file>
</xml_diff>